<commit_message>
Aggiunti gli attori nella documentazione
</commit_message>
<xml_diff>
--- a/Documentazioni/Tabelle e requisiti funzionali.docx
+++ b/Documentazioni/Tabelle e requisiti funzionali.docx
@@ -4701,6 +4701,102 @@
         <w:t>Il processo di registrazione ed iscrizione avviene attraverso il passaggio di 5 Determinati step.</w:t>
       </w:r>
     </w:p>
+    <w:p>
+      <w:pPr>
+        <w:pStyle w:val="Titolo2"/>
+      </w:pPr>
+      <w:r>
+        <w:t>Tabell</w:t>
+      </w:r>
+      <w:r>
+        <w:t>a degli attori</w:t>
+      </w:r>
+      <w:r>
+        <w:t xml:space="preserve"> – </w:t>
+      </w:r>
+      <w:proofErr w:type="spellStart"/>
+      <w:r>
+        <w:t>Tipo_utente</w:t>
+      </w:r>
+      <w:proofErr w:type="spellEnd"/>
+      <w:r>
+        <w:t>:</w:t>
+      </w:r>
+    </w:p>
+    <w:p>
+      <w:pPr>
+        <w:pStyle w:val="Paragrafoelenco"/>
+        <w:numPr>
+          <w:ilvl w:val="0"/>
+          <w:numId w:val="20"/>
+        </w:numPr>
+      </w:pPr>
+      <w:r>
+        <w:t>Socio fondatore</w:t>
+      </w:r>
+    </w:p>
+    <w:p>
+      <w:pPr>
+        <w:pStyle w:val="Paragrafoelenco"/>
+        <w:numPr>
+          <w:ilvl w:val="0"/>
+          <w:numId w:val="20"/>
+        </w:numPr>
+      </w:pPr>
+      <w:r>
+        <w:t>Allievo</w:t>
+      </w:r>
+    </w:p>
+    <w:p>
+      <w:pPr>
+        <w:pStyle w:val="Paragrafoelenco"/>
+        <w:numPr>
+          <w:ilvl w:val="0"/>
+          <w:numId w:val="20"/>
+        </w:numPr>
+      </w:pPr>
+      <w:r>
+        <w:t>Insegnante</w:t>
+      </w:r>
+    </w:p>
+    <w:p>
+      <w:pPr>
+        <w:pStyle w:val="Paragrafoelenco"/>
+        <w:numPr>
+          <w:ilvl w:val="0"/>
+          <w:numId w:val="20"/>
+        </w:numPr>
+      </w:pPr>
+      <w:r>
+        <w:t>Stagista</w:t>
+      </w:r>
+    </w:p>
+    <w:p>
+      <w:pPr>
+        <w:pStyle w:val="Paragrafoelenco"/>
+        <w:numPr>
+          <w:ilvl w:val="0"/>
+          <w:numId w:val="20"/>
+        </w:numPr>
+      </w:pPr>
+      <w:r>
+        <w:t>Collaboratore</w:t>
+      </w:r>
+    </w:p>
+    <w:p>
+      <w:pPr>
+        <w:pStyle w:val="Paragrafoelenco"/>
+        <w:numPr>
+          <w:ilvl w:val="0"/>
+          <w:numId w:val="20"/>
+        </w:numPr>
+      </w:pPr>
+      <w:r>
+        <w:t>Fornitore</w:t>
+      </w:r>
+      <w:bookmarkStart w:id="0" w:name="_GoBack"/>
+      <w:bookmarkEnd w:id="0"/>
+    </w:p>
     <w:p/>
     <w:p>
       <w:pPr>
@@ -4876,15 +4972,7 @@
       </w:r>
       <w:proofErr w:type="spellEnd"/>
       <w:r>
-        <w:t xml:space="preserve">, Spa, </w:t>
-      </w:r>
-      <w:proofErr w:type="gramStart"/>
-      <w:r>
-        <w:t>Snc….</w:t>
-      </w:r>
-      <w:proofErr w:type="gramEnd"/>
-      <w:r>
-        <w:t>);</w:t>
+        <w:t>, Spa, Snc….);</w:t>
       </w:r>
     </w:p>
     <w:p>
@@ -4952,6 +5040,7 @@
         <w:rPr>
           <w:rStyle w:val="Titolo2Carattere"/>
         </w:rPr>
+        <w:lastRenderedPageBreak/>
         <w:t>Step 2</w:t>
       </w:r>
       <w:r>
@@ -5035,7 +5124,6 @@
         <w:rPr>
           <w:rStyle w:val="Titolo2Carattere"/>
         </w:rPr>
-        <w:lastRenderedPageBreak/>
         <w:t>Step 3</w:t>
       </w:r>
       <w:r>
@@ -5094,13 +5182,8 @@
       </w:r>
       <w:proofErr w:type="spellEnd"/>
       <w:r>
-        <w:t xml:space="preserve">. Tel*, </w:t>
-      </w:r>
-      <w:proofErr w:type="gramStart"/>
-      <w:r>
-        <w:t>email</w:t>
-      </w:r>
-      <w:proofErr w:type="gramEnd"/>
+        <w:t>. Tel*, email</w:t>
+      </w:r>
       <w:r>
         <w:t>;</w:t>
       </w:r>
@@ -5203,13 +5286,8 @@
       </w:r>
       <w:proofErr w:type="spellEnd"/>
       <w:r>
-        <w:t xml:space="preserve">. Tel*, </w:t>
-      </w:r>
-      <w:proofErr w:type="gramStart"/>
-      <w:r>
-        <w:t>email</w:t>
-      </w:r>
-      <w:proofErr w:type="gramEnd"/>
+        <w:t>. Tel*, email</w:t>
+      </w:r>
       <w:r>
         <w:t>;</w:t>
       </w:r>
@@ -5539,7 +5617,6 @@
         </w:numPr>
       </w:pPr>
       <w:r>
-        <w:lastRenderedPageBreak/>
         <w:t>Gestione corsi</w:t>
       </w:r>
     </w:p>
@@ -5936,7 +6013,6 @@
         </w:numPr>
       </w:pPr>
       <w:r>
-        <w:lastRenderedPageBreak/>
         <w:t>Durata (mensile, trimestrale, semestrale, annuale) -&gt; data;</w:t>
       </w:r>
     </w:p>
@@ -6219,8 +6295,6 @@
       <w:r>
         <w:t>(Da approfondire, chiarire e capire).</w:t>
       </w:r>
-      <w:bookmarkStart w:id="0" w:name="_GoBack"/>
-      <w:bookmarkEnd w:id="0"/>
     </w:p>
     <w:sectPr>
       <w:pgSz w:w="11906" w:h="16838"/>
@@ -6319,6 +6393,118 @@
 <file path=word/numbering.xml><?xml version="1.0" encoding="utf-8"?>
 <w:numbering xmlns:wpc="http://schemas.microsoft.com/office/word/2010/wordprocessingCanvas" xmlns:cx="http://schemas.microsoft.com/office/drawing/2014/chartex" xmlns:cx1="http://schemas.microsoft.com/office/drawing/2015/9/8/chartex" xmlns:cx2="http://schemas.microsoft.com/office/drawing/2015/10/21/chartex" xmlns:cx3="http://schemas.microsoft.com/office/drawing/2016/5/9/chartex" xmlns:cx4="http://schemas.microsoft.com/office/drawing/2016/5/10/chartex" xmlns:cx5="http://schemas.microsoft.com/office/drawing/2016/5/11/chartex" xmlns:cx6="http://schemas.microsoft.com/office/drawing/2016/5/12/chartex" xmlns:cx7="http://schemas.microsoft.com/office/drawing/2016/5/13/chartex" xmlns:cx8="http://schemas.microsoft.com/office/drawing/2016/5/14/chartex" xmlns:mc="http://schemas.openxmlformats.org/markup-compatibility/2006" xmlns:aink="http://schemas.microsoft.com/office/drawing/2016/ink" xmlns:am3d="http://schemas.microsoft.com/office/drawing/2017/model3d" xmlns:o="urn:schemas-microsoft-com:office:office" xmlns:r="http://schemas.openxmlformats.org/officeDocument/2006/relationships" xmlns:m="http://schemas.openxmlformats.org/officeDocument/2006/math" xmlns:v="urn:schemas-microsoft-com:vml" xmlns:wp14="http://schemas.microsoft.com/office/word/2010/wordprocessingDrawing" xmlns:wp="http://schemas.openxmlformats.org/drawingml/2006/wordprocessingDrawing" xmlns:w10="urn:schemas-microsoft-com:office:word" xmlns:w="http://schemas.openxmlformats.org/wordprocessingml/2006/main" xmlns:w14="http://schemas.microsoft.com/office/word/2010/wordml" xmlns:w15="http://schemas.microsoft.com/office/word/2012/wordml" xmlns:w16cid="http://schemas.microsoft.com/office/word/2016/wordml/cid" xmlns:w16se="http://schemas.microsoft.com/office/word/2015/wordml/symex" xmlns:wpg="http://schemas.microsoft.com/office/word/2010/wordprocessingGroup" xmlns:wpi="http://schemas.microsoft.com/office/word/2010/wordprocessingInk" xmlns:wne="http://schemas.microsoft.com/office/word/2006/wordml" xmlns:wps="http://schemas.microsoft.com/office/word/2010/wordprocessingShape" mc:Ignorable="w14 w15 w16se w16cid wp14">
   <w:abstractNum w:abstractNumId="0" w15:restartNumberingAfterBreak="0">
+    <w:nsid w:val="01D44000"/>
+    <w:multiLevelType w:val="hybridMultilevel"/>
+    <w:tmpl w:val="103C32E8"/>
+    <w:lvl w:ilvl="0" w:tplc="FFFFFFFF">
+      <w:numFmt w:val="bullet"/>
+      <w:lvlText w:val="-"/>
+      <w:lvlJc w:val="left"/>
+      <w:pPr>
+        <w:ind w:left="720" w:hanging="360"/>
+      </w:pPr>
+      <w:rPr>
+        <w:rFonts w:ascii="Calibri" w:eastAsiaTheme="minorHAnsi" w:hAnsi="Calibri" w:cs="Calibri" w:hint="default"/>
+      </w:rPr>
+    </w:lvl>
+    <w:lvl w:ilvl="1" w:tplc="04100003" w:tentative="1">
+      <w:start w:val="1"/>
+      <w:numFmt w:val="bullet"/>
+      <w:lvlText w:val="o"/>
+      <w:lvlJc w:val="left"/>
+      <w:pPr>
+        <w:ind w:left="1440" w:hanging="360"/>
+      </w:pPr>
+      <w:rPr>
+        <w:rFonts w:ascii="Courier New" w:hAnsi="Courier New" w:cs="Courier New" w:hint="default"/>
+      </w:rPr>
+    </w:lvl>
+    <w:lvl w:ilvl="2" w:tplc="04100005" w:tentative="1">
+      <w:start w:val="1"/>
+      <w:numFmt w:val="bullet"/>
+      <w:lvlText w:val=""/>
+      <w:lvlJc w:val="left"/>
+      <w:pPr>
+        <w:ind w:left="2160" w:hanging="360"/>
+      </w:pPr>
+      <w:rPr>
+        <w:rFonts w:ascii="Wingdings" w:hAnsi="Wingdings" w:hint="default"/>
+      </w:rPr>
+    </w:lvl>
+    <w:lvl w:ilvl="3" w:tplc="04100001" w:tentative="1">
+      <w:start w:val="1"/>
+      <w:numFmt w:val="bullet"/>
+      <w:lvlText w:val=""/>
+      <w:lvlJc w:val="left"/>
+      <w:pPr>
+        <w:ind w:left="2880" w:hanging="360"/>
+      </w:pPr>
+      <w:rPr>
+        <w:rFonts w:ascii="Symbol" w:hAnsi="Symbol" w:hint="default"/>
+      </w:rPr>
+    </w:lvl>
+    <w:lvl w:ilvl="4" w:tplc="04100003" w:tentative="1">
+      <w:start w:val="1"/>
+      <w:numFmt w:val="bullet"/>
+      <w:lvlText w:val="o"/>
+      <w:lvlJc w:val="left"/>
+      <w:pPr>
+        <w:ind w:left="3600" w:hanging="360"/>
+      </w:pPr>
+      <w:rPr>
+        <w:rFonts w:ascii="Courier New" w:hAnsi="Courier New" w:cs="Courier New" w:hint="default"/>
+      </w:rPr>
+    </w:lvl>
+    <w:lvl w:ilvl="5" w:tplc="04100005" w:tentative="1">
+      <w:start w:val="1"/>
+      <w:numFmt w:val="bullet"/>
+      <w:lvlText w:val=""/>
+      <w:lvlJc w:val="left"/>
+      <w:pPr>
+        <w:ind w:left="4320" w:hanging="360"/>
+      </w:pPr>
+      <w:rPr>
+        <w:rFonts w:ascii="Wingdings" w:hAnsi="Wingdings" w:hint="default"/>
+      </w:rPr>
+    </w:lvl>
+    <w:lvl w:ilvl="6" w:tplc="04100001" w:tentative="1">
+      <w:start w:val="1"/>
+      <w:numFmt w:val="bullet"/>
+      <w:lvlText w:val=""/>
+      <w:lvlJc w:val="left"/>
+      <w:pPr>
+        <w:ind w:left="5040" w:hanging="360"/>
+      </w:pPr>
+      <w:rPr>
+        <w:rFonts w:ascii="Symbol" w:hAnsi="Symbol" w:hint="default"/>
+      </w:rPr>
+    </w:lvl>
+    <w:lvl w:ilvl="7" w:tplc="04100003" w:tentative="1">
+      <w:start w:val="1"/>
+      <w:numFmt w:val="bullet"/>
+      <w:lvlText w:val="o"/>
+      <w:lvlJc w:val="left"/>
+      <w:pPr>
+        <w:ind w:left="5760" w:hanging="360"/>
+      </w:pPr>
+      <w:rPr>
+        <w:rFonts w:ascii="Courier New" w:hAnsi="Courier New" w:cs="Courier New" w:hint="default"/>
+      </w:rPr>
+    </w:lvl>
+    <w:lvl w:ilvl="8" w:tplc="04100005" w:tentative="1">
+      <w:start w:val="1"/>
+      <w:numFmt w:val="bullet"/>
+      <w:lvlText w:val=""/>
+      <w:lvlJc w:val="left"/>
+      <w:pPr>
+        <w:ind w:left="6480" w:hanging="360"/>
+      </w:pPr>
+      <w:rPr>
+        <w:rFonts w:ascii="Wingdings" w:hAnsi="Wingdings" w:hint="default"/>
+      </w:rPr>
+    </w:lvl>
+  </w:abstractNum>
+  <w:abstractNum w:abstractNumId="1" w15:restartNumberingAfterBreak="0">
     <w:nsid w:val="02E7174E"/>
     <w:multiLevelType w:val="multilevel"/>
     <w:tmpl w:val="0410001F"/>
@@ -6404,7 +6590,7 @@
       </w:pPr>
     </w:lvl>
   </w:abstractNum>
-  <w:abstractNum w:abstractNumId="1" w15:restartNumberingAfterBreak="0">
+  <w:abstractNum w:abstractNumId="2" w15:restartNumberingAfterBreak="0">
     <w:nsid w:val="08C23639"/>
     <w:multiLevelType w:val="hybridMultilevel"/>
     <w:tmpl w:val="B73E6B80"/>
@@ -6490,7 +6676,7 @@
       </w:pPr>
     </w:lvl>
   </w:abstractNum>
-  <w:abstractNum w:abstractNumId="2" w15:restartNumberingAfterBreak="0">
+  <w:abstractNum w:abstractNumId="3" w15:restartNumberingAfterBreak="0">
     <w:nsid w:val="188976DA"/>
     <w:multiLevelType w:val="hybridMultilevel"/>
     <w:tmpl w:val="C06A45C0"/>
@@ -6576,7 +6762,7 @@
       </w:pPr>
     </w:lvl>
   </w:abstractNum>
-  <w:abstractNum w:abstractNumId="3" w15:restartNumberingAfterBreak="0">
+  <w:abstractNum w:abstractNumId="4" w15:restartNumberingAfterBreak="0">
     <w:nsid w:val="1BF7797C"/>
     <w:multiLevelType w:val="hybridMultilevel"/>
     <w:tmpl w:val="7EE237F0"/>
@@ -6688,7 +6874,7 @@
       </w:rPr>
     </w:lvl>
   </w:abstractNum>
-  <w:abstractNum w:abstractNumId="4" w15:restartNumberingAfterBreak="0">
+  <w:abstractNum w:abstractNumId="5" w15:restartNumberingAfterBreak="0">
     <w:nsid w:val="1FCC110C"/>
     <w:multiLevelType w:val="hybridMultilevel"/>
     <w:tmpl w:val="60A63F78"/>
@@ -6774,7 +6960,7 @@
       </w:pPr>
     </w:lvl>
   </w:abstractNum>
-  <w:abstractNum w:abstractNumId="5" w15:restartNumberingAfterBreak="0">
+  <w:abstractNum w:abstractNumId="6" w15:restartNumberingAfterBreak="0">
     <w:nsid w:val="25446227"/>
     <w:multiLevelType w:val="hybridMultilevel"/>
     <w:tmpl w:val="01347FF4"/>
@@ -6860,7 +7046,7 @@
       </w:pPr>
     </w:lvl>
   </w:abstractNum>
-  <w:abstractNum w:abstractNumId="6" w15:restartNumberingAfterBreak="0">
+  <w:abstractNum w:abstractNumId="7" w15:restartNumberingAfterBreak="0">
     <w:nsid w:val="25DA5E4B"/>
     <w:multiLevelType w:val="hybridMultilevel"/>
     <w:tmpl w:val="6E4236F4"/>
@@ -6946,7 +7132,7 @@
       </w:pPr>
     </w:lvl>
   </w:abstractNum>
-  <w:abstractNum w:abstractNumId="7" w15:restartNumberingAfterBreak="0">
+  <w:abstractNum w:abstractNumId="8" w15:restartNumberingAfterBreak="0">
     <w:nsid w:val="32645425"/>
     <w:multiLevelType w:val="multilevel"/>
     <w:tmpl w:val="0410001F"/>
@@ -7032,7 +7218,7 @@
       </w:pPr>
     </w:lvl>
   </w:abstractNum>
-  <w:abstractNum w:abstractNumId="8" w15:restartNumberingAfterBreak="0">
+  <w:abstractNum w:abstractNumId="9" w15:restartNumberingAfterBreak="0">
     <w:nsid w:val="349C7489"/>
     <w:multiLevelType w:val="multilevel"/>
     <w:tmpl w:val="0410001F"/>
@@ -7118,7 +7304,7 @@
       </w:pPr>
     </w:lvl>
   </w:abstractNum>
-  <w:abstractNum w:abstractNumId="9" w15:restartNumberingAfterBreak="0">
+  <w:abstractNum w:abstractNumId="10" w15:restartNumberingAfterBreak="0">
     <w:nsid w:val="3A10367F"/>
     <w:multiLevelType w:val="hybridMultilevel"/>
     <w:tmpl w:val="CAFA616A"/>
@@ -7204,7 +7390,7 @@
       </w:pPr>
     </w:lvl>
   </w:abstractNum>
-  <w:abstractNum w:abstractNumId="10" w15:restartNumberingAfterBreak="0">
+  <w:abstractNum w:abstractNumId="11" w15:restartNumberingAfterBreak="0">
     <w:nsid w:val="40F82000"/>
     <w:multiLevelType w:val="hybridMultilevel"/>
     <w:tmpl w:val="904AC954"/>
@@ -7316,7 +7502,7 @@
       </w:rPr>
     </w:lvl>
   </w:abstractNum>
-  <w:abstractNum w:abstractNumId="11" w15:restartNumberingAfterBreak="0">
+  <w:abstractNum w:abstractNumId="12" w15:restartNumberingAfterBreak="0">
     <w:nsid w:val="41C30CA8"/>
     <w:multiLevelType w:val="multilevel"/>
     <w:tmpl w:val="0410001F"/>
@@ -7402,7 +7588,7 @@
       </w:pPr>
     </w:lvl>
   </w:abstractNum>
-  <w:abstractNum w:abstractNumId="12" w15:restartNumberingAfterBreak="0">
+  <w:abstractNum w:abstractNumId="13" w15:restartNumberingAfterBreak="0">
     <w:nsid w:val="46C64A5D"/>
     <w:multiLevelType w:val="hybridMultilevel"/>
     <w:tmpl w:val="19866F5C"/>
@@ -7488,7 +7674,7 @@
       </w:pPr>
     </w:lvl>
   </w:abstractNum>
-  <w:abstractNum w:abstractNumId="13" w15:restartNumberingAfterBreak="0">
+  <w:abstractNum w:abstractNumId="14" w15:restartNumberingAfterBreak="0">
     <w:nsid w:val="487D1DF3"/>
     <w:multiLevelType w:val="multilevel"/>
     <w:tmpl w:val="0410001F"/>
@@ -7574,7 +7760,7 @@
       </w:pPr>
     </w:lvl>
   </w:abstractNum>
-  <w:abstractNum w:abstractNumId="14" w15:restartNumberingAfterBreak="0">
+  <w:abstractNum w:abstractNumId="15" w15:restartNumberingAfterBreak="0">
     <w:nsid w:val="4DCD7AE7"/>
     <w:multiLevelType w:val="hybridMultilevel"/>
     <w:tmpl w:val="8E12BB78"/>
@@ -7660,7 +7846,7 @@
       </w:pPr>
     </w:lvl>
   </w:abstractNum>
-  <w:abstractNum w:abstractNumId="15" w15:restartNumberingAfterBreak="0">
+  <w:abstractNum w:abstractNumId="16" w15:restartNumberingAfterBreak="0">
     <w:nsid w:val="647517AA"/>
     <w:multiLevelType w:val="multilevel"/>
     <w:tmpl w:val="0410001F"/>
@@ -7746,7 +7932,7 @@
       </w:pPr>
     </w:lvl>
   </w:abstractNum>
-  <w:abstractNum w:abstractNumId="16" w15:restartNumberingAfterBreak="0">
+  <w:abstractNum w:abstractNumId="17" w15:restartNumberingAfterBreak="0">
     <w:nsid w:val="68781371"/>
     <w:multiLevelType w:val="multilevel"/>
     <w:tmpl w:val="0410001F"/>
@@ -7832,7 +8018,7 @@
       </w:pPr>
     </w:lvl>
   </w:abstractNum>
-  <w:abstractNum w:abstractNumId="17" w15:restartNumberingAfterBreak="0">
+  <w:abstractNum w:abstractNumId="18" w15:restartNumberingAfterBreak="0">
     <w:nsid w:val="782F7A46"/>
     <w:multiLevelType w:val="hybridMultilevel"/>
     <w:tmpl w:val="6950C390"/>
@@ -7918,7 +8104,7 @@
       </w:pPr>
     </w:lvl>
   </w:abstractNum>
-  <w:abstractNum w:abstractNumId="18" w15:restartNumberingAfterBreak="0">
+  <w:abstractNum w:abstractNumId="19" w15:restartNumberingAfterBreak="0">
     <w:nsid w:val="79116097"/>
     <w:multiLevelType w:val="hybridMultilevel"/>
     <w:tmpl w:val="B3F2DB46"/>
@@ -8005,61 +8191,64 @@
     </w:lvl>
   </w:abstractNum>
   <w:num w:numId="1">
+    <w:abstractNumId w:val="19"/>
+  </w:num>
+  <w:num w:numId="2">
+    <w:abstractNumId w:val="7"/>
+  </w:num>
+  <w:num w:numId="3">
+    <w:abstractNumId w:val="11"/>
+  </w:num>
+  <w:num w:numId="4">
+    <w:abstractNumId w:val="4"/>
+  </w:num>
+  <w:num w:numId="5">
+    <w:abstractNumId w:val="9"/>
+  </w:num>
+  <w:num w:numId="6">
+    <w:abstractNumId w:val="16"/>
+  </w:num>
+  <w:num w:numId="7">
+    <w:abstractNumId w:val="1"/>
+  </w:num>
+  <w:num w:numId="8">
+    <w:abstractNumId w:val="8"/>
+  </w:num>
+  <w:num w:numId="9">
+    <w:abstractNumId w:val="12"/>
+  </w:num>
+  <w:num w:numId="10">
+    <w:abstractNumId w:val="13"/>
+  </w:num>
+  <w:num w:numId="11">
+    <w:abstractNumId w:val="15"/>
+  </w:num>
+  <w:num w:numId="12">
+    <w:abstractNumId w:val="3"/>
+  </w:num>
+  <w:num w:numId="13">
+    <w:abstractNumId w:val="2"/>
+  </w:num>
+  <w:num w:numId="14">
+    <w:abstractNumId w:val="10"/>
+  </w:num>
+  <w:num w:numId="15">
+    <w:abstractNumId w:val="6"/>
+  </w:num>
+  <w:num w:numId="16">
+    <w:abstractNumId w:val="14"/>
+  </w:num>
+  <w:num w:numId="17">
+    <w:abstractNumId w:val="17"/>
+  </w:num>
+  <w:num w:numId="18">
     <w:abstractNumId w:val="18"/>
   </w:num>
-  <w:num w:numId="2">
-    <w:abstractNumId w:val="6"/>
-  </w:num>
-  <w:num w:numId="3">
-    <w:abstractNumId w:val="10"/>
-  </w:num>
-  <w:num w:numId="4">
-    <w:abstractNumId w:val="3"/>
-  </w:num>
-  <w:num w:numId="5">
-    <w:abstractNumId w:val="8"/>
-  </w:num>
-  <w:num w:numId="6">
-    <w:abstractNumId w:val="15"/>
-  </w:num>
-  <w:num w:numId="7">
-    <w:abstractNumId w:val="0"/>
-  </w:num>
-  <w:num w:numId="8">
-    <w:abstractNumId w:val="7"/>
-  </w:num>
-  <w:num w:numId="9">
-    <w:abstractNumId w:val="11"/>
-  </w:num>
-  <w:num w:numId="10">
-    <w:abstractNumId w:val="12"/>
-  </w:num>
-  <w:num w:numId="11">
-    <w:abstractNumId w:val="14"/>
-  </w:num>
-  <w:num w:numId="12">
-    <w:abstractNumId w:val="2"/>
-  </w:num>
-  <w:num w:numId="13">
-    <w:abstractNumId w:val="1"/>
-  </w:num>
-  <w:num w:numId="14">
-    <w:abstractNumId w:val="9"/>
-  </w:num>
-  <w:num w:numId="15">
+  <w:num w:numId="19">
     <w:abstractNumId w:val="5"/>
   </w:num>
-  <w:num w:numId="16">
-    <w:abstractNumId w:val="13"/>
-  </w:num>
-  <w:num w:numId="17">
-    <w:abstractNumId w:val="16"/>
-  </w:num>
-  <w:num w:numId="18">
-    <w:abstractNumId w:val="17"/>
-  </w:num>
-  <w:num w:numId="19">
-    <w:abstractNumId w:val="4"/>
+  <w:num w:numId="20">
+    <w:abstractNumId w:val="0"/>
   </w:num>
 </w:numbering>
 </file>
@@ -9018,9 +9207,10 @@
 </file>
 
 <file path=customXml/itemProps2.xml><?xml version="1.0" encoding="utf-8"?>
-<ds:datastoreItem xmlns:ds="http://schemas.openxmlformats.org/officeDocument/2006/customXml" ds:itemID="{85A74909-5125-43FD-A261-F3657483C104}">
+<ds:datastoreItem xmlns:ds="http://schemas.openxmlformats.org/officeDocument/2006/customXml" ds:itemID="{1144A944-F698-4A26-95FE-7904C56A20DA}">
   <ds:schemaRefs>
     <ds:schemaRef ds:uri="http://schemas.openxmlformats.org/officeDocument/2006/bibliography"/>
+    <ds:schemaRef ds:uri="http://www.w3.org/2000/xmlns/"/>
   </ds:schemaRefs>
 </ds:datastoreItem>
 </file>
</xml_diff>

<commit_message>
Miglioramento dei requisiti funzionali
</commit_message>
<xml_diff>
--- a/Documentazioni/Tabelle e requisiti funzionali.docx
+++ b/Documentazioni/Tabelle e requisiti funzionali.docx
@@ -4102,6 +4102,9 @@
             <w:r>
               <w:t>Step 1</w:t>
             </w:r>
+            <w:r>
+              <w:t>(Anagrafica)</w:t>
+            </w:r>
           </w:p>
         </w:tc>
         <w:tc>
@@ -4111,6 +4114,9 @@
           <w:p>
             <w:r>
               <w:t>Step 1.1</w:t>
+            </w:r>
+            <w:r>
+              <w:t>(Anagrafica fornitore)</w:t>
             </w:r>
           </w:p>
         </w:tc>
@@ -4122,6 +4128,9 @@
             <w:r>
               <w:t>Step 2</w:t>
             </w:r>
+            <w:r>
+              <w:t>(Tesseramento)</w:t>
+            </w:r>
           </w:p>
         </w:tc>
         <w:tc>
@@ -4131,6 +4140,9 @@
           <w:p>
             <w:r>
               <w:t>Step 3</w:t>
+            </w:r>
+            <w:r>
+              <w:t>(Iscrizione)</w:t>
             </w:r>
           </w:p>
         </w:tc>
@@ -4142,6 +4154,9 @@
             <w:r>
               <w:t>Step 4</w:t>
             </w:r>
+            <w:r>
+              <w:t>(Dati fiscali)</w:t>
+            </w:r>
           </w:p>
         </w:tc>
         <w:tc>
@@ -4151,6 +4166,9 @@
           <w:p>
             <w:r>
               <w:t>Step 5</w:t>
+            </w:r>
+            <w:r>
+              <w:t>(Stampa moduli)</w:t>
             </w:r>
           </w:p>
         </w:tc>
@@ -4682,6 +4700,137 @@
       </w:tr>
     </w:tbl>
     <w:p/>
+    <w:p>
+      <w:pPr>
+        <w:pStyle w:val="Titolo2"/>
+        <w:numPr>
+          <w:ilvl w:val="1"/>
+          <w:numId w:val="9"/>
+        </w:numPr>
+      </w:pPr>
+      <w:r>
+        <w:t xml:space="preserve"> </w:t>
+      </w:r>
+      <w:commentRangeStart w:id="0"/>
+      <w:r>
+        <w:t>Specifica attori (tipo utente)</w:t>
+      </w:r>
+      <w:commentRangeEnd w:id="0"/>
+      <w:r>
+        <w:rPr>
+          <w:rStyle w:val="Rimandocommento"/>
+          <w:rFonts w:asciiTheme="minorHAnsi" w:eastAsiaTheme="minorHAnsi" w:hAnsiTheme="minorHAnsi" w:cstheme="minorBidi"/>
+          <w:color w:val="auto"/>
+        </w:rPr>
+        <w:commentReference w:id="0"/>
+      </w:r>
+    </w:p>
+    <w:p/>
+    <w:p>
+      <w:pPr>
+        <w:pStyle w:val="Paragrafoelenco"/>
+        <w:numPr>
+          <w:ilvl w:val="0"/>
+          <w:numId w:val="20"/>
+        </w:numPr>
+      </w:pPr>
+      <w:r>
+        <w:t>Associazione</w:t>
+      </w:r>
+    </w:p>
+    <w:p>
+      <w:pPr>
+        <w:pStyle w:val="Paragrafoelenco"/>
+        <w:numPr>
+          <w:ilvl w:val="0"/>
+          <w:numId w:val="20"/>
+        </w:numPr>
+      </w:pPr>
+      <w:r>
+        <w:t>Socio fondatore</w:t>
+      </w:r>
+    </w:p>
+    <w:p>
+      <w:pPr>
+        <w:pStyle w:val="Paragrafoelenco"/>
+        <w:numPr>
+          <w:ilvl w:val="0"/>
+          <w:numId w:val="20"/>
+        </w:numPr>
+      </w:pPr>
+      <w:proofErr w:type="gramStart"/>
+      <w:r>
+        <w:t>Allievo</w:t>
+      </w:r>
+      <w:r>
+        <w:t>(</w:t>
+      </w:r>
+      <w:proofErr w:type="gramEnd"/>
+      <w:r>
+        <w:t>salvato in anagrafica)</w:t>
+      </w:r>
+    </w:p>
+    <w:p>
+      <w:pPr>
+        <w:pStyle w:val="Paragrafoelenco"/>
+        <w:numPr>
+          <w:ilvl w:val="0"/>
+          <w:numId w:val="20"/>
+        </w:numPr>
+      </w:pPr>
+      <w:r>
+        <w:t>Insegnante</w:t>
+      </w:r>
+    </w:p>
+    <w:p>
+      <w:pPr>
+        <w:pStyle w:val="Paragrafoelenco"/>
+        <w:numPr>
+          <w:ilvl w:val="0"/>
+          <w:numId w:val="20"/>
+        </w:numPr>
+      </w:pPr>
+      <w:r>
+        <w:t>Stagista</w:t>
+      </w:r>
+    </w:p>
+    <w:p>
+      <w:pPr>
+        <w:pStyle w:val="Paragrafoelenco"/>
+        <w:numPr>
+          <w:ilvl w:val="0"/>
+          <w:numId w:val="20"/>
+        </w:numPr>
+      </w:pPr>
+      <w:r>
+        <w:t>Collaboratore</w:t>
+      </w:r>
+    </w:p>
+    <w:p>
+      <w:pPr>
+        <w:pStyle w:val="Paragrafoelenco"/>
+        <w:numPr>
+          <w:ilvl w:val="0"/>
+          <w:numId w:val="20"/>
+        </w:numPr>
+        <w:rPr>
+          <w:strike/>
+        </w:rPr>
+      </w:pPr>
+      <w:r>
+        <w:rPr>
+          <w:strike/>
+        </w:rPr>
+        <w:t>Fornitore</w:t>
+      </w:r>
+      <w:r>
+        <w:rPr>
+          <w:rStyle w:val="Rimandonotaapidipagina"/>
+          <w:strike/>
+        </w:rPr>
+        <w:footnoteReference w:id="1"/>
+      </w:r>
+    </w:p>
     <w:p/>
     <w:p>
       <w:pPr>
@@ -4701,102 +4850,6 @@
         <w:t>Il processo di registrazione ed iscrizione avviene attraverso il passaggio di 5 Determinati step.</w:t>
       </w:r>
     </w:p>
-    <w:p>
-      <w:pPr>
-        <w:pStyle w:val="Titolo2"/>
-      </w:pPr>
-      <w:r>
-        <w:t>Tabell</w:t>
-      </w:r>
-      <w:r>
-        <w:t>a degli attori</w:t>
-      </w:r>
-      <w:r>
-        <w:t xml:space="preserve"> – </w:t>
-      </w:r>
-      <w:proofErr w:type="spellStart"/>
-      <w:r>
-        <w:t>Tipo_utente</w:t>
-      </w:r>
-      <w:proofErr w:type="spellEnd"/>
-      <w:r>
-        <w:t>:</w:t>
-      </w:r>
-    </w:p>
-    <w:p>
-      <w:pPr>
-        <w:pStyle w:val="Paragrafoelenco"/>
-        <w:numPr>
-          <w:ilvl w:val="0"/>
-          <w:numId w:val="20"/>
-        </w:numPr>
-      </w:pPr>
-      <w:r>
-        <w:t>Socio fondatore</w:t>
-      </w:r>
-    </w:p>
-    <w:p>
-      <w:pPr>
-        <w:pStyle w:val="Paragrafoelenco"/>
-        <w:numPr>
-          <w:ilvl w:val="0"/>
-          <w:numId w:val="20"/>
-        </w:numPr>
-      </w:pPr>
-      <w:r>
-        <w:t>Allievo</w:t>
-      </w:r>
-    </w:p>
-    <w:p>
-      <w:pPr>
-        <w:pStyle w:val="Paragrafoelenco"/>
-        <w:numPr>
-          <w:ilvl w:val="0"/>
-          <w:numId w:val="20"/>
-        </w:numPr>
-      </w:pPr>
-      <w:r>
-        <w:t>Insegnante</w:t>
-      </w:r>
-    </w:p>
-    <w:p>
-      <w:pPr>
-        <w:pStyle w:val="Paragrafoelenco"/>
-        <w:numPr>
-          <w:ilvl w:val="0"/>
-          <w:numId w:val="20"/>
-        </w:numPr>
-      </w:pPr>
-      <w:r>
-        <w:t>Stagista</w:t>
-      </w:r>
-    </w:p>
-    <w:p>
-      <w:pPr>
-        <w:pStyle w:val="Paragrafoelenco"/>
-        <w:numPr>
-          <w:ilvl w:val="0"/>
-          <w:numId w:val="20"/>
-        </w:numPr>
-      </w:pPr>
-      <w:r>
-        <w:t>Collaboratore</w:t>
-      </w:r>
-    </w:p>
-    <w:p>
-      <w:pPr>
-        <w:pStyle w:val="Paragrafoelenco"/>
-        <w:numPr>
-          <w:ilvl w:val="0"/>
-          <w:numId w:val="20"/>
-        </w:numPr>
-      </w:pPr>
-      <w:r>
-        <w:t>Fornitore</w:t>
-      </w:r>
-      <w:bookmarkStart w:id="0" w:name="_GoBack"/>
-      <w:bookmarkEnd w:id="0"/>
-    </w:p>
     <w:p/>
     <w:p>
       <w:pPr>
@@ -4813,7 +4866,30 @@
         <w:t>.</w:t>
       </w:r>
       <w:r>
-        <w:t xml:space="preserve"> Anagrafica</w:t>
+        <w:t xml:space="preserve"> </w:t>
+      </w:r>
+      <w:commentRangeStart w:id="1"/>
+      <w:commentRangeStart w:id="2"/>
+      <w:r>
+        <w:t>Anagrafica</w:t>
+      </w:r>
+      <w:commentRangeEnd w:id="1"/>
+      <w:r>
+        <w:rPr>
+          <w:rStyle w:val="Rimandocommento"/>
+          <w:rFonts w:asciiTheme="minorHAnsi" w:eastAsiaTheme="minorHAnsi" w:hAnsiTheme="minorHAnsi" w:cstheme="minorBidi"/>
+          <w:color w:val="auto"/>
+        </w:rPr>
+        <w:commentReference w:id="1"/>
+      </w:r>
+      <w:commentRangeEnd w:id="2"/>
+      <w:r>
+        <w:rPr>
+          <w:rStyle w:val="Rimandocommento"/>
+          <w:rFonts w:asciiTheme="minorHAnsi" w:eastAsiaTheme="minorHAnsi" w:hAnsiTheme="minorHAnsi" w:cstheme="minorBidi"/>
+          <w:color w:val="auto"/>
+        </w:rPr>
+        <w:commentReference w:id="2"/>
       </w:r>
     </w:p>
     <w:p/>
@@ -4825,14 +4901,13 @@
           <w:numId w:val="4"/>
         </w:numPr>
       </w:pPr>
-      <w:r>
-        <w:t>Nome</w:t>
-      </w:r>
+      <w:proofErr w:type="gramStart"/>
+      <w:r>
+        <w:t>Email</w:t>
+      </w:r>
+      <w:proofErr w:type="gramEnd"/>
       <w:r>
         <w:t>;</w:t>
-      </w:r>
-      <w:r>
-        <w:t xml:space="preserve"> </w:t>
       </w:r>
     </w:p>
     <w:p>
@@ -4844,10 +4919,7 @@
         </w:numPr>
       </w:pPr>
       <w:r>
-        <w:t>Cognome</w:t>
-      </w:r>
-      <w:r>
-        <w:t>;</w:t>
+        <w:t>Pass.;</w:t>
       </w:r>
     </w:p>
     <w:p>
@@ -4859,10 +4931,13 @@
         </w:numPr>
       </w:pPr>
       <w:r>
-        <w:t>Indirizzo</w:t>
+        <w:t>Nome</w:t>
       </w:r>
       <w:r>
         <w:t>;</w:t>
+      </w:r>
+      <w:r>
+        <w:t xml:space="preserve"> </w:t>
       </w:r>
     </w:p>
     <w:p>
@@ -4874,13 +4949,10 @@
         </w:numPr>
       </w:pPr>
       <w:r>
-        <w:t>Cap, Città, Prov.</w:t>
+        <w:t>Cognome</w:t>
       </w:r>
       <w:r>
         <w:t>;</w:t>
-      </w:r>
-      <w:r>
-        <w:t xml:space="preserve"> </w:t>
       </w:r>
     </w:p>
     <w:p>
@@ -4892,7 +4964,7 @@
         </w:numPr>
       </w:pPr>
       <w:r>
-        <w:t>Genere (sesso m/f)</w:t>
+        <w:t>Indirizzo</w:t>
       </w:r>
       <w:r>
         <w:t>;</w:t>
@@ -4907,10 +4979,13 @@
         </w:numPr>
       </w:pPr>
       <w:r>
-        <w:t>Luogo di nascita, data di nascita</w:t>
+        <w:t>Cap, Città, Prov.</w:t>
       </w:r>
       <w:r>
         <w:t>;</w:t>
+      </w:r>
+      <w:r>
+        <w:t xml:space="preserve"> </w:t>
       </w:r>
     </w:p>
     <w:p>
@@ -4921,24 +4996,57 @@
           <w:numId w:val="4"/>
         </w:numPr>
       </w:pPr>
-      <w:proofErr w:type="spellStart"/>
-      <w:r>
-        <w:t>num</w:t>
-      </w:r>
-      <w:proofErr w:type="spellEnd"/>
-      <w:r>
-        <w:t xml:space="preserve">. Cell*, tel. fisso*, cod. </w:t>
-      </w:r>
-      <w:proofErr w:type="spellStart"/>
-      <w:r>
-        <w:t>fisc</w:t>
-      </w:r>
-      <w:proofErr w:type="spellEnd"/>
-      <w:r>
-        <w:t>.*.</w:t>
-      </w:r>
-    </w:p>
-    <w:p/>
+      <w:r>
+        <w:t>Genere (sesso m/f)</w:t>
+      </w:r>
+      <w:r>
+        <w:t>;</w:t>
+      </w:r>
+    </w:p>
+    <w:p>
+      <w:pPr>
+        <w:pStyle w:val="Paragrafoelenco"/>
+        <w:numPr>
+          <w:ilvl w:val="0"/>
+          <w:numId w:val="4"/>
+        </w:numPr>
+      </w:pPr>
+      <w:r>
+        <w:t>Luogo di nascita, data di nascita</w:t>
+      </w:r>
+      <w:r>
+        <w:t>;</w:t>
+      </w:r>
+    </w:p>
+    <w:p>
+      <w:pPr>
+        <w:pStyle w:val="Paragrafoelenco"/>
+        <w:numPr>
+          <w:ilvl w:val="0"/>
+          <w:numId w:val="4"/>
+        </w:numPr>
+      </w:pPr>
+      <w:r>
+        <w:t>Socio</w:t>
+      </w:r>
+      <w:r>
+        <w:t xml:space="preserve"> (</w:t>
+      </w:r>
+      <w:r>
+        <w:t xml:space="preserve">flag </w:t>
+      </w:r>
+      <w:r>
+        <w:t>da sistema)</w:t>
+      </w:r>
+      <w:r>
+        <w:t>.</w:t>
+      </w:r>
+    </w:p>
+    <w:p>
+      <w:pPr>
+        <w:pStyle w:val="Paragrafoelenco"/>
+      </w:pPr>
+    </w:p>
     <w:p>
       <w:pPr>
         <w:pStyle w:val="Titolo2"/>
@@ -4948,6 +5056,7 @@
         </w:numPr>
       </w:pPr>
       <w:r>
+        <w:lastRenderedPageBreak/>
         <w:t xml:space="preserve">Step 1.1 </w:t>
       </w:r>
       <w:r>
@@ -4972,7 +5081,15 @@
       </w:r>
       <w:proofErr w:type="spellEnd"/>
       <w:r>
-        <w:t>, Spa, Snc….);</w:t>
+        <w:t xml:space="preserve">, Spa, </w:t>
+      </w:r>
+      <w:proofErr w:type="gramStart"/>
+      <w:r>
+        <w:t>Snc….</w:t>
+      </w:r>
+      <w:proofErr w:type="gramEnd"/>
+      <w:r>
+        <w:t>);</w:t>
       </w:r>
     </w:p>
     <w:p>
@@ -5021,11 +5138,10 @@
     <w:p>
       <w:pPr>
         <w:pStyle w:val="Paragrafoelenco"/>
-      </w:pPr>
-    </w:p>
-    <w:p>
-      <w:pPr>
-        <w:pStyle w:val="Paragrafoelenco"/>
+        <w:numPr>
+          <w:ilvl w:val="0"/>
+          <w:numId w:val="4"/>
+        </w:numPr>
       </w:pPr>
     </w:p>
     <w:p>
@@ -5040,7 +5156,6 @@
         <w:rPr>
           <w:rStyle w:val="Titolo2Carattere"/>
         </w:rPr>
-        <w:lastRenderedPageBreak/>
         <w:t>Step 2</w:t>
       </w:r>
       <w:r>
@@ -5132,11 +5247,21 @@
       <w:r>
         <w:t xml:space="preserve"> </w:t>
       </w:r>
+      <w:commentRangeStart w:id="3"/>
       <w:r>
         <w:rPr>
           <w:rStyle w:val="Titolo2Carattere"/>
         </w:rPr>
         <w:t>Iscrizione</w:t>
+      </w:r>
+      <w:commentRangeEnd w:id="3"/>
+      <w:r>
+        <w:rPr>
+          <w:rStyle w:val="Rimandocommento"/>
+          <w:rFonts w:asciiTheme="minorHAnsi" w:eastAsiaTheme="minorHAnsi" w:hAnsiTheme="minorHAnsi" w:cstheme="minorBidi"/>
+          <w:color w:val="auto"/>
+        </w:rPr>
+        <w:commentReference w:id="3"/>
       </w:r>
     </w:p>
     <w:p/>
@@ -5182,8 +5307,28 @@
       </w:r>
       <w:proofErr w:type="spellEnd"/>
       <w:r>
-        <w:t>. Tel*, email</w:t>
-      </w:r>
+        <w:t>. Tel*</w:t>
+      </w:r>
+      <w:r>
+        <w:rPr>
+          <w:strike/>
+        </w:rPr>
+        <w:t xml:space="preserve">, </w:t>
+      </w:r>
+      <w:proofErr w:type="gramStart"/>
+      <w:r>
+        <w:rPr>
+          <w:strike/>
+        </w:rPr>
+        <w:t>e</w:t>
+      </w:r>
+      <w:r>
+        <w:rPr>
+          <w:strike/>
+        </w:rPr>
+        <w:t>mail</w:t>
+      </w:r>
+      <w:proofErr w:type="gramEnd"/>
       <w:r>
         <w:t>;</w:t>
       </w:r>
@@ -5286,8 +5431,22 @@
       </w:r>
       <w:proofErr w:type="spellEnd"/>
       <w:r>
-        <w:t>. Tel*, email</w:t>
-      </w:r>
+        <w:t>. Tel*</w:t>
+      </w:r>
+      <w:r>
+        <w:rPr>
+          <w:strike/>
+        </w:rPr>
+        <w:t xml:space="preserve">, </w:t>
+      </w:r>
+      <w:proofErr w:type="gramStart"/>
+      <w:r>
+        <w:rPr>
+          <w:strike/>
+        </w:rPr>
+        <w:t>email</w:t>
+      </w:r>
+      <w:proofErr w:type="gramEnd"/>
       <w:r>
         <w:t>;</w:t>
       </w:r>
@@ -5603,11 +5762,10 @@
         <w:t>Modulo iscrizione + liberatoria per uso immagini e materiale multimediali.</w:t>
       </w:r>
     </w:p>
-    <w:p/>
-    <w:p/>
-    <w:p/>
-    <w:p/>
-    <w:p/>
+    <w:p>
+      <w:bookmarkStart w:id="4" w:name="_GoBack"/>
+      <w:bookmarkEnd w:id="4"/>
+    </w:p>
     <w:p>
       <w:pPr>
         <w:pStyle w:val="Titolo2"/>
@@ -5900,6 +6058,7 @@
         </w:numPr>
       </w:pPr>
       <w:r>
+        <w:lastRenderedPageBreak/>
         <w:t>Corso (</w:t>
       </w:r>
       <w:proofErr w:type="spellStart"/>
@@ -6039,8 +6198,16 @@
           <w:numId w:val="4"/>
         </w:numPr>
       </w:pPr>
-      <w:r>
-        <w:t>Fattura (</w:t>
+      <w:proofErr w:type="gramStart"/>
+      <w:r>
+        <w:t>Transazione(</w:t>
+      </w:r>
+      <w:proofErr w:type="gramEnd"/>
+      <w:r>
+        <w:t>ex Fattura)</w:t>
+      </w:r>
+      <w:r>
+        <w:t xml:space="preserve"> (</w:t>
       </w:r>
       <w:proofErr w:type="spellStart"/>
       <w:r>
@@ -6060,7 +6227,7 @@
         <w:rPr>
           <w:rStyle w:val="Rimandonotaapidipagina"/>
         </w:rPr>
-        <w:footnoteReference w:id="1"/>
+        <w:footnoteReference w:id="2"/>
       </w:r>
       <w:r>
         <w:t xml:space="preserve"> (ex Fattura)</w:t>
@@ -6156,7 +6323,7 @@
         <w:rPr>
           <w:rStyle w:val="Rimandonotaapidipagina"/>
         </w:rPr>
-        <w:footnoteReference w:id="2"/>
+        <w:footnoteReference w:id="3"/>
       </w:r>
       <w:r>
         <w:t>/affitto/fornitore.</w:t>
@@ -6293,6 +6460,7 @@
     </w:p>
     <w:p>
       <w:r>
+        <w:lastRenderedPageBreak/>
         <w:t>(Da approfondire, chiarire e capire).</w:t>
       </w:r>
     </w:p>
@@ -6308,6 +6476,132 @@
 </w:document>
 </file>
 
+<file path=word/comments.xml><?xml version="1.0" encoding="utf-8"?>
+<w:comments xmlns:wpc="http://schemas.microsoft.com/office/word/2010/wordprocessingCanvas" xmlns:cx="http://schemas.microsoft.com/office/drawing/2014/chartex" xmlns:cx1="http://schemas.microsoft.com/office/drawing/2015/9/8/chartex" xmlns:cx2="http://schemas.microsoft.com/office/drawing/2015/10/21/chartex" xmlns:cx3="http://schemas.microsoft.com/office/drawing/2016/5/9/chartex" xmlns:cx4="http://schemas.microsoft.com/office/drawing/2016/5/10/chartex" xmlns:cx5="http://schemas.microsoft.com/office/drawing/2016/5/11/chartex" xmlns:cx6="http://schemas.microsoft.com/office/drawing/2016/5/12/chartex" xmlns:cx7="http://schemas.microsoft.com/office/drawing/2016/5/13/chartex" xmlns:cx8="http://schemas.microsoft.com/office/drawing/2016/5/14/chartex" xmlns:mc="http://schemas.openxmlformats.org/markup-compatibility/2006" xmlns:aink="http://schemas.microsoft.com/office/drawing/2016/ink" xmlns:am3d="http://schemas.microsoft.com/office/drawing/2017/model3d" xmlns:o="urn:schemas-microsoft-com:office:office" xmlns:r="http://schemas.openxmlformats.org/officeDocument/2006/relationships" xmlns:m="http://schemas.openxmlformats.org/officeDocument/2006/math" xmlns:v="urn:schemas-microsoft-com:vml" xmlns:wp14="http://schemas.microsoft.com/office/word/2010/wordprocessingDrawing" xmlns:wp="http://schemas.openxmlformats.org/drawingml/2006/wordprocessingDrawing" xmlns:w10="urn:schemas-microsoft-com:office:word" xmlns:w="http://schemas.openxmlformats.org/wordprocessingml/2006/main" xmlns:w14="http://schemas.microsoft.com/office/word/2010/wordml" xmlns:w15="http://schemas.microsoft.com/office/word/2012/wordml" xmlns:w16cid="http://schemas.microsoft.com/office/word/2016/wordml/cid" xmlns:w16se="http://schemas.microsoft.com/office/word/2015/wordml/symex" xmlns:wpg="http://schemas.microsoft.com/office/word/2010/wordprocessingGroup" xmlns:wpi="http://schemas.microsoft.com/office/word/2010/wordprocessingInk" xmlns:wne="http://schemas.microsoft.com/office/word/2006/wordml" xmlns:wps="http://schemas.microsoft.com/office/word/2010/wordprocessingShape" mc:Ignorable="w14 w15 w16se w16cid wp14">
+  <w:comment w:id="0" w:author="drew name" w:date="2018-10-17T17:20:00Z" w:initials="dn">
+    <w:p>
+      <w:pPr>
+        <w:pStyle w:val="Testocommento"/>
+      </w:pPr>
+      <w:r>
+        <w:rPr>
+          <w:rStyle w:val="Rimandocommento"/>
+        </w:rPr>
+        <w:annotationRef/>
+      </w:r>
+      <w:r>
+        <w:t>Il fornitore non può iscriversi all’associazione</w:t>
+      </w:r>
+    </w:p>
+  </w:comment>
+  <w:comment w:id="1" w:author="drew name" w:date="2018-10-17T17:17:00Z" w:initials="dn">
+    <w:p>
+      <w:pPr>
+        <w:pStyle w:val="Testocommento"/>
+      </w:pPr>
+      <w:r>
+        <w:rPr>
+          <w:rStyle w:val="Rimandocommento"/>
+        </w:rPr>
+        <w:annotationRef/>
+      </w:r>
+      <w:r>
+        <w:t xml:space="preserve">Spostati campi: </w:t>
+      </w:r>
+      <w:proofErr w:type="spellStart"/>
+      <w:r>
+        <w:t>num</w:t>
+      </w:r>
+      <w:proofErr w:type="spellEnd"/>
+      <w:r>
+        <w:t xml:space="preserve">. Cell/fisso, </w:t>
+      </w:r>
+      <w:proofErr w:type="spellStart"/>
+      <w:r>
+        <w:t>cod.fisc</w:t>
+      </w:r>
+      <w:proofErr w:type="spellEnd"/>
+      <w:r>
+        <w:t>. in Iscrizione</w:t>
+      </w:r>
+    </w:p>
+    <w:p>
+      <w:pPr>
+        <w:pStyle w:val="Testocommento"/>
+      </w:pPr>
+    </w:p>
+  </w:comment>
+  <w:comment w:id="2" w:author="drew name" w:date="2018-10-17T17:19:00Z" w:initials="dn">
+    <w:p>
+      <w:pPr>
+        <w:pStyle w:val="Testocommento"/>
+      </w:pPr>
+      <w:r>
+        <w:rPr>
+          <w:rStyle w:val="Rimandocommento"/>
+        </w:rPr>
+        <w:annotationRef/>
+      </w:r>
+      <w:r>
+        <w:t>Inserire Flag di completata iscrizione</w:t>
+      </w:r>
+    </w:p>
+    <w:p>
+      <w:pPr>
+        <w:pStyle w:val="Testocommento"/>
+      </w:pPr>
+    </w:p>
+  </w:comment>
+  <w:comment w:id="3" w:author="drew name" w:date="2018-10-17T17:18:00Z" w:initials="dn">
+    <w:p>
+      <w:pPr>
+        <w:pStyle w:val="Testocommento"/>
+      </w:pPr>
+      <w:r>
+        <w:rPr>
+          <w:rStyle w:val="Rimandocommento"/>
+        </w:rPr>
+        <w:annotationRef/>
+      </w:r>
+      <w:r>
+        <w:t xml:space="preserve">Eliminato campo </w:t>
+      </w:r>
+      <w:proofErr w:type="gramStart"/>
+      <w:r>
+        <w:t>email</w:t>
+      </w:r>
+      <w:proofErr w:type="gramEnd"/>
+      <w:r>
+        <w:t>. Inserito in Anagrafica</w:t>
+      </w:r>
+    </w:p>
+    <w:p>
+      <w:pPr>
+        <w:pStyle w:val="Testocommento"/>
+      </w:pPr>
+    </w:p>
+  </w:comment>
+</w:comments>
+</file>
+
+<file path=word/commentsExtended.xml><?xml version="1.0" encoding="utf-8"?>
+<w15:commentsEx xmlns:wpc="http://schemas.microsoft.com/office/word/2010/wordprocessingCanvas" xmlns:cx="http://schemas.microsoft.com/office/drawing/2014/chartex" xmlns:cx1="http://schemas.microsoft.com/office/drawing/2015/9/8/chartex" xmlns:cx2="http://schemas.microsoft.com/office/drawing/2015/10/21/chartex" xmlns:cx3="http://schemas.microsoft.com/office/drawing/2016/5/9/chartex" xmlns:cx4="http://schemas.microsoft.com/office/drawing/2016/5/10/chartex" xmlns:cx5="http://schemas.microsoft.com/office/drawing/2016/5/11/chartex" xmlns:cx6="http://schemas.microsoft.com/office/drawing/2016/5/12/chartex" xmlns:cx7="http://schemas.microsoft.com/office/drawing/2016/5/13/chartex" xmlns:cx8="http://schemas.microsoft.com/office/drawing/2016/5/14/chartex" xmlns:mc="http://schemas.openxmlformats.org/markup-compatibility/2006" xmlns:aink="http://schemas.microsoft.com/office/drawing/2016/ink" xmlns:am3d="http://schemas.microsoft.com/office/drawing/2017/model3d" xmlns:o="urn:schemas-microsoft-com:office:office" xmlns:r="http://schemas.openxmlformats.org/officeDocument/2006/relationships" xmlns:m="http://schemas.openxmlformats.org/officeDocument/2006/math" xmlns:v="urn:schemas-microsoft-com:vml" xmlns:wp14="http://schemas.microsoft.com/office/word/2010/wordprocessingDrawing" xmlns:wp="http://schemas.openxmlformats.org/drawingml/2006/wordprocessingDrawing" xmlns:w10="urn:schemas-microsoft-com:office:word" xmlns:w="http://schemas.openxmlformats.org/wordprocessingml/2006/main" xmlns:w14="http://schemas.microsoft.com/office/word/2010/wordml" xmlns:w15="http://schemas.microsoft.com/office/word/2012/wordml" xmlns:w16cid="http://schemas.microsoft.com/office/word/2016/wordml/cid" xmlns:w16se="http://schemas.microsoft.com/office/word/2015/wordml/symex" xmlns:wpg="http://schemas.microsoft.com/office/word/2010/wordprocessingGroup" xmlns:wpi="http://schemas.microsoft.com/office/word/2010/wordprocessingInk" xmlns:wne="http://schemas.microsoft.com/office/word/2006/wordml" xmlns:wps="http://schemas.microsoft.com/office/word/2010/wordprocessingShape" mc:Ignorable="w14 w15 w16se w16cid wp14">
+  <w15:commentEx w15:paraId="721819E8" w15:done="0"/>
+  <w15:commentEx w15:paraId="77664135" w15:done="0"/>
+  <w15:commentEx w15:paraId="1CBAA377" w15:done="0"/>
+  <w15:commentEx w15:paraId="588877B5" w15:done="0"/>
+</w15:commentsEx>
+</file>
+
+<file path=word/commentsIds.xml><?xml version="1.0" encoding="utf-8"?>
+<w16cid:commentsIds xmlns:wpc="http://schemas.microsoft.com/office/word/2010/wordprocessingCanvas" xmlns:cx="http://schemas.microsoft.com/office/drawing/2014/chartex" xmlns:cx1="http://schemas.microsoft.com/office/drawing/2015/9/8/chartex" xmlns:cx2="http://schemas.microsoft.com/office/drawing/2015/10/21/chartex" xmlns:cx3="http://schemas.microsoft.com/office/drawing/2016/5/9/chartex" xmlns:cx4="http://schemas.microsoft.com/office/drawing/2016/5/10/chartex" xmlns:cx5="http://schemas.microsoft.com/office/drawing/2016/5/11/chartex" xmlns:cx6="http://schemas.microsoft.com/office/drawing/2016/5/12/chartex" xmlns:cx7="http://schemas.microsoft.com/office/drawing/2016/5/13/chartex" xmlns:cx8="http://schemas.microsoft.com/office/drawing/2016/5/14/chartex" xmlns:mc="http://schemas.openxmlformats.org/markup-compatibility/2006" xmlns:aink="http://schemas.microsoft.com/office/drawing/2016/ink" xmlns:am3d="http://schemas.microsoft.com/office/drawing/2017/model3d" xmlns:o="urn:schemas-microsoft-com:office:office" xmlns:r="http://schemas.openxmlformats.org/officeDocument/2006/relationships" xmlns:m="http://schemas.openxmlformats.org/officeDocument/2006/math" xmlns:v="urn:schemas-microsoft-com:vml" xmlns:wp14="http://schemas.microsoft.com/office/word/2010/wordprocessingDrawing" xmlns:wp="http://schemas.openxmlformats.org/drawingml/2006/wordprocessingDrawing" xmlns:w10="urn:schemas-microsoft-com:office:word" xmlns:w="http://schemas.openxmlformats.org/wordprocessingml/2006/main" xmlns:w14="http://schemas.microsoft.com/office/word/2010/wordml" xmlns:w15="http://schemas.microsoft.com/office/word/2012/wordml" xmlns:w16cid="http://schemas.microsoft.com/office/word/2016/wordml/cid" xmlns:w16se="http://schemas.microsoft.com/office/word/2015/wordml/symex" xmlns:wpg="http://schemas.microsoft.com/office/word/2010/wordprocessingGroup" xmlns:wpi="http://schemas.microsoft.com/office/word/2010/wordprocessingInk" xmlns:wne="http://schemas.microsoft.com/office/word/2006/wordml" xmlns:wps="http://schemas.microsoft.com/office/word/2010/wordprocessingShape" mc:Ignorable="w14 w15 w16se w16cid wp14">
+  <w16cid:commentId w16cid:paraId="721819E8" w16cid:durableId="1F71EDE2"/>
+  <w16cid:commentId w16cid:paraId="77664135" w16cid:durableId="1F71ED44"/>
+  <w16cid:commentId w16cid:paraId="1CBAA377" w16cid:durableId="1F71EDA0"/>
+  <w16cid:commentId w16cid:paraId="588877B5" w16cid:durableId="1F71ED81"/>
+</w16cid:commentsIds>
+</file>
+
 <file path=word/endnotes.xml><?xml version="1.0" encoding="utf-8"?>
 <w:endnotes xmlns:wpc="http://schemas.microsoft.com/office/word/2010/wordprocessingCanvas" xmlns:cx="http://schemas.microsoft.com/office/drawing/2014/chartex" xmlns:cx1="http://schemas.microsoft.com/office/drawing/2015/9/8/chartex" xmlns:cx2="http://schemas.microsoft.com/office/drawing/2015/10/21/chartex" xmlns:cx3="http://schemas.microsoft.com/office/drawing/2016/5/9/chartex" xmlns:cx4="http://schemas.microsoft.com/office/drawing/2016/5/10/chartex" xmlns:cx5="http://schemas.microsoft.com/office/drawing/2016/5/11/chartex" xmlns:cx6="http://schemas.microsoft.com/office/drawing/2016/5/12/chartex" xmlns:cx7="http://schemas.microsoft.com/office/drawing/2016/5/13/chartex" xmlns:cx8="http://schemas.microsoft.com/office/drawing/2016/5/14/chartex" xmlns:mc="http://schemas.openxmlformats.org/markup-compatibility/2006" xmlns:aink="http://schemas.microsoft.com/office/drawing/2016/ink" xmlns:am3d="http://schemas.microsoft.com/office/drawing/2017/model3d" xmlns:o="urn:schemas-microsoft-com:office:office" xmlns:r="http://schemas.openxmlformats.org/officeDocument/2006/relationships" xmlns:m="http://schemas.openxmlformats.org/officeDocument/2006/math" xmlns:v="urn:schemas-microsoft-com:vml" xmlns:wp14="http://schemas.microsoft.com/office/word/2010/wordprocessingDrawing" xmlns:wp="http://schemas.openxmlformats.org/drawingml/2006/wordprocessingDrawing" xmlns:w10="urn:schemas-microsoft-com:office:word" xmlns:w="http://schemas.openxmlformats.org/wordprocessingml/2006/main" xmlns:w14="http://schemas.microsoft.com/office/word/2010/wordml" xmlns:w15="http://schemas.microsoft.com/office/word/2012/wordml" xmlns:w16cid="http://schemas.microsoft.com/office/word/2016/wordml/cid" xmlns:w16se="http://schemas.microsoft.com/office/word/2015/wordml/symex" xmlns:wpg="http://schemas.microsoft.com/office/word/2010/wordprocessingGroup" xmlns:wpi="http://schemas.microsoft.com/office/word/2010/wordprocessingInk" xmlns:wne="http://schemas.microsoft.com/office/word/2006/wordml" xmlns:wps="http://schemas.microsoft.com/office/word/2010/wordprocessingShape" mc:Ignorable="w14 w15 w16se w16cid wp14">
   <w:endnote w:type="separator" w:id="-1">
@@ -6367,11 +6661,27 @@
         <w:footnoteRef/>
       </w:r>
       <w:r>
-        <w:t xml:space="preserve"> Inserire le fatture in entrata ed in uscita: In entrata sono i pagamenti dei clienti per i quali si emette fattura; in uscita sono i pagamenti di tutti i servizi che la struttura emette con periodicità per le quali si salva scansione della fattura.</w:t>
+        <w:t xml:space="preserve"> Il fornitore può iscriversi all’associazione ma non è visto come utente che accede a corsi e servizi di essa.</w:t>
       </w:r>
     </w:p>
   </w:footnote>
   <w:footnote w:id="2">
+    <w:p>
+      <w:pPr>
+        <w:pStyle w:val="Testonotaapidipagina"/>
+      </w:pPr>
+      <w:r>
+        <w:rPr>
+          <w:rStyle w:val="Rimandonotaapidipagina"/>
+        </w:rPr>
+        <w:footnoteRef/>
+      </w:r>
+      <w:r>
+        <w:t xml:space="preserve"> Inserire le fatture in entrata ed in uscita: In entrata sono i pagamenti dei clienti per i quali si emette fattura; in uscita sono i pagamenti di tutti i servizi che la struttura emette con periodicità per le quali si salva scansione della fattura.</w:t>
+      </w:r>
+    </w:p>
+  </w:footnote>
+  <w:footnote w:id="3">
     <w:p>
       <w:pPr>
         <w:pStyle w:val="Testonotaapidipagina"/>
@@ -6677,6 +6987,92 @@
     </w:lvl>
   </w:abstractNum>
   <w:abstractNum w:abstractNumId="3" w15:restartNumberingAfterBreak="0">
+    <w:nsid w:val="0DE114A1"/>
+    <w:multiLevelType w:val="hybridMultilevel"/>
+    <w:tmpl w:val="571059E8"/>
+    <w:lvl w:ilvl="0" w:tplc="0410000F">
+      <w:start w:val="1"/>
+      <w:numFmt w:val="decimal"/>
+      <w:lvlText w:val="%1."/>
+      <w:lvlJc w:val="left"/>
+      <w:pPr>
+        <w:ind w:left="720" w:hanging="360"/>
+      </w:pPr>
+    </w:lvl>
+    <w:lvl w:ilvl="1" w:tplc="04100019" w:tentative="1">
+      <w:start w:val="1"/>
+      <w:numFmt w:val="lowerLetter"/>
+      <w:lvlText w:val="%2."/>
+      <w:lvlJc w:val="left"/>
+      <w:pPr>
+        <w:ind w:left="1440" w:hanging="360"/>
+      </w:pPr>
+    </w:lvl>
+    <w:lvl w:ilvl="2" w:tplc="0410001B" w:tentative="1">
+      <w:start w:val="1"/>
+      <w:numFmt w:val="lowerRoman"/>
+      <w:lvlText w:val="%3."/>
+      <w:lvlJc w:val="right"/>
+      <w:pPr>
+        <w:ind w:left="2160" w:hanging="180"/>
+      </w:pPr>
+    </w:lvl>
+    <w:lvl w:ilvl="3" w:tplc="0410000F" w:tentative="1">
+      <w:start w:val="1"/>
+      <w:numFmt w:val="decimal"/>
+      <w:lvlText w:val="%4."/>
+      <w:lvlJc w:val="left"/>
+      <w:pPr>
+        <w:ind w:left="2880" w:hanging="360"/>
+      </w:pPr>
+    </w:lvl>
+    <w:lvl w:ilvl="4" w:tplc="04100019" w:tentative="1">
+      <w:start w:val="1"/>
+      <w:numFmt w:val="lowerLetter"/>
+      <w:lvlText w:val="%5."/>
+      <w:lvlJc w:val="left"/>
+      <w:pPr>
+        <w:ind w:left="3600" w:hanging="360"/>
+      </w:pPr>
+    </w:lvl>
+    <w:lvl w:ilvl="5" w:tplc="0410001B" w:tentative="1">
+      <w:start w:val="1"/>
+      <w:numFmt w:val="lowerRoman"/>
+      <w:lvlText w:val="%6."/>
+      <w:lvlJc w:val="right"/>
+      <w:pPr>
+        <w:ind w:left="4320" w:hanging="180"/>
+      </w:pPr>
+    </w:lvl>
+    <w:lvl w:ilvl="6" w:tplc="0410000F" w:tentative="1">
+      <w:start w:val="1"/>
+      <w:numFmt w:val="decimal"/>
+      <w:lvlText w:val="%7."/>
+      <w:lvlJc w:val="left"/>
+      <w:pPr>
+        <w:ind w:left="5040" w:hanging="360"/>
+      </w:pPr>
+    </w:lvl>
+    <w:lvl w:ilvl="7" w:tplc="04100019" w:tentative="1">
+      <w:start w:val="1"/>
+      <w:numFmt w:val="lowerLetter"/>
+      <w:lvlText w:val="%8."/>
+      <w:lvlJc w:val="left"/>
+      <w:pPr>
+        <w:ind w:left="5760" w:hanging="360"/>
+      </w:pPr>
+    </w:lvl>
+    <w:lvl w:ilvl="8" w:tplc="0410001B" w:tentative="1">
+      <w:start w:val="1"/>
+      <w:numFmt w:val="lowerRoman"/>
+      <w:lvlText w:val="%9."/>
+      <w:lvlJc w:val="right"/>
+      <w:pPr>
+        <w:ind w:left="6480" w:hanging="180"/>
+      </w:pPr>
+    </w:lvl>
+  </w:abstractNum>
+  <w:abstractNum w:abstractNumId="4" w15:restartNumberingAfterBreak="0">
     <w:nsid w:val="188976DA"/>
     <w:multiLevelType w:val="hybridMultilevel"/>
     <w:tmpl w:val="C06A45C0"/>
@@ -6762,7 +7158,7 @@
       </w:pPr>
     </w:lvl>
   </w:abstractNum>
-  <w:abstractNum w:abstractNumId="4" w15:restartNumberingAfterBreak="0">
+  <w:abstractNum w:abstractNumId="5" w15:restartNumberingAfterBreak="0">
     <w:nsid w:val="1BF7797C"/>
     <w:multiLevelType w:val="hybridMultilevel"/>
     <w:tmpl w:val="7EE237F0"/>
@@ -6874,7 +7270,7 @@
       </w:rPr>
     </w:lvl>
   </w:abstractNum>
-  <w:abstractNum w:abstractNumId="5" w15:restartNumberingAfterBreak="0">
+  <w:abstractNum w:abstractNumId="6" w15:restartNumberingAfterBreak="0">
     <w:nsid w:val="1FCC110C"/>
     <w:multiLevelType w:val="hybridMultilevel"/>
     <w:tmpl w:val="60A63F78"/>
@@ -6960,7 +7356,7 @@
       </w:pPr>
     </w:lvl>
   </w:abstractNum>
-  <w:abstractNum w:abstractNumId="6" w15:restartNumberingAfterBreak="0">
+  <w:abstractNum w:abstractNumId="7" w15:restartNumberingAfterBreak="0">
     <w:nsid w:val="25446227"/>
     <w:multiLevelType w:val="hybridMultilevel"/>
     <w:tmpl w:val="01347FF4"/>
@@ -7046,7 +7442,7 @@
       </w:pPr>
     </w:lvl>
   </w:abstractNum>
-  <w:abstractNum w:abstractNumId="7" w15:restartNumberingAfterBreak="0">
+  <w:abstractNum w:abstractNumId="8" w15:restartNumberingAfterBreak="0">
     <w:nsid w:val="25DA5E4B"/>
     <w:multiLevelType w:val="hybridMultilevel"/>
     <w:tmpl w:val="6E4236F4"/>
@@ -7132,7 +7528,7 @@
       </w:pPr>
     </w:lvl>
   </w:abstractNum>
-  <w:abstractNum w:abstractNumId="8" w15:restartNumberingAfterBreak="0">
+  <w:abstractNum w:abstractNumId="9" w15:restartNumberingAfterBreak="0">
     <w:nsid w:val="32645425"/>
     <w:multiLevelType w:val="multilevel"/>
     <w:tmpl w:val="0410001F"/>
@@ -7218,7 +7614,7 @@
       </w:pPr>
     </w:lvl>
   </w:abstractNum>
-  <w:abstractNum w:abstractNumId="9" w15:restartNumberingAfterBreak="0">
+  <w:abstractNum w:abstractNumId="10" w15:restartNumberingAfterBreak="0">
     <w:nsid w:val="349C7489"/>
     <w:multiLevelType w:val="multilevel"/>
     <w:tmpl w:val="0410001F"/>
@@ -7304,7 +7700,7 @@
       </w:pPr>
     </w:lvl>
   </w:abstractNum>
-  <w:abstractNum w:abstractNumId="10" w15:restartNumberingAfterBreak="0">
+  <w:abstractNum w:abstractNumId="11" w15:restartNumberingAfterBreak="0">
     <w:nsid w:val="3A10367F"/>
     <w:multiLevelType w:val="hybridMultilevel"/>
     <w:tmpl w:val="CAFA616A"/>
@@ -7390,7 +7786,7 @@
       </w:pPr>
     </w:lvl>
   </w:abstractNum>
-  <w:abstractNum w:abstractNumId="11" w15:restartNumberingAfterBreak="0">
+  <w:abstractNum w:abstractNumId="12" w15:restartNumberingAfterBreak="0">
     <w:nsid w:val="40F82000"/>
     <w:multiLevelType w:val="hybridMultilevel"/>
     <w:tmpl w:val="904AC954"/>
@@ -7502,7 +7898,7 @@
       </w:rPr>
     </w:lvl>
   </w:abstractNum>
-  <w:abstractNum w:abstractNumId="12" w15:restartNumberingAfterBreak="0">
+  <w:abstractNum w:abstractNumId="13" w15:restartNumberingAfterBreak="0">
     <w:nsid w:val="41C30CA8"/>
     <w:multiLevelType w:val="multilevel"/>
     <w:tmpl w:val="0410001F"/>
@@ -7588,7 +7984,7 @@
       </w:pPr>
     </w:lvl>
   </w:abstractNum>
-  <w:abstractNum w:abstractNumId="13" w15:restartNumberingAfterBreak="0">
+  <w:abstractNum w:abstractNumId="14" w15:restartNumberingAfterBreak="0">
     <w:nsid w:val="46C64A5D"/>
     <w:multiLevelType w:val="hybridMultilevel"/>
     <w:tmpl w:val="19866F5C"/>
@@ -7674,7 +8070,7 @@
       </w:pPr>
     </w:lvl>
   </w:abstractNum>
-  <w:abstractNum w:abstractNumId="14" w15:restartNumberingAfterBreak="0">
+  <w:abstractNum w:abstractNumId="15" w15:restartNumberingAfterBreak="0">
     <w:nsid w:val="487D1DF3"/>
     <w:multiLevelType w:val="multilevel"/>
     <w:tmpl w:val="0410001F"/>
@@ -7760,7 +8156,93 @@
       </w:pPr>
     </w:lvl>
   </w:abstractNum>
-  <w:abstractNum w:abstractNumId="15" w15:restartNumberingAfterBreak="0">
+  <w:abstractNum w:abstractNumId="16" w15:restartNumberingAfterBreak="0">
+    <w:nsid w:val="4B496BAC"/>
+    <w:multiLevelType w:val="hybridMultilevel"/>
+    <w:tmpl w:val="019E67C2"/>
+    <w:lvl w:ilvl="0" w:tplc="0410000F">
+      <w:start w:val="1"/>
+      <w:numFmt w:val="decimal"/>
+      <w:lvlText w:val="%1."/>
+      <w:lvlJc w:val="left"/>
+      <w:pPr>
+        <w:ind w:left="720" w:hanging="360"/>
+      </w:pPr>
+    </w:lvl>
+    <w:lvl w:ilvl="1" w:tplc="04100019" w:tentative="1">
+      <w:start w:val="1"/>
+      <w:numFmt w:val="lowerLetter"/>
+      <w:lvlText w:val="%2."/>
+      <w:lvlJc w:val="left"/>
+      <w:pPr>
+        <w:ind w:left="1440" w:hanging="360"/>
+      </w:pPr>
+    </w:lvl>
+    <w:lvl w:ilvl="2" w:tplc="0410001B" w:tentative="1">
+      <w:start w:val="1"/>
+      <w:numFmt w:val="lowerRoman"/>
+      <w:lvlText w:val="%3."/>
+      <w:lvlJc w:val="right"/>
+      <w:pPr>
+        <w:ind w:left="2160" w:hanging="180"/>
+      </w:pPr>
+    </w:lvl>
+    <w:lvl w:ilvl="3" w:tplc="0410000F" w:tentative="1">
+      <w:start w:val="1"/>
+      <w:numFmt w:val="decimal"/>
+      <w:lvlText w:val="%4."/>
+      <w:lvlJc w:val="left"/>
+      <w:pPr>
+        <w:ind w:left="2880" w:hanging="360"/>
+      </w:pPr>
+    </w:lvl>
+    <w:lvl w:ilvl="4" w:tplc="04100019" w:tentative="1">
+      <w:start w:val="1"/>
+      <w:numFmt w:val="lowerLetter"/>
+      <w:lvlText w:val="%5."/>
+      <w:lvlJc w:val="left"/>
+      <w:pPr>
+        <w:ind w:left="3600" w:hanging="360"/>
+      </w:pPr>
+    </w:lvl>
+    <w:lvl w:ilvl="5" w:tplc="0410001B" w:tentative="1">
+      <w:start w:val="1"/>
+      <w:numFmt w:val="lowerRoman"/>
+      <w:lvlText w:val="%6."/>
+      <w:lvlJc w:val="right"/>
+      <w:pPr>
+        <w:ind w:left="4320" w:hanging="180"/>
+      </w:pPr>
+    </w:lvl>
+    <w:lvl w:ilvl="6" w:tplc="0410000F" w:tentative="1">
+      <w:start w:val="1"/>
+      <w:numFmt w:val="decimal"/>
+      <w:lvlText w:val="%7."/>
+      <w:lvlJc w:val="left"/>
+      <w:pPr>
+        <w:ind w:left="5040" w:hanging="360"/>
+      </w:pPr>
+    </w:lvl>
+    <w:lvl w:ilvl="7" w:tplc="04100019" w:tentative="1">
+      <w:start w:val="1"/>
+      <w:numFmt w:val="lowerLetter"/>
+      <w:lvlText w:val="%8."/>
+      <w:lvlJc w:val="left"/>
+      <w:pPr>
+        <w:ind w:left="5760" w:hanging="360"/>
+      </w:pPr>
+    </w:lvl>
+    <w:lvl w:ilvl="8" w:tplc="0410001B" w:tentative="1">
+      <w:start w:val="1"/>
+      <w:numFmt w:val="lowerRoman"/>
+      <w:lvlText w:val="%9."/>
+      <w:lvlJc w:val="right"/>
+      <w:pPr>
+        <w:ind w:left="6480" w:hanging="180"/>
+      </w:pPr>
+    </w:lvl>
+  </w:abstractNum>
+  <w:abstractNum w:abstractNumId="17" w15:restartNumberingAfterBreak="0">
     <w:nsid w:val="4DCD7AE7"/>
     <w:multiLevelType w:val="hybridMultilevel"/>
     <w:tmpl w:val="8E12BB78"/>
@@ -7846,7 +8328,7 @@
       </w:pPr>
     </w:lvl>
   </w:abstractNum>
-  <w:abstractNum w:abstractNumId="16" w15:restartNumberingAfterBreak="0">
+  <w:abstractNum w:abstractNumId="18" w15:restartNumberingAfterBreak="0">
     <w:nsid w:val="647517AA"/>
     <w:multiLevelType w:val="multilevel"/>
     <w:tmpl w:val="0410001F"/>
@@ -7932,7 +8414,7 @@
       </w:pPr>
     </w:lvl>
   </w:abstractNum>
-  <w:abstractNum w:abstractNumId="17" w15:restartNumberingAfterBreak="0">
+  <w:abstractNum w:abstractNumId="19" w15:restartNumberingAfterBreak="0">
     <w:nsid w:val="68781371"/>
     <w:multiLevelType w:val="multilevel"/>
     <w:tmpl w:val="0410001F"/>
@@ -8018,7 +8500,7 @@
       </w:pPr>
     </w:lvl>
   </w:abstractNum>
-  <w:abstractNum w:abstractNumId="18" w15:restartNumberingAfterBreak="0">
+  <w:abstractNum w:abstractNumId="20" w15:restartNumberingAfterBreak="0">
     <w:nsid w:val="782F7A46"/>
     <w:multiLevelType w:val="hybridMultilevel"/>
     <w:tmpl w:val="6950C390"/>
@@ -8104,7 +8586,93 @@
       </w:pPr>
     </w:lvl>
   </w:abstractNum>
-  <w:abstractNum w:abstractNumId="19" w15:restartNumberingAfterBreak="0">
+  <w:abstractNum w:abstractNumId="21" w15:restartNumberingAfterBreak="0">
+    <w:nsid w:val="787E4A2A"/>
+    <w:multiLevelType w:val="hybridMultilevel"/>
+    <w:tmpl w:val="09183556"/>
+    <w:lvl w:ilvl="0" w:tplc="0410000F">
+      <w:start w:val="1"/>
+      <w:numFmt w:val="decimal"/>
+      <w:lvlText w:val="%1."/>
+      <w:lvlJc w:val="left"/>
+      <w:pPr>
+        <w:ind w:left="1068" w:hanging="360"/>
+      </w:pPr>
+    </w:lvl>
+    <w:lvl w:ilvl="1" w:tplc="04100019" w:tentative="1">
+      <w:start w:val="1"/>
+      <w:numFmt w:val="lowerLetter"/>
+      <w:lvlText w:val="%2."/>
+      <w:lvlJc w:val="left"/>
+      <w:pPr>
+        <w:ind w:left="1788" w:hanging="360"/>
+      </w:pPr>
+    </w:lvl>
+    <w:lvl w:ilvl="2" w:tplc="0410001B" w:tentative="1">
+      <w:start w:val="1"/>
+      <w:numFmt w:val="lowerRoman"/>
+      <w:lvlText w:val="%3."/>
+      <w:lvlJc w:val="right"/>
+      <w:pPr>
+        <w:ind w:left="2508" w:hanging="180"/>
+      </w:pPr>
+    </w:lvl>
+    <w:lvl w:ilvl="3" w:tplc="0410000F" w:tentative="1">
+      <w:start w:val="1"/>
+      <w:numFmt w:val="decimal"/>
+      <w:lvlText w:val="%4."/>
+      <w:lvlJc w:val="left"/>
+      <w:pPr>
+        <w:ind w:left="3228" w:hanging="360"/>
+      </w:pPr>
+    </w:lvl>
+    <w:lvl w:ilvl="4" w:tplc="04100019" w:tentative="1">
+      <w:start w:val="1"/>
+      <w:numFmt w:val="lowerLetter"/>
+      <w:lvlText w:val="%5."/>
+      <w:lvlJc w:val="left"/>
+      <w:pPr>
+        <w:ind w:left="3948" w:hanging="360"/>
+      </w:pPr>
+    </w:lvl>
+    <w:lvl w:ilvl="5" w:tplc="0410001B" w:tentative="1">
+      <w:start w:val="1"/>
+      <w:numFmt w:val="lowerRoman"/>
+      <w:lvlText w:val="%6."/>
+      <w:lvlJc w:val="right"/>
+      <w:pPr>
+        <w:ind w:left="4668" w:hanging="180"/>
+      </w:pPr>
+    </w:lvl>
+    <w:lvl w:ilvl="6" w:tplc="0410000F" w:tentative="1">
+      <w:start w:val="1"/>
+      <w:numFmt w:val="decimal"/>
+      <w:lvlText w:val="%7."/>
+      <w:lvlJc w:val="left"/>
+      <w:pPr>
+        <w:ind w:left="5388" w:hanging="360"/>
+      </w:pPr>
+    </w:lvl>
+    <w:lvl w:ilvl="7" w:tplc="04100019" w:tentative="1">
+      <w:start w:val="1"/>
+      <w:numFmt w:val="lowerLetter"/>
+      <w:lvlText w:val="%8."/>
+      <w:lvlJc w:val="left"/>
+      <w:pPr>
+        <w:ind w:left="6108" w:hanging="360"/>
+      </w:pPr>
+    </w:lvl>
+    <w:lvl w:ilvl="8" w:tplc="0410001B" w:tentative="1">
+      <w:start w:val="1"/>
+      <w:numFmt w:val="lowerRoman"/>
+      <w:lvlText w:val="%9."/>
+      <w:lvlJc w:val="right"/>
+      <w:pPr>
+        <w:ind w:left="6828" w:hanging="180"/>
+      </w:pPr>
+    </w:lvl>
+  </w:abstractNum>
+  <w:abstractNum w:abstractNumId="22" w15:restartNumberingAfterBreak="0">
     <w:nsid w:val="79116097"/>
     <w:multiLevelType w:val="hybridMultilevel"/>
     <w:tmpl w:val="B3F2DB46"/>
@@ -8191,66 +8759,83 @@
     </w:lvl>
   </w:abstractNum>
   <w:num w:numId="1">
-    <w:abstractNumId w:val="19"/>
+    <w:abstractNumId w:val="22"/>
   </w:num>
   <w:num w:numId="2">
-    <w:abstractNumId w:val="7"/>
+    <w:abstractNumId w:val="8"/>
   </w:num>
   <w:num w:numId="3">
-    <w:abstractNumId w:val="11"/>
+    <w:abstractNumId w:val="12"/>
   </w:num>
   <w:num w:numId="4">
-    <w:abstractNumId w:val="4"/>
+    <w:abstractNumId w:val="5"/>
   </w:num>
   <w:num w:numId="5">
-    <w:abstractNumId w:val="9"/>
+    <w:abstractNumId w:val="10"/>
   </w:num>
   <w:num w:numId="6">
-    <w:abstractNumId w:val="16"/>
+    <w:abstractNumId w:val="18"/>
   </w:num>
   <w:num w:numId="7">
     <w:abstractNumId w:val="1"/>
   </w:num>
   <w:num w:numId="8">
-    <w:abstractNumId w:val="8"/>
+    <w:abstractNumId w:val="9"/>
   </w:num>
   <w:num w:numId="9">
-    <w:abstractNumId w:val="12"/>
+    <w:abstractNumId w:val="13"/>
   </w:num>
   <w:num w:numId="10">
-    <w:abstractNumId w:val="13"/>
+    <w:abstractNumId w:val="14"/>
   </w:num>
   <w:num w:numId="11">
-    <w:abstractNumId w:val="15"/>
+    <w:abstractNumId w:val="17"/>
   </w:num>
   <w:num w:numId="12">
-    <w:abstractNumId w:val="3"/>
+    <w:abstractNumId w:val="4"/>
   </w:num>
   <w:num w:numId="13">
     <w:abstractNumId w:val="2"/>
   </w:num>
   <w:num w:numId="14">
-    <w:abstractNumId w:val="10"/>
+    <w:abstractNumId w:val="11"/>
   </w:num>
   <w:num w:numId="15">
-    <w:abstractNumId w:val="6"/>
+    <w:abstractNumId w:val="7"/>
   </w:num>
   <w:num w:numId="16">
-    <w:abstractNumId w:val="14"/>
+    <w:abstractNumId w:val="15"/>
   </w:num>
   <w:num w:numId="17">
-    <w:abstractNumId w:val="17"/>
+    <w:abstractNumId w:val="19"/>
   </w:num>
   <w:num w:numId="18">
-    <w:abstractNumId w:val="18"/>
+    <w:abstractNumId w:val="20"/>
   </w:num>
   <w:num w:numId="19">
-    <w:abstractNumId w:val="5"/>
+    <w:abstractNumId w:val="6"/>
   </w:num>
   <w:num w:numId="20">
     <w:abstractNumId w:val="0"/>
   </w:num>
+  <w:num w:numId="21">
+    <w:abstractNumId w:val="3"/>
+  </w:num>
+  <w:num w:numId="22">
+    <w:abstractNumId w:val="21"/>
+  </w:num>
+  <w:num w:numId="23">
+    <w:abstractNumId w:val="16"/>
+  </w:num>
 </w:numbering>
+</file>
+
+<file path=word/people.xml><?xml version="1.0" encoding="utf-8"?>
+<w15:people xmlns:wpc="http://schemas.microsoft.com/office/word/2010/wordprocessingCanvas" xmlns:cx="http://schemas.microsoft.com/office/drawing/2014/chartex" xmlns:cx1="http://schemas.microsoft.com/office/drawing/2015/9/8/chartex" xmlns:cx2="http://schemas.microsoft.com/office/drawing/2015/10/21/chartex" xmlns:cx3="http://schemas.microsoft.com/office/drawing/2016/5/9/chartex" xmlns:cx4="http://schemas.microsoft.com/office/drawing/2016/5/10/chartex" xmlns:cx5="http://schemas.microsoft.com/office/drawing/2016/5/11/chartex" xmlns:cx6="http://schemas.microsoft.com/office/drawing/2016/5/12/chartex" xmlns:cx7="http://schemas.microsoft.com/office/drawing/2016/5/13/chartex" xmlns:cx8="http://schemas.microsoft.com/office/drawing/2016/5/14/chartex" xmlns:mc="http://schemas.openxmlformats.org/markup-compatibility/2006" xmlns:aink="http://schemas.microsoft.com/office/drawing/2016/ink" xmlns:am3d="http://schemas.microsoft.com/office/drawing/2017/model3d" xmlns:o="urn:schemas-microsoft-com:office:office" xmlns:r="http://schemas.openxmlformats.org/officeDocument/2006/relationships" xmlns:m="http://schemas.openxmlformats.org/officeDocument/2006/math" xmlns:v="urn:schemas-microsoft-com:vml" xmlns:wp14="http://schemas.microsoft.com/office/word/2010/wordprocessingDrawing" xmlns:wp="http://schemas.openxmlformats.org/drawingml/2006/wordprocessingDrawing" xmlns:w10="urn:schemas-microsoft-com:office:word" xmlns:w="http://schemas.openxmlformats.org/wordprocessingml/2006/main" xmlns:w14="http://schemas.microsoft.com/office/word/2010/wordml" xmlns:w15="http://schemas.microsoft.com/office/word/2012/wordml" xmlns:w16cid="http://schemas.microsoft.com/office/word/2016/wordml/cid" xmlns:w16se="http://schemas.microsoft.com/office/word/2015/wordml/symex" xmlns:wpg="http://schemas.microsoft.com/office/word/2010/wordprocessingGroup" xmlns:wpi="http://schemas.microsoft.com/office/word/2010/wordprocessingInk" xmlns:wne="http://schemas.microsoft.com/office/word/2006/wordml" xmlns:wps="http://schemas.microsoft.com/office/word/2010/wordprocessingShape" mc:Ignorable="w14 w15 w16se w16cid wp14">
+  <w15:person w15:author="drew name">
+    <w15:presenceInfo w15:providerId="Windows Live" w15:userId="6f86e42f43788ff6"/>
+  </w15:person>
+</w15:people>
 </file>
 
 <file path=word/styles.xml><?xml version="1.0" encoding="utf-8"?>
@@ -8885,6 +9470,104 @@
       <w:vertAlign w:val="superscript"/>
     </w:rPr>
   </w:style>
+  <w:style w:type="character" w:styleId="Rimandocommento">
+    <w:name w:val="annotation reference"/>
+    <w:basedOn w:val="Carpredefinitoparagrafo"/>
+    <w:uiPriority w:val="99"/>
+    <w:semiHidden/>
+    <w:unhideWhenUsed/>
+    <w:rsid w:val="00963DC0"/>
+    <w:rPr>
+      <w:sz w:val="16"/>
+      <w:szCs w:val="16"/>
+    </w:rPr>
+  </w:style>
+  <w:style w:type="paragraph" w:styleId="Testocommento">
+    <w:name w:val="annotation text"/>
+    <w:basedOn w:val="Normale"/>
+    <w:link w:val="TestocommentoCarattere"/>
+    <w:uiPriority w:val="99"/>
+    <w:semiHidden/>
+    <w:unhideWhenUsed/>
+    <w:rsid w:val="00963DC0"/>
+    <w:pPr>
+      <w:spacing w:line="240" w:lineRule="auto"/>
+    </w:pPr>
+    <w:rPr>
+      <w:sz w:val="20"/>
+      <w:szCs w:val="20"/>
+    </w:rPr>
+  </w:style>
+  <w:style w:type="character" w:customStyle="1" w:styleId="TestocommentoCarattere">
+    <w:name w:val="Testo commento Carattere"/>
+    <w:basedOn w:val="Carpredefinitoparagrafo"/>
+    <w:link w:val="Testocommento"/>
+    <w:uiPriority w:val="99"/>
+    <w:semiHidden/>
+    <w:rsid w:val="00963DC0"/>
+    <w:rPr>
+      <w:sz w:val="20"/>
+      <w:szCs w:val="20"/>
+    </w:rPr>
+  </w:style>
+  <w:style w:type="paragraph" w:styleId="Soggettocommento">
+    <w:name w:val="annotation subject"/>
+    <w:basedOn w:val="Testocommento"/>
+    <w:next w:val="Testocommento"/>
+    <w:link w:val="SoggettocommentoCarattere"/>
+    <w:uiPriority w:val="99"/>
+    <w:semiHidden/>
+    <w:unhideWhenUsed/>
+    <w:rsid w:val="00963DC0"/>
+    <w:rPr>
+      <w:b/>
+      <w:bCs/>
+    </w:rPr>
+  </w:style>
+  <w:style w:type="character" w:customStyle="1" w:styleId="SoggettocommentoCarattere">
+    <w:name w:val="Soggetto commento Carattere"/>
+    <w:basedOn w:val="TestocommentoCarattere"/>
+    <w:link w:val="Soggettocommento"/>
+    <w:uiPriority w:val="99"/>
+    <w:semiHidden/>
+    <w:rsid w:val="00963DC0"/>
+    <w:rPr>
+      <w:b/>
+      <w:bCs/>
+      <w:sz w:val="20"/>
+      <w:szCs w:val="20"/>
+    </w:rPr>
+  </w:style>
+  <w:style w:type="paragraph" w:styleId="Testofumetto">
+    <w:name w:val="Balloon Text"/>
+    <w:basedOn w:val="Normale"/>
+    <w:link w:val="TestofumettoCarattere"/>
+    <w:uiPriority w:val="99"/>
+    <w:semiHidden/>
+    <w:unhideWhenUsed/>
+    <w:rsid w:val="00963DC0"/>
+    <w:pPr>
+      <w:spacing w:after="0" w:line="240" w:lineRule="auto"/>
+    </w:pPr>
+    <w:rPr>
+      <w:rFonts w:ascii="Segoe UI" w:hAnsi="Segoe UI" w:cs="Segoe UI"/>
+      <w:sz w:val="18"/>
+      <w:szCs w:val="18"/>
+    </w:rPr>
+  </w:style>
+  <w:style w:type="character" w:customStyle="1" w:styleId="TestofumettoCarattere">
+    <w:name w:val="Testo fumetto Carattere"/>
+    <w:basedOn w:val="Carpredefinitoparagrafo"/>
+    <w:link w:val="Testofumetto"/>
+    <w:uiPriority w:val="99"/>
+    <w:semiHidden/>
+    <w:rsid w:val="00963DC0"/>
+    <w:rPr>
+      <w:rFonts w:ascii="Segoe UI" w:hAnsi="Segoe UI" w:cs="Segoe UI"/>
+      <w:sz w:val="18"/>
+      <w:szCs w:val="18"/>
+    </w:rPr>
+  </w:style>
 </w:styles>
 </file>
 
@@ -9207,10 +9890,9 @@
 </file>
 
 <file path=customXml/itemProps2.xml><?xml version="1.0" encoding="utf-8"?>
-<ds:datastoreItem xmlns:ds="http://schemas.openxmlformats.org/officeDocument/2006/customXml" ds:itemID="{1144A944-F698-4A26-95FE-7904C56A20DA}">
+<ds:datastoreItem xmlns:ds="http://schemas.openxmlformats.org/officeDocument/2006/customXml" ds:itemID="{40A6A976-561A-4145-A04F-11CE871A43B5}">
   <ds:schemaRefs>
     <ds:schemaRef ds:uri="http://schemas.openxmlformats.org/officeDocument/2006/bibliography"/>
-    <ds:schemaRef ds:uri="http://www.w3.org/2000/xmlns/"/>
   </ds:schemaRefs>
 </ds:datastoreItem>
 </file>
</xml_diff>

<commit_message>
Aggiunto indice e collegamento ipertestuale
</commit_message>
<xml_diff>
--- a/Documentazioni/Tabelle e requisiti funzionali.docx
+++ b/Documentazioni/Tabelle e requisiti funzionali.docx
@@ -4034,22 +4034,1766 @@
     <w:p>
       <w:pPr>
         <w:jc w:val="center"/>
-      </w:pPr>
-      <w:r>
+        <w:rPr>
+          <w:rFonts w:ascii="Cambria" w:hAnsi="Cambria"/>
+          <w:sz w:val="28"/>
+          <w:szCs w:val="28"/>
+        </w:rPr>
+      </w:pPr>
+      <w:r>
+        <w:rPr>
+          <w:rFonts w:ascii="Cambria" w:hAnsi="Cambria"/>
+          <w:sz w:val="28"/>
+          <w:szCs w:val="28"/>
+        </w:rPr>
         <w:lastRenderedPageBreak/>
         <w:t>Indice</w:t>
       </w:r>
     </w:p>
-    <w:p/>
-    <w:p>
-      <w:pPr>
-        <w:rPr>
-          <w:rFonts w:ascii="Cambria" w:eastAsiaTheme="majorEastAsia" w:hAnsi="Cambria" w:cstheme="majorBidi"/>
-          <w:color w:val="000000" w:themeColor="text1"/>
-          <w:sz w:val="26"/>
-          <w:szCs w:val="26"/>
-        </w:rPr>
-      </w:pPr>
+    <w:p>
+      <w:pPr>
+        <w:rPr>
+          <w:rFonts w:ascii="Cambria" w:hAnsi="Cambria"/>
+          <w:noProof/>
+          <w:sz w:val="28"/>
+          <w:szCs w:val="28"/>
+        </w:rPr>
+        <w:sectPr>
+          <w:pgSz w:w="11906" w:h="16838"/>
+          <w:pgMar w:top="1417" w:right="1134" w:bottom="1134" w:left="1134" w:header="708" w:footer="708" w:gutter="0"/>
+          <w:pgNumType w:start="0"/>
+          <w:cols w:space="708"/>
+          <w:titlePg/>
+          <w:docGrid w:linePitch="360"/>
+        </w:sectPr>
+      </w:pPr>
+      <w:r>
+        <w:fldChar w:fldCharType="begin"/>
+      </w:r>
+      <w:r>
+        <w:instrText xml:space="preserve"> INDEX \e "</w:instrText>
+      </w:r>
+      <w:r>
+        <w:tab/>
+        <w:instrText xml:space="preserve">" \c "1" \z "1040" </w:instrText>
+      </w:r>
+      <w:r>
+        <w:fldChar w:fldCharType="separate"/>
+      </w:r>
+    </w:p>
+    <w:p>
+      <w:pPr>
+        <w:pStyle w:val="Indice1"/>
+        <w:tabs>
+          <w:tab w:val="right" w:leader="underscore" w:pos="9628"/>
+        </w:tabs>
+        <w:rPr>
+          <w:rFonts w:ascii="Cambria" w:hAnsi="Cambria"/>
+          <w:noProof/>
+          <w:sz w:val="28"/>
+          <w:szCs w:val="28"/>
+        </w:rPr>
+      </w:pPr>
+      <w:r>
+        <w:rPr>
+          <w:rFonts w:ascii="Cambria" w:hAnsi="Cambria"/>
+          <w:noProof/>
+          <w:sz w:val="28"/>
+          <w:szCs w:val="28"/>
+        </w:rPr>
+        <w:t>1. Divisione Step</w:t>
+      </w:r>
+      <w:r>
+        <w:rPr>
+          <w:rFonts w:ascii="Cambria" w:hAnsi="Cambria"/>
+          <w:noProof/>
+          <w:sz w:val="28"/>
+          <w:szCs w:val="28"/>
+        </w:rPr>
+        <w:tab/>
+        <w:t>2</w:t>
+      </w:r>
+    </w:p>
+    <w:p>
+      <w:pPr>
+        <w:pStyle w:val="Indice1"/>
+        <w:tabs>
+          <w:tab w:val="right" w:leader="underscore" w:pos="9628"/>
+        </w:tabs>
+        <w:rPr>
+          <w:rFonts w:ascii="Cambria" w:hAnsi="Cambria"/>
+          <w:noProof/>
+          <w:sz w:val="28"/>
+          <w:szCs w:val="28"/>
+        </w:rPr>
+      </w:pPr>
+      <w:r>
+        <w:rPr>
+          <w:rFonts w:ascii="Cambria" w:hAnsi="Cambria"/>
+          <w:noProof/>
+          <w:sz w:val="28"/>
+          <w:szCs w:val="28"/>
+        </w:rPr>
+        <w:tab/>
+      </w:r>
+      <w:r>
+        <w:rPr>
+          <w:rFonts w:ascii="Cambria" w:hAnsi="Cambria"/>
+          <w:noProof/>
+          <w:sz w:val="28"/>
+          <w:szCs w:val="28"/>
+        </w:rPr>
+        <w:t xml:space="preserve">1.1 </w:t>
+      </w:r>
+      <w:r>
+        <w:rPr>
+          <w:rFonts w:ascii="Cambria" w:hAnsi="Cambria"/>
+          <w:noProof/>
+          <w:sz w:val="28"/>
+          <w:szCs w:val="28"/>
+        </w:rPr>
+        <w:fldChar w:fldCharType="begin"/>
+      </w:r>
+      <w:r>
+        <w:rPr>
+          <w:rFonts w:ascii="Cambria" w:hAnsi="Cambria"/>
+          <w:noProof/>
+          <w:sz w:val="28"/>
+          <w:szCs w:val="28"/>
+        </w:rPr>
+        <w:instrText xml:space="preserve"> REF _Ref527574607 \h </w:instrText>
+      </w:r>
+      <w:r>
+        <w:rPr>
+          <w:rFonts w:ascii="Cambria" w:hAnsi="Cambria"/>
+          <w:noProof/>
+          <w:sz w:val="28"/>
+          <w:szCs w:val="28"/>
+        </w:rPr>
+      </w:r>
+      <w:r>
+        <w:rPr>
+          <w:rFonts w:ascii="Cambria" w:hAnsi="Cambria"/>
+          <w:noProof/>
+          <w:sz w:val="28"/>
+          <w:szCs w:val="28"/>
+        </w:rPr>
+        <w:instrText xml:space="preserve"> \* MERGEFORMAT </w:instrText>
+      </w:r>
+      <w:r>
+        <w:rPr>
+          <w:rFonts w:ascii="Cambria" w:hAnsi="Cambria"/>
+          <w:noProof/>
+          <w:sz w:val="28"/>
+          <w:szCs w:val="28"/>
+        </w:rPr>
+        <w:fldChar w:fldCharType="separate"/>
+      </w:r>
+      <w:r>
+        <w:rPr>
+          <w:rFonts w:ascii="Cambria" w:hAnsi="Cambria"/>
+          <w:sz w:val="28"/>
+          <w:szCs w:val="28"/>
+        </w:rPr>
+        <w:t>Specifica attori (tipo utente)</w:t>
+      </w:r>
+      <w:r>
+        <w:rPr>
+          <w:rFonts w:ascii="Cambria" w:hAnsi="Cambria"/>
+          <w:sz w:val="28"/>
+          <w:szCs w:val="28"/>
+        </w:rPr>
+        <w:fldChar w:fldCharType="begin"/>
+      </w:r>
+      <w:r>
+        <w:rPr>
+          <w:rFonts w:ascii="Cambria" w:hAnsi="Cambria"/>
+          <w:sz w:val="28"/>
+          <w:szCs w:val="28"/>
+        </w:rPr>
+        <w:instrText xml:space="preserve"> XE "1.1 Specifica attori (tipo utente)" </w:instrText>
+      </w:r>
+      <w:r>
+        <w:rPr>
+          <w:rFonts w:ascii="Cambria" w:hAnsi="Cambria"/>
+          <w:sz w:val="28"/>
+          <w:szCs w:val="28"/>
+        </w:rPr>
+        <w:fldChar w:fldCharType="end"/>
+      </w:r>
+      <w:r>
+        <w:rPr>
+          <w:rFonts w:ascii="Cambria" w:hAnsi="Cambria"/>
+          <w:noProof/>
+          <w:sz w:val="28"/>
+          <w:szCs w:val="28"/>
+        </w:rPr>
+        <w:fldChar w:fldCharType="end"/>
+      </w:r>
+      <w:r>
+        <w:rPr>
+          <w:rFonts w:ascii="Cambria" w:hAnsi="Cambria"/>
+          <w:noProof/>
+          <w:sz w:val="28"/>
+          <w:szCs w:val="28"/>
+        </w:rPr>
+        <w:tab/>
+        <w:t>2</w:t>
+      </w:r>
+    </w:p>
+    <w:p>
+      <w:pPr>
+        <w:pStyle w:val="Indice1"/>
+        <w:tabs>
+          <w:tab w:val="right" w:leader="underscore" w:pos="9628"/>
+        </w:tabs>
+        <w:rPr>
+          <w:rFonts w:ascii="Cambria" w:hAnsi="Cambria"/>
+          <w:noProof/>
+          <w:sz w:val="28"/>
+          <w:szCs w:val="28"/>
+        </w:rPr>
+      </w:pPr>
+      <w:r>
+        <w:rPr>
+          <w:rFonts w:ascii="Cambria" w:hAnsi="Cambria"/>
+          <w:noProof/>
+          <w:sz w:val="28"/>
+          <w:szCs w:val="28"/>
+        </w:rPr>
+        <w:t xml:space="preserve">2. </w:t>
+      </w:r>
+      <w:r>
+        <w:rPr>
+          <w:rFonts w:ascii="Cambria" w:hAnsi="Cambria"/>
+          <w:noProof/>
+          <w:sz w:val="28"/>
+          <w:szCs w:val="28"/>
+        </w:rPr>
+        <w:fldChar w:fldCharType="begin"/>
+      </w:r>
+      <w:r>
+        <w:rPr>
+          <w:rFonts w:ascii="Cambria" w:hAnsi="Cambria"/>
+          <w:noProof/>
+          <w:sz w:val="28"/>
+          <w:szCs w:val="28"/>
+        </w:rPr>
+        <w:instrText xml:space="preserve"> REF _Ref527574614 \h </w:instrText>
+      </w:r>
+      <w:r>
+        <w:rPr>
+          <w:rFonts w:ascii="Cambria" w:hAnsi="Cambria"/>
+          <w:noProof/>
+          <w:sz w:val="28"/>
+          <w:szCs w:val="28"/>
+        </w:rPr>
+      </w:r>
+      <w:r>
+        <w:rPr>
+          <w:rFonts w:ascii="Cambria" w:hAnsi="Cambria"/>
+          <w:noProof/>
+          <w:sz w:val="28"/>
+          <w:szCs w:val="28"/>
+        </w:rPr>
+        <w:instrText xml:space="preserve"> \* MERGEFORMAT </w:instrText>
+      </w:r>
+      <w:r>
+        <w:rPr>
+          <w:rFonts w:ascii="Cambria" w:hAnsi="Cambria"/>
+          <w:noProof/>
+          <w:sz w:val="28"/>
+          <w:szCs w:val="28"/>
+        </w:rPr>
+        <w:fldChar w:fldCharType="separate"/>
+      </w:r>
+      <w:r>
+        <w:rPr>
+          <w:rFonts w:ascii="Cambria" w:hAnsi="Cambria"/>
+          <w:sz w:val="28"/>
+          <w:szCs w:val="28"/>
+        </w:rPr>
+        <w:t>Definizione Step</w:t>
+      </w:r>
+      <w:r>
+        <w:rPr>
+          <w:rFonts w:ascii="Cambria" w:hAnsi="Cambria"/>
+          <w:noProof/>
+          <w:sz w:val="28"/>
+          <w:szCs w:val="28"/>
+        </w:rPr>
+        <w:fldChar w:fldCharType="end"/>
+      </w:r>
+      <w:r>
+        <w:rPr>
+          <w:rFonts w:ascii="Cambria" w:hAnsi="Cambria"/>
+          <w:noProof/>
+          <w:sz w:val="28"/>
+          <w:szCs w:val="28"/>
+        </w:rPr>
+        <w:tab/>
+        <w:t>2</w:t>
+      </w:r>
+    </w:p>
+    <w:p>
+      <w:pPr>
+        <w:pStyle w:val="Indice1"/>
+        <w:tabs>
+          <w:tab w:val="right" w:leader="underscore" w:pos="9628"/>
+        </w:tabs>
+        <w:rPr>
+          <w:rFonts w:ascii="Cambria" w:hAnsi="Cambria"/>
+          <w:noProof/>
+          <w:sz w:val="28"/>
+          <w:szCs w:val="28"/>
+        </w:rPr>
+      </w:pPr>
+      <w:r>
+        <w:rPr>
+          <w:rFonts w:ascii="Cambria" w:hAnsi="Cambria"/>
+          <w:noProof/>
+          <w:sz w:val="28"/>
+          <w:szCs w:val="28"/>
+        </w:rPr>
+        <w:tab/>
+      </w:r>
+      <w:r>
+        <w:rPr>
+          <w:rFonts w:ascii="Cambria" w:hAnsi="Cambria"/>
+          <w:noProof/>
+          <w:sz w:val="28"/>
+          <w:szCs w:val="28"/>
+        </w:rPr>
+        <w:t xml:space="preserve">2.1 </w:t>
+      </w:r>
+      <w:r>
+        <w:rPr>
+          <w:rFonts w:ascii="Cambria" w:hAnsi="Cambria"/>
+          <w:noProof/>
+          <w:sz w:val="28"/>
+          <w:szCs w:val="28"/>
+        </w:rPr>
+        <w:fldChar w:fldCharType="begin"/>
+      </w:r>
+      <w:r>
+        <w:rPr>
+          <w:rFonts w:ascii="Cambria" w:hAnsi="Cambria"/>
+          <w:noProof/>
+          <w:sz w:val="28"/>
+          <w:szCs w:val="28"/>
+        </w:rPr>
+        <w:instrText xml:space="preserve"> REF _Ref527574620 \h </w:instrText>
+      </w:r>
+      <w:r>
+        <w:rPr>
+          <w:rFonts w:ascii="Cambria" w:hAnsi="Cambria"/>
+          <w:noProof/>
+          <w:sz w:val="28"/>
+          <w:szCs w:val="28"/>
+        </w:rPr>
+      </w:r>
+      <w:r>
+        <w:rPr>
+          <w:rFonts w:ascii="Cambria" w:hAnsi="Cambria"/>
+          <w:noProof/>
+          <w:sz w:val="28"/>
+          <w:szCs w:val="28"/>
+        </w:rPr>
+        <w:instrText xml:space="preserve"> \* MERGEFORMAT </w:instrText>
+      </w:r>
+      <w:r>
+        <w:rPr>
+          <w:rFonts w:ascii="Cambria" w:hAnsi="Cambria"/>
+          <w:noProof/>
+          <w:sz w:val="28"/>
+          <w:szCs w:val="28"/>
+        </w:rPr>
+        <w:fldChar w:fldCharType="separate"/>
+      </w:r>
+      <w:r>
+        <w:rPr>
+          <w:rFonts w:ascii="Cambria" w:hAnsi="Cambria"/>
+          <w:sz w:val="28"/>
+          <w:szCs w:val="28"/>
+        </w:rPr>
+        <w:t>Step 1. Anagrafica</w:t>
+      </w:r>
+      <w:r>
+        <w:rPr>
+          <w:rFonts w:ascii="Cambria" w:hAnsi="Cambria"/>
+          <w:sz w:val="28"/>
+          <w:szCs w:val="28"/>
+        </w:rPr>
+        <w:fldChar w:fldCharType="begin"/>
+      </w:r>
+      <w:r>
+        <w:rPr>
+          <w:rFonts w:ascii="Cambria" w:hAnsi="Cambria"/>
+          <w:sz w:val="28"/>
+          <w:szCs w:val="28"/>
+        </w:rPr>
+        <w:instrText xml:space="preserve"> XE "2.1 Step 1. Anagrafica" </w:instrText>
+      </w:r>
+      <w:r>
+        <w:rPr>
+          <w:rFonts w:ascii="Cambria" w:hAnsi="Cambria"/>
+          <w:sz w:val="28"/>
+          <w:szCs w:val="28"/>
+        </w:rPr>
+        <w:fldChar w:fldCharType="end"/>
+      </w:r>
+      <w:r>
+        <w:rPr>
+          <w:rFonts w:ascii="Cambria" w:hAnsi="Cambria"/>
+          <w:noProof/>
+          <w:sz w:val="28"/>
+          <w:szCs w:val="28"/>
+        </w:rPr>
+        <w:fldChar w:fldCharType="end"/>
+      </w:r>
+      <w:r>
+        <w:rPr>
+          <w:rFonts w:ascii="Cambria" w:hAnsi="Cambria"/>
+          <w:noProof/>
+          <w:sz w:val="28"/>
+          <w:szCs w:val="28"/>
+        </w:rPr>
+        <w:tab/>
+        <w:t>2</w:t>
+      </w:r>
+    </w:p>
+    <w:p>
+      <w:pPr>
+        <w:pStyle w:val="Indice1"/>
+        <w:tabs>
+          <w:tab w:val="right" w:leader="underscore" w:pos="9628"/>
+        </w:tabs>
+        <w:rPr>
+          <w:rFonts w:ascii="Cambria" w:hAnsi="Cambria"/>
+          <w:noProof/>
+          <w:sz w:val="28"/>
+          <w:szCs w:val="28"/>
+        </w:rPr>
+      </w:pPr>
+      <w:r>
+        <w:rPr>
+          <w:rFonts w:ascii="Cambria" w:hAnsi="Cambria"/>
+          <w:noProof/>
+          <w:sz w:val="28"/>
+          <w:szCs w:val="28"/>
+        </w:rPr>
+        <w:tab/>
+      </w:r>
+      <w:r>
+        <w:rPr>
+          <w:rFonts w:ascii="Cambria" w:hAnsi="Cambria"/>
+          <w:noProof/>
+          <w:sz w:val="28"/>
+          <w:szCs w:val="28"/>
+        </w:rPr>
+        <w:t>2.2</w:t>
+      </w:r>
+      <w:r>
+        <w:rPr>
+          <w:rFonts w:ascii="Cambria" w:hAnsi="Cambria"/>
+          <w:noProof/>
+          <w:sz w:val="28"/>
+          <w:szCs w:val="28"/>
+        </w:rPr>
+        <w:fldChar w:fldCharType="begin"/>
+      </w:r>
+      <w:r>
+        <w:rPr>
+          <w:rFonts w:ascii="Cambria" w:hAnsi="Cambria"/>
+          <w:noProof/>
+          <w:sz w:val="28"/>
+          <w:szCs w:val="28"/>
+        </w:rPr>
+        <w:instrText xml:space="preserve"> REF _Ref527574629 \h </w:instrText>
+      </w:r>
+      <w:r>
+        <w:rPr>
+          <w:rFonts w:ascii="Cambria" w:hAnsi="Cambria"/>
+          <w:noProof/>
+          <w:sz w:val="28"/>
+          <w:szCs w:val="28"/>
+        </w:rPr>
+      </w:r>
+      <w:r>
+        <w:rPr>
+          <w:rFonts w:ascii="Cambria" w:hAnsi="Cambria"/>
+          <w:noProof/>
+          <w:sz w:val="28"/>
+          <w:szCs w:val="28"/>
+        </w:rPr>
+        <w:instrText xml:space="preserve"> \* MERGEFORMAT </w:instrText>
+      </w:r>
+      <w:r>
+        <w:rPr>
+          <w:rFonts w:ascii="Cambria" w:hAnsi="Cambria"/>
+          <w:noProof/>
+          <w:sz w:val="28"/>
+          <w:szCs w:val="28"/>
+        </w:rPr>
+        <w:fldChar w:fldCharType="separate"/>
+      </w:r>
+      <w:r>
+        <w:rPr>
+          <w:rFonts w:ascii="Cambria" w:hAnsi="Cambria"/>
+          <w:sz w:val="28"/>
+          <w:szCs w:val="28"/>
+        </w:rPr>
+        <w:t>Step 1.1 Anagrafica fornitori</w:t>
+      </w:r>
+      <w:r>
+        <w:rPr>
+          <w:rFonts w:ascii="Cambria" w:hAnsi="Cambria"/>
+          <w:noProof/>
+          <w:sz w:val="28"/>
+          <w:szCs w:val="28"/>
+        </w:rPr>
+        <w:fldChar w:fldCharType="end"/>
+      </w:r>
+      <w:r>
+        <w:rPr>
+          <w:rFonts w:ascii="Cambria" w:hAnsi="Cambria"/>
+          <w:noProof/>
+          <w:sz w:val="28"/>
+          <w:szCs w:val="28"/>
+        </w:rPr>
+        <w:tab/>
+        <w:t>3</w:t>
+      </w:r>
+    </w:p>
+    <w:p>
+      <w:pPr>
+        <w:pStyle w:val="Indice1"/>
+        <w:tabs>
+          <w:tab w:val="right" w:leader="underscore" w:pos="9628"/>
+        </w:tabs>
+        <w:rPr>
+          <w:rFonts w:ascii="Cambria" w:hAnsi="Cambria"/>
+          <w:noProof/>
+          <w:sz w:val="28"/>
+          <w:szCs w:val="28"/>
+        </w:rPr>
+      </w:pPr>
+      <w:r>
+        <w:rPr>
+          <w:rFonts w:ascii="Cambria" w:hAnsi="Cambria"/>
+          <w:noProof/>
+          <w:sz w:val="28"/>
+          <w:szCs w:val="28"/>
+        </w:rPr>
+        <w:tab/>
+      </w:r>
+      <w:r>
+        <w:rPr>
+          <w:rFonts w:ascii="Cambria" w:hAnsi="Cambria"/>
+          <w:noProof/>
+          <w:sz w:val="28"/>
+          <w:szCs w:val="28"/>
+        </w:rPr>
+        <w:t xml:space="preserve">2.3 </w:t>
+      </w:r>
+      <w:r>
+        <w:rPr>
+          <w:rFonts w:ascii="Cambria" w:hAnsi="Cambria"/>
+          <w:noProof/>
+          <w:sz w:val="28"/>
+          <w:szCs w:val="28"/>
+        </w:rPr>
+        <w:fldChar w:fldCharType="begin"/>
+      </w:r>
+      <w:r>
+        <w:rPr>
+          <w:rFonts w:ascii="Cambria" w:hAnsi="Cambria"/>
+          <w:noProof/>
+          <w:sz w:val="28"/>
+          <w:szCs w:val="28"/>
+        </w:rPr>
+        <w:instrText xml:space="preserve"> REF _Ref527574635 \h </w:instrText>
+      </w:r>
+      <w:r>
+        <w:rPr>
+          <w:rFonts w:ascii="Cambria" w:hAnsi="Cambria"/>
+          <w:noProof/>
+          <w:sz w:val="28"/>
+          <w:szCs w:val="28"/>
+        </w:rPr>
+      </w:r>
+      <w:r>
+        <w:rPr>
+          <w:rFonts w:ascii="Cambria" w:hAnsi="Cambria"/>
+          <w:noProof/>
+          <w:sz w:val="28"/>
+          <w:szCs w:val="28"/>
+        </w:rPr>
+        <w:instrText xml:space="preserve"> \* MERGEFORMAT </w:instrText>
+      </w:r>
+      <w:r>
+        <w:rPr>
+          <w:rFonts w:ascii="Cambria" w:hAnsi="Cambria"/>
+          <w:noProof/>
+          <w:sz w:val="28"/>
+          <w:szCs w:val="28"/>
+        </w:rPr>
+        <w:fldChar w:fldCharType="separate"/>
+      </w:r>
+      <w:r>
+        <w:rPr>
+          <w:rStyle w:val="Titolo2Carattere"/>
+          <w:sz w:val="28"/>
+          <w:szCs w:val="28"/>
+        </w:rPr>
+        <w:t>Step 2.</w:t>
+      </w:r>
+      <w:r>
+        <w:rPr>
+          <w:rFonts w:ascii="Cambria" w:hAnsi="Cambria"/>
+          <w:sz w:val="28"/>
+          <w:szCs w:val="28"/>
+        </w:rPr>
+        <w:t xml:space="preserve"> </w:t>
+      </w:r>
+      <w:r>
+        <w:rPr>
+          <w:rStyle w:val="Titolo2Carattere"/>
+          <w:sz w:val="28"/>
+          <w:szCs w:val="28"/>
+        </w:rPr>
+        <w:t>Tesseramento</w:t>
+      </w:r>
+      <w:r>
+        <w:rPr>
+          <w:rFonts w:ascii="Cambria" w:hAnsi="Cambria"/>
+          <w:noProof/>
+          <w:sz w:val="28"/>
+          <w:szCs w:val="28"/>
+        </w:rPr>
+        <w:fldChar w:fldCharType="end"/>
+      </w:r>
+      <w:r>
+        <w:rPr>
+          <w:rFonts w:ascii="Cambria" w:hAnsi="Cambria"/>
+          <w:noProof/>
+          <w:sz w:val="28"/>
+          <w:szCs w:val="28"/>
+        </w:rPr>
+        <w:tab/>
+        <w:t>3</w:t>
+      </w:r>
+    </w:p>
+    <w:p>
+      <w:pPr>
+        <w:pStyle w:val="Indice1"/>
+        <w:tabs>
+          <w:tab w:val="right" w:leader="underscore" w:pos="9628"/>
+        </w:tabs>
+        <w:rPr>
+          <w:rFonts w:ascii="Cambria" w:hAnsi="Cambria"/>
+          <w:noProof/>
+          <w:sz w:val="28"/>
+          <w:szCs w:val="28"/>
+        </w:rPr>
+      </w:pPr>
+      <w:r>
+        <w:rPr>
+          <w:rFonts w:ascii="Cambria" w:hAnsi="Cambria"/>
+          <w:noProof/>
+          <w:sz w:val="28"/>
+          <w:szCs w:val="28"/>
+        </w:rPr>
+        <w:tab/>
+      </w:r>
+      <w:r>
+        <w:rPr>
+          <w:rFonts w:ascii="Cambria" w:hAnsi="Cambria"/>
+          <w:noProof/>
+          <w:sz w:val="28"/>
+          <w:szCs w:val="28"/>
+        </w:rPr>
+        <w:t xml:space="preserve">2.4 </w:t>
+      </w:r>
+      <w:r>
+        <w:rPr>
+          <w:rFonts w:ascii="Cambria" w:hAnsi="Cambria"/>
+          <w:noProof/>
+          <w:sz w:val="28"/>
+          <w:szCs w:val="28"/>
+        </w:rPr>
+        <w:fldChar w:fldCharType="begin"/>
+      </w:r>
+      <w:r>
+        <w:rPr>
+          <w:rFonts w:ascii="Cambria" w:hAnsi="Cambria"/>
+          <w:noProof/>
+          <w:sz w:val="28"/>
+          <w:szCs w:val="28"/>
+        </w:rPr>
+        <w:instrText xml:space="preserve"> REF _Ref527574675 \h </w:instrText>
+      </w:r>
+      <w:r>
+        <w:rPr>
+          <w:rFonts w:ascii="Cambria" w:hAnsi="Cambria"/>
+          <w:noProof/>
+          <w:sz w:val="28"/>
+          <w:szCs w:val="28"/>
+        </w:rPr>
+      </w:r>
+      <w:r>
+        <w:rPr>
+          <w:rFonts w:ascii="Cambria" w:hAnsi="Cambria"/>
+          <w:noProof/>
+          <w:sz w:val="28"/>
+          <w:szCs w:val="28"/>
+        </w:rPr>
+        <w:instrText xml:space="preserve"> \* MERGEFORMAT </w:instrText>
+      </w:r>
+      <w:r>
+        <w:rPr>
+          <w:rFonts w:ascii="Cambria" w:hAnsi="Cambria"/>
+          <w:noProof/>
+          <w:sz w:val="28"/>
+          <w:szCs w:val="28"/>
+        </w:rPr>
+        <w:fldChar w:fldCharType="separate"/>
+      </w:r>
+      <w:r>
+        <w:rPr>
+          <w:rStyle w:val="Titolo2Carattere"/>
+          <w:sz w:val="28"/>
+          <w:szCs w:val="28"/>
+        </w:rPr>
+        <w:t>Step 3</w:t>
+      </w:r>
+      <w:r>
+        <w:rPr>
+          <w:rFonts w:ascii="Cambria" w:hAnsi="Cambria"/>
+          <w:sz w:val="28"/>
+          <w:szCs w:val="28"/>
+        </w:rPr>
+        <w:t xml:space="preserve">. </w:t>
+      </w:r>
+      <w:r>
+        <w:rPr>
+          <w:rStyle w:val="Titolo2Carattere"/>
+          <w:sz w:val="28"/>
+          <w:szCs w:val="28"/>
+        </w:rPr>
+        <w:t>Iscrizione</w:t>
+      </w:r>
+      <w:r>
+        <w:rPr>
+          <w:rStyle w:val="Titolo2Carattere"/>
+          <w:sz w:val="28"/>
+          <w:szCs w:val="28"/>
+        </w:rPr>
+        <w:fldChar w:fldCharType="begin"/>
+      </w:r>
+      <w:r>
+        <w:rPr>
+          <w:rFonts w:ascii="Cambria" w:hAnsi="Cambria"/>
+          <w:sz w:val="28"/>
+          <w:szCs w:val="28"/>
+        </w:rPr>
+        <w:instrText xml:space="preserve"> XE "</w:instrText>
+      </w:r>
+      <w:r>
+        <w:rPr>
+          <w:rStyle w:val="Titolo2Carattere"/>
+          <w:sz w:val="28"/>
+          <w:szCs w:val="28"/>
+        </w:rPr>
+        <w:instrText>2.4 Step 3</w:instrText>
+      </w:r>
+      <w:r>
+        <w:rPr>
+          <w:rFonts w:ascii="Cambria" w:hAnsi="Cambria"/>
+          <w:sz w:val="28"/>
+          <w:szCs w:val="28"/>
+        </w:rPr>
+        <w:instrText xml:space="preserve">. </w:instrText>
+      </w:r>
+      <w:r>
+        <w:rPr>
+          <w:rStyle w:val="Titolo2Carattere"/>
+          <w:sz w:val="28"/>
+          <w:szCs w:val="28"/>
+        </w:rPr>
+        <w:instrText>Iscrizione</w:instrText>
+      </w:r>
+      <w:r>
+        <w:rPr>
+          <w:rFonts w:ascii="Cambria" w:hAnsi="Cambria"/>
+          <w:sz w:val="28"/>
+          <w:szCs w:val="28"/>
+        </w:rPr>
+        <w:instrText xml:space="preserve">" </w:instrText>
+      </w:r>
+      <w:r>
+        <w:rPr>
+          <w:rStyle w:val="Titolo2Carattere"/>
+          <w:sz w:val="28"/>
+          <w:szCs w:val="28"/>
+        </w:rPr>
+        <w:fldChar w:fldCharType="end"/>
+      </w:r>
+      <w:r>
+        <w:rPr>
+          <w:rFonts w:ascii="Cambria" w:hAnsi="Cambria"/>
+          <w:noProof/>
+          <w:sz w:val="28"/>
+          <w:szCs w:val="28"/>
+        </w:rPr>
+        <w:fldChar w:fldCharType="end"/>
+      </w:r>
+      <w:r>
+        <w:rPr>
+          <w:rFonts w:ascii="Cambria" w:hAnsi="Cambria"/>
+          <w:noProof/>
+          <w:sz w:val="28"/>
+          <w:szCs w:val="28"/>
+        </w:rPr>
+        <w:tab/>
+        <w:t>3</w:t>
+      </w:r>
+    </w:p>
+    <w:p>
+      <w:pPr>
+        <w:pStyle w:val="Indice1"/>
+        <w:tabs>
+          <w:tab w:val="right" w:leader="underscore" w:pos="9628"/>
+        </w:tabs>
+        <w:rPr>
+          <w:rFonts w:ascii="Cambria" w:hAnsi="Cambria"/>
+          <w:noProof/>
+          <w:sz w:val="28"/>
+          <w:szCs w:val="28"/>
+        </w:rPr>
+      </w:pPr>
+      <w:r>
+        <w:rPr>
+          <w:rFonts w:ascii="Cambria" w:hAnsi="Cambria"/>
+          <w:noProof/>
+          <w:sz w:val="28"/>
+          <w:szCs w:val="28"/>
+        </w:rPr>
+        <w:tab/>
+      </w:r>
+      <w:r>
+        <w:rPr>
+          <w:rFonts w:ascii="Cambria" w:hAnsi="Cambria"/>
+          <w:noProof/>
+          <w:sz w:val="28"/>
+          <w:szCs w:val="28"/>
+        </w:rPr>
+        <w:t xml:space="preserve">2.5 </w:t>
+      </w:r>
+      <w:r>
+        <w:rPr>
+          <w:rFonts w:ascii="Cambria" w:hAnsi="Cambria"/>
+          <w:noProof/>
+          <w:sz w:val="28"/>
+          <w:szCs w:val="28"/>
+        </w:rPr>
+        <w:fldChar w:fldCharType="begin"/>
+      </w:r>
+      <w:r>
+        <w:rPr>
+          <w:rFonts w:ascii="Cambria" w:hAnsi="Cambria"/>
+          <w:noProof/>
+          <w:sz w:val="28"/>
+          <w:szCs w:val="28"/>
+        </w:rPr>
+        <w:instrText xml:space="preserve"> REF _Ref527574706 \h </w:instrText>
+      </w:r>
+      <w:r>
+        <w:rPr>
+          <w:rFonts w:ascii="Cambria" w:hAnsi="Cambria"/>
+          <w:noProof/>
+          <w:sz w:val="28"/>
+          <w:szCs w:val="28"/>
+        </w:rPr>
+      </w:r>
+      <w:r>
+        <w:rPr>
+          <w:rFonts w:ascii="Cambria" w:hAnsi="Cambria"/>
+          <w:noProof/>
+          <w:sz w:val="28"/>
+          <w:szCs w:val="28"/>
+        </w:rPr>
+        <w:instrText xml:space="preserve"> \* MERGEFORMAT </w:instrText>
+      </w:r>
+      <w:r>
+        <w:rPr>
+          <w:rFonts w:ascii="Cambria" w:hAnsi="Cambria"/>
+          <w:noProof/>
+          <w:sz w:val="28"/>
+          <w:szCs w:val="28"/>
+        </w:rPr>
+        <w:fldChar w:fldCharType="separate"/>
+      </w:r>
+      <w:r>
+        <w:rPr>
+          <w:rStyle w:val="Titolo2Carattere"/>
+          <w:sz w:val="28"/>
+          <w:szCs w:val="28"/>
+        </w:rPr>
+        <w:t xml:space="preserve">Step 4. </w:t>
+      </w:r>
+      <w:r>
+        <w:rPr>
+          <w:rFonts w:ascii="Cambria" w:hAnsi="Cambria"/>
+          <w:sz w:val="28"/>
+          <w:szCs w:val="28"/>
+        </w:rPr>
+        <w:t>Dati fiscali</w:t>
+      </w:r>
+      <w:r>
+        <w:rPr>
+          <w:rFonts w:ascii="Cambria" w:hAnsi="Cambria"/>
+          <w:noProof/>
+          <w:sz w:val="28"/>
+          <w:szCs w:val="28"/>
+        </w:rPr>
+        <w:fldChar w:fldCharType="end"/>
+      </w:r>
+      <w:r>
+        <w:rPr>
+          <w:rFonts w:ascii="Cambria" w:hAnsi="Cambria"/>
+          <w:noProof/>
+          <w:sz w:val="28"/>
+          <w:szCs w:val="28"/>
+        </w:rPr>
+        <w:tab/>
+        <w:t>4</w:t>
+      </w:r>
+    </w:p>
+    <w:p>
+      <w:pPr>
+        <w:pStyle w:val="Indice1"/>
+        <w:tabs>
+          <w:tab w:val="right" w:leader="underscore" w:pos="9628"/>
+        </w:tabs>
+        <w:rPr>
+          <w:rFonts w:ascii="Cambria" w:hAnsi="Cambria"/>
+          <w:noProof/>
+          <w:sz w:val="28"/>
+          <w:szCs w:val="28"/>
+        </w:rPr>
+      </w:pPr>
+      <w:r>
+        <w:rPr>
+          <w:rFonts w:ascii="Cambria" w:hAnsi="Cambria"/>
+          <w:noProof/>
+          <w:sz w:val="28"/>
+          <w:szCs w:val="28"/>
+        </w:rPr>
+        <w:tab/>
+      </w:r>
+      <w:r>
+        <w:rPr>
+          <w:rFonts w:ascii="Cambria" w:hAnsi="Cambria"/>
+          <w:noProof/>
+          <w:sz w:val="28"/>
+          <w:szCs w:val="28"/>
+        </w:rPr>
+        <w:t xml:space="preserve">2.6 </w:t>
+      </w:r>
+      <w:r>
+        <w:rPr>
+          <w:rFonts w:ascii="Cambria" w:hAnsi="Cambria"/>
+          <w:noProof/>
+          <w:sz w:val="28"/>
+          <w:szCs w:val="28"/>
+        </w:rPr>
+        <w:fldChar w:fldCharType="begin"/>
+      </w:r>
+      <w:r>
+        <w:rPr>
+          <w:rFonts w:ascii="Cambria" w:hAnsi="Cambria"/>
+          <w:noProof/>
+          <w:sz w:val="28"/>
+          <w:szCs w:val="28"/>
+        </w:rPr>
+        <w:instrText xml:space="preserve"> REF _Ref527574713 \h </w:instrText>
+      </w:r>
+      <w:r>
+        <w:rPr>
+          <w:rFonts w:ascii="Cambria" w:hAnsi="Cambria"/>
+          <w:noProof/>
+          <w:sz w:val="28"/>
+          <w:szCs w:val="28"/>
+        </w:rPr>
+      </w:r>
+      <w:r>
+        <w:rPr>
+          <w:rFonts w:ascii="Cambria" w:hAnsi="Cambria"/>
+          <w:noProof/>
+          <w:sz w:val="28"/>
+          <w:szCs w:val="28"/>
+        </w:rPr>
+        <w:instrText xml:space="preserve"> \* MERGEFORMAT </w:instrText>
+      </w:r>
+      <w:r>
+        <w:rPr>
+          <w:rFonts w:ascii="Cambria" w:hAnsi="Cambria"/>
+          <w:noProof/>
+          <w:sz w:val="28"/>
+          <w:szCs w:val="28"/>
+        </w:rPr>
+        <w:fldChar w:fldCharType="separate"/>
+      </w:r>
+      <w:r>
+        <w:rPr>
+          <w:rStyle w:val="Titolo2Carattere"/>
+          <w:sz w:val="28"/>
+          <w:szCs w:val="28"/>
+        </w:rPr>
+        <w:t>Step 5.</w:t>
+      </w:r>
+      <w:r>
+        <w:rPr>
+          <w:rFonts w:ascii="Cambria" w:hAnsi="Cambria"/>
+          <w:sz w:val="28"/>
+          <w:szCs w:val="28"/>
+        </w:rPr>
+        <w:t xml:space="preserve"> Stampa moduli precompilati</w:t>
+      </w:r>
+      <w:r>
+        <w:rPr>
+          <w:rFonts w:ascii="Cambria" w:hAnsi="Cambria"/>
+          <w:noProof/>
+          <w:sz w:val="28"/>
+          <w:szCs w:val="28"/>
+        </w:rPr>
+        <w:fldChar w:fldCharType="end"/>
+      </w:r>
+      <w:r>
+        <w:rPr>
+          <w:rFonts w:ascii="Cambria" w:hAnsi="Cambria"/>
+          <w:noProof/>
+          <w:sz w:val="28"/>
+          <w:szCs w:val="28"/>
+        </w:rPr>
+        <w:tab/>
+        <w:t>4</w:t>
+      </w:r>
+    </w:p>
+    <w:p>
+      <w:pPr>
+        <w:pStyle w:val="Indice1"/>
+        <w:tabs>
+          <w:tab w:val="right" w:leader="underscore" w:pos="9628"/>
+        </w:tabs>
+        <w:rPr>
+          <w:rFonts w:ascii="Cambria" w:hAnsi="Cambria"/>
+          <w:noProof/>
+          <w:sz w:val="28"/>
+          <w:szCs w:val="28"/>
+        </w:rPr>
+      </w:pPr>
+      <w:r>
+        <w:rPr>
+          <w:rFonts w:ascii="Cambria" w:hAnsi="Cambria"/>
+          <w:noProof/>
+          <w:sz w:val="28"/>
+          <w:szCs w:val="28"/>
+        </w:rPr>
+        <w:t>3.</w:t>
+      </w:r>
+      <w:r>
+        <w:rPr>
+          <w:rFonts w:ascii="Cambria" w:hAnsi="Cambria"/>
+          <w:noProof/>
+          <w:sz w:val="28"/>
+          <w:szCs w:val="28"/>
+        </w:rPr>
+        <w:fldChar w:fldCharType="begin"/>
+      </w:r>
+      <w:r>
+        <w:rPr>
+          <w:rFonts w:ascii="Cambria" w:hAnsi="Cambria"/>
+          <w:noProof/>
+          <w:sz w:val="28"/>
+          <w:szCs w:val="28"/>
+        </w:rPr>
+        <w:instrText xml:space="preserve"> REF _Ref527574718 \h </w:instrText>
+      </w:r>
+      <w:r>
+        <w:rPr>
+          <w:rFonts w:ascii="Cambria" w:hAnsi="Cambria"/>
+          <w:noProof/>
+          <w:sz w:val="28"/>
+          <w:szCs w:val="28"/>
+        </w:rPr>
+      </w:r>
+      <w:r>
+        <w:rPr>
+          <w:rFonts w:ascii="Cambria" w:hAnsi="Cambria"/>
+          <w:noProof/>
+          <w:sz w:val="28"/>
+          <w:szCs w:val="28"/>
+        </w:rPr>
+        <w:instrText xml:space="preserve"> \* MERGEFORMAT </w:instrText>
+      </w:r>
+      <w:r>
+        <w:rPr>
+          <w:rFonts w:ascii="Cambria" w:hAnsi="Cambria"/>
+          <w:noProof/>
+          <w:sz w:val="28"/>
+          <w:szCs w:val="28"/>
+        </w:rPr>
+        <w:fldChar w:fldCharType="separate"/>
+      </w:r>
+      <w:r>
+        <w:rPr>
+          <w:rFonts w:ascii="Cambria" w:hAnsi="Cambria"/>
+          <w:sz w:val="28"/>
+          <w:szCs w:val="28"/>
+        </w:rPr>
+        <w:t>Gestione corsi</w:t>
+      </w:r>
+      <w:r>
+        <w:rPr>
+          <w:rFonts w:ascii="Cambria" w:hAnsi="Cambria"/>
+          <w:noProof/>
+          <w:sz w:val="28"/>
+          <w:szCs w:val="28"/>
+        </w:rPr>
+        <w:fldChar w:fldCharType="end"/>
+      </w:r>
+      <w:r>
+        <w:rPr>
+          <w:rFonts w:ascii="Cambria" w:hAnsi="Cambria"/>
+          <w:noProof/>
+          <w:sz w:val="28"/>
+          <w:szCs w:val="28"/>
+        </w:rPr>
+        <w:tab/>
+        <w:t>4</w:t>
+      </w:r>
+    </w:p>
+    <w:p>
+      <w:pPr>
+        <w:pStyle w:val="Indice1"/>
+        <w:tabs>
+          <w:tab w:val="right" w:leader="underscore" w:pos="9628"/>
+        </w:tabs>
+        <w:rPr>
+          <w:rFonts w:ascii="Cambria" w:hAnsi="Cambria"/>
+          <w:noProof/>
+          <w:sz w:val="28"/>
+          <w:szCs w:val="28"/>
+        </w:rPr>
+      </w:pPr>
+      <w:r>
+        <w:rPr>
+          <w:rFonts w:ascii="Cambria" w:hAnsi="Cambria"/>
+          <w:noProof/>
+          <w:sz w:val="28"/>
+          <w:szCs w:val="28"/>
+        </w:rPr>
+        <w:tab/>
+      </w:r>
+      <w:r>
+        <w:rPr>
+          <w:rFonts w:ascii="Cambria" w:hAnsi="Cambria"/>
+          <w:noProof/>
+          <w:sz w:val="28"/>
+          <w:szCs w:val="28"/>
+        </w:rPr>
+        <w:t xml:space="preserve">3.1 </w:t>
+      </w:r>
+      <w:r>
+        <w:rPr>
+          <w:rFonts w:ascii="Cambria" w:hAnsi="Cambria"/>
+          <w:noProof/>
+          <w:sz w:val="28"/>
+          <w:szCs w:val="28"/>
+        </w:rPr>
+        <w:fldChar w:fldCharType="begin"/>
+      </w:r>
+      <w:r>
+        <w:rPr>
+          <w:rFonts w:ascii="Cambria" w:hAnsi="Cambria"/>
+          <w:noProof/>
+          <w:sz w:val="28"/>
+          <w:szCs w:val="28"/>
+        </w:rPr>
+        <w:instrText xml:space="preserve"> REF _Ref527574723 \h </w:instrText>
+      </w:r>
+      <w:r>
+        <w:rPr>
+          <w:rFonts w:ascii="Cambria" w:hAnsi="Cambria"/>
+          <w:noProof/>
+          <w:sz w:val="28"/>
+          <w:szCs w:val="28"/>
+        </w:rPr>
+      </w:r>
+      <w:r>
+        <w:rPr>
+          <w:rFonts w:ascii="Cambria" w:hAnsi="Cambria"/>
+          <w:noProof/>
+          <w:sz w:val="28"/>
+          <w:szCs w:val="28"/>
+        </w:rPr>
+        <w:instrText xml:space="preserve"> \* MERGEFORMAT </w:instrText>
+      </w:r>
+      <w:r>
+        <w:rPr>
+          <w:rFonts w:ascii="Cambria" w:hAnsi="Cambria"/>
+          <w:noProof/>
+          <w:sz w:val="28"/>
+          <w:szCs w:val="28"/>
+        </w:rPr>
+        <w:fldChar w:fldCharType="separate"/>
+      </w:r>
+      <w:r>
+        <w:rPr>
+          <w:rFonts w:ascii="Cambria" w:hAnsi="Cambria"/>
+          <w:sz w:val="28"/>
+          <w:szCs w:val="28"/>
+        </w:rPr>
+        <w:t>Tabelle</w:t>
+      </w:r>
+      <w:r>
+        <w:rPr>
+          <w:rFonts w:ascii="Cambria" w:hAnsi="Cambria"/>
+          <w:noProof/>
+          <w:sz w:val="28"/>
+          <w:szCs w:val="28"/>
+        </w:rPr>
+        <w:fldChar w:fldCharType="end"/>
+      </w:r>
+      <w:r>
+        <w:rPr>
+          <w:rFonts w:ascii="Cambria" w:hAnsi="Cambria"/>
+          <w:noProof/>
+          <w:sz w:val="28"/>
+          <w:szCs w:val="28"/>
+        </w:rPr>
+        <w:tab/>
+        <w:t>4</w:t>
+      </w:r>
+    </w:p>
+    <w:p>
+      <w:pPr>
+        <w:pStyle w:val="Indice1"/>
+        <w:tabs>
+          <w:tab w:val="right" w:leader="underscore" w:pos="9628"/>
+        </w:tabs>
+        <w:rPr>
+          <w:rFonts w:ascii="Cambria" w:hAnsi="Cambria"/>
+          <w:noProof/>
+          <w:sz w:val="28"/>
+          <w:szCs w:val="28"/>
+        </w:rPr>
+      </w:pPr>
+      <w:r>
+        <w:rPr>
+          <w:rFonts w:ascii="Cambria" w:hAnsi="Cambria"/>
+          <w:noProof/>
+          <w:sz w:val="28"/>
+          <w:szCs w:val="28"/>
+        </w:rPr>
+        <w:t xml:space="preserve">4. </w:t>
+      </w:r>
+      <w:r>
+        <w:rPr>
+          <w:rFonts w:ascii="Cambria" w:hAnsi="Cambria"/>
+          <w:noProof/>
+          <w:sz w:val="28"/>
+          <w:szCs w:val="28"/>
+        </w:rPr>
+        <w:fldChar w:fldCharType="begin"/>
+      </w:r>
+      <w:r>
+        <w:rPr>
+          <w:rFonts w:ascii="Cambria" w:hAnsi="Cambria"/>
+          <w:noProof/>
+          <w:sz w:val="28"/>
+          <w:szCs w:val="28"/>
+        </w:rPr>
+        <w:instrText xml:space="preserve"> REF _Ref527574727 \h </w:instrText>
+      </w:r>
+      <w:r>
+        <w:rPr>
+          <w:rFonts w:ascii="Cambria" w:hAnsi="Cambria"/>
+          <w:noProof/>
+          <w:sz w:val="28"/>
+          <w:szCs w:val="28"/>
+        </w:rPr>
+      </w:r>
+      <w:r>
+        <w:rPr>
+          <w:rFonts w:ascii="Cambria" w:hAnsi="Cambria"/>
+          <w:noProof/>
+          <w:sz w:val="28"/>
+          <w:szCs w:val="28"/>
+        </w:rPr>
+        <w:instrText xml:space="preserve"> \* MERGEFORMAT </w:instrText>
+      </w:r>
+      <w:r>
+        <w:rPr>
+          <w:rFonts w:ascii="Cambria" w:hAnsi="Cambria"/>
+          <w:noProof/>
+          <w:sz w:val="28"/>
+          <w:szCs w:val="28"/>
+        </w:rPr>
+        <w:fldChar w:fldCharType="separate"/>
+      </w:r>
+      <w:r>
+        <w:rPr>
+          <w:rFonts w:ascii="Cambria" w:hAnsi="Cambria"/>
+          <w:sz w:val="28"/>
+          <w:szCs w:val="28"/>
+        </w:rPr>
+        <w:t>Scheduling lezioni</w:t>
+      </w:r>
+      <w:r>
+        <w:rPr>
+          <w:rFonts w:ascii="Cambria" w:hAnsi="Cambria"/>
+          <w:noProof/>
+          <w:sz w:val="28"/>
+          <w:szCs w:val="28"/>
+        </w:rPr>
+        <w:fldChar w:fldCharType="end"/>
+      </w:r>
+      <w:r>
+        <w:rPr>
+          <w:rFonts w:ascii="Cambria" w:hAnsi="Cambria"/>
+          <w:noProof/>
+          <w:sz w:val="28"/>
+          <w:szCs w:val="28"/>
+        </w:rPr>
+        <w:tab/>
+        <w:t>5</w:t>
+      </w:r>
+    </w:p>
+    <w:p>
+      <w:pPr>
+        <w:pStyle w:val="Indice1"/>
+        <w:tabs>
+          <w:tab w:val="right" w:leader="underscore" w:pos="9628"/>
+        </w:tabs>
+        <w:rPr>
+          <w:rFonts w:ascii="Cambria" w:hAnsi="Cambria"/>
+          <w:noProof/>
+          <w:sz w:val="28"/>
+          <w:szCs w:val="28"/>
+        </w:rPr>
+      </w:pPr>
+      <w:r>
+        <w:rPr>
+          <w:rFonts w:ascii="Cambria" w:hAnsi="Cambria"/>
+          <w:noProof/>
+          <w:sz w:val="28"/>
+          <w:szCs w:val="28"/>
+        </w:rPr>
+        <w:tab/>
+      </w:r>
+      <w:r>
+        <w:rPr>
+          <w:rFonts w:ascii="Cambria" w:hAnsi="Cambria"/>
+          <w:noProof/>
+          <w:sz w:val="28"/>
+          <w:szCs w:val="28"/>
+        </w:rPr>
+        <w:t>4.1</w:t>
+      </w:r>
+      <w:r>
+        <w:rPr>
+          <w:rFonts w:ascii="Cambria" w:hAnsi="Cambria"/>
+          <w:noProof/>
+          <w:sz w:val="28"/>
+          <w:szCs w:val="28"/>
+        </w:rPr>
+        <w:fldChar w:fldCharType="begin"/>
+      </w:r>
+      <w:r>
+        <w:rPr>
+          <w:rFonts w:ascii="Cambria" w:hAnsi="Cambria"/>
+          <w:noProof/>
+          <w:sz w:val="28"/>
+          <w:szCs w:val="28"/>
+        </w:rPr>
+        <w:instrText xml:space="preserve"> REF _Ref527574735 \h </w:instrText>
+      </w:r>
+      <w:r>
+        <w:rPr>
+          <w:rFonts w:ascii="Cambria" w:hAnsi="Cambria"/>
+          <w:noProof/>
+          <w:sz w:val="28"/>
+          <w:szCs w:val="28"/>
+        </w:rPr>
+      </w:r>
+      <w:r>
+        <w:rPr>
+          <w:rFonts w:ascii="Cambria" w:hAnsi="Cambria"/>
+          <w:noProof/>
+          <w:sz w:val="28"/>
+          <w:szCs w:val="28"/>
+        </w:rPr>
+        <w:instrText xml:space="preserve"> \* MERGEFORMAT </w:instrText>
+      </w:r>
+      <w:r>
+        <w:rPr>
+          <w:rFonts w:ascii="Cambria" w:hAnsi="Cambria"/>
+          <w:noProof/>
+          <w:sz w:val="28"/>
+          <w:szCs w:val="28"/>
+        </w:rPr>
+        <w:fldChar w:fldCharType="separate"/>
+      </w:r>
+      <w:r>
+        <w:rPr>
+          <w:rFonts w:ascii="Cambria" w:hAnsi="Cambria"/>
+          <w:sz w:val="28"/>
+          <w:szCs w:val="28"/>
+        </w:rPr>
+        <w:t>Tabelle</w:t>
+      </w:r>
+      <w:r>
+        <w:rPr>
+          <w:rFonts w:ascii="Cambria" w:hAnsi="Cambria"/>
+          <w:noProof/>
+          <w:sz w:val="28"/>
+          <w:szCs w:val="28"/>
+        </w:rPr>
+        <w:fldChar w:fldCharType="end"/>
+      </w:r>
+      <w:r>
+        <w:rPr>
+          <w:rFonts w:ascii="Cambria" w:hAnsi="Cambria"/>
+          <w:noProof/>
+          <w:sz w:val="28"/>
+          <w:szCs w:val="28"/>
+        </w:rPr>
+        <w:tab/>
+        <w:t>5</w:t>
+      </w:r>
+    </w:p>
+    <w:p>
+      <w:pPr>
+        <w:pStyle w:val="Indice1"/>
+        <w:tabs>
+          <w:tab w:val="right" w:leader="underscore" w:pos="9628"/>
+        </w:tabs>
+        <w:rPr>
+          <w:rFonts w:ascii="Cambria" w:hAnsi="Cambria"/>
+          <w:noProof/>
+          <w:sz w:val="28"/>
+          <w:szCs w:val="28"/>
+        </w:rPr>
+      </w:pPr>
+      <w:r>
+        <w:rPr>
+          <w:rFonts w:ascii="Cambria" w:hAnsi="Cambria"/>
+          <w:noProof/>
+          <w:sz w:val="28"/>
+          <w:szCs w:val="28"/>
+        </w:rPr>
+        <w:t xml:space="preserve">5. </w:t>
+      </w:r>
+      <w:r>
+        <w:rPr>
+          <w:rFonts w:ascii="Cambria" w:hAnsi="Cambria"/>
+          <w:noProof/>
+          <w:sz w:val="28"/>
+          <w:szCs w:val="28"/>
+        </w:rPr>
+        <w:fldChar w:fldCharType="begin"/>
+      </w:r>
+      <w:r>
+        <w:rPr>
+          <w:rFonts w:ascii="Cambria" w:hAnsi="Cambria"/>
+          <w:noProof/>
+          <w:sz w:val="28"/>
+          <w:szCs w:val="28"/>
+        </w:rPr>
+        <w:instrText xml:space="preserve"> REF _Ref527574740 \h </w:instrText>
+      </w:r>
+      <w:r>
+        <w:rPr>
+          <w:rFonts w:ascii="Cambria" w:hAnsi="Cambria"/>
+          <w:noProof/>
+          <w:sz w:val="28"/>
+          <w:szCs w:val="28"/>
+        </w:rPr>
+      </w:r>
+      <w:r>
+        <w:rPr>
+          <w:rFonts w:ascii="Cambria" w:hAnsi="Cambria"/>
+          <w:noProof/>
+          <w:sz w:val="28"/>
+          <w:szCs w:val="28"/>
+        </w:rPr>
+        <w:instrText xml:space="preserve"> \* MERGEFORMAT </w:instrText>
+      </w:r>
+      <w:r>
+        <w:rPr>
+          <w:rFonts w:ascii="Cambria" w:hAnsi="Cambria"/>
+          <w:noProof/>
+          <w:sz w:val="28"/>
+          <w:szCs w:val="28"/>
+        </w:rPr>
+        <w:fldChar w:fldCharType="separate"/>
+      </w:r>
+      <w:r>
+        <w:rPr>
+          <w:rFonts w:ascii="Cambria" w:hAnsi="Cambria"/>
+          <w:sz w:val="28"/>
+          <w:szCs w:val="28"/>
+        </w:rPr>
+        <w:t>Gestione iscrizioni</w:t>
+      </w:r>
+      <w:r>
+        <w:rPr>
+          <w:rFonts w:ascii="Cambria" w:hAnsi="Cambria"/>
+          <w:noProof/>
+          <w:sz w:val="28"/>
+          <w:szCs w:val="28"/>
+        </w:rPr>
+        <w:fldChar w:fldCharType="end"/>
+      </w:r>
+      <w:r>
+        <w:rPr>
+          <w:rFonts w:ascii="Cambria" w:hAnsi="Cambria"/>
+          <w:noProof/>
+          <w:sz w:val="28"/>
+          <w:szCs w:val="28"/>
+        </w:rPr>
+        <w:tab/>
+        <w:t>5</w:t>
+      </w:r>
+    </w:p>
+    <w:p>
+      <w:pPr>
+        <w:pStyle w:val="Indice1"/>
+        <w:tabs>
+          <w:tab w:val="right" w:leader="underscore" w:pos="9628"/>
+        </w:tabs>
+        <w:rPr>
+          <w:rFonts w:ascii="Cambria" w:hAnsi="Cambria"/>
+          <w:noProof/>
+          <w:sz w:val="28"/>
+          <w:szCs w:val="28"/>
+        </w:rPr>
+      </w:pPr>
+      <w:r>
+        <w:rPr>
+          <w:rFonts w:ascii="Cambria" w:hAnsi="Cambria"/>
+          <w:noProof/>
+          <w:sz w:val="28"/>
+          <w:szCs w:val="28"/>
+        </w:rPr>
+        <w:t xml:space="preserve">6. </w:t>
+      </w:r>
+      <w:r>
+        <w:rPr>
+          <w:rFonts w:ascii="Cambria" w:hAnsi="Cambria"/>
+          <w:noProof/>
+          <w:sz w:val="28"/>
+          <w:szCs w:val="28"/>
+        </w:rPr>
+        <w:fldChar w:fldCharType="begin"/>
+      </w:r>
+      <w:r>
+        <w:rPr>
+          <w:rFonts w:ascii="Cambria" w:hAnsi="Cambria"/>
+          <w:noProof/>
+          <w:sz w:val="28"/>
+          <w:szCs w:val="28"/>
+        </w:rPr>
+        <w:instrText xml:space="preserve"> REF _Ref527574744 \h </w:instrText>
+      </w:r>
+      <w:r>
+        <w:rPr>
+          <w:rFonts w:ascii="Cambria" w:hAnsi="Cambria"/>
+          <w:noProof/>
+          <w:sz w:val="28"/>
+          <w:szCs w:val="28"/>
+        </w:rPr>
+      </w:r>
+      <w:r>
+        <w:rPr>
+          <w:rFonts w:ascii="Cambria" w:hAnsi="Cambria"/>
+          <w:noProof/>
+          <w:sz w:val="28"/>
+          <w:szCs w:val="28"/>
+        </w:rPr>
+        <w:instrText xml:space="preserve"> \* MERGEFORMAT </w:instrText>
+      </w:r>
+      <w:r>
+        <w:rPr>
+          <w:rFonts w:ascii="Cambria" w:hAnsi="Cambria"/>
+          <w:noProof/>
+          <w:sz w:val="28"/>
+          <w:szCs w:val="28"/>
+        </w:rPr>
+        <w:fldChar w:fldCharType="separate"/>
+      </w:r>
+      <w:r>
+        <w:rPr>
+          <w:rFonts w:ascii="Cambria" w:hAnsi="Cambria"/>
+          <w:sz w:val="28"/>
+          <w:szCs w:val="28"/>
+        </w:rPr>
+        <w:t>Gestione cont</w:t>
+      </w:r>
+      <w:r>
+        <w:rPr>
+          <w:rFonts w:ascii="Cambria" w:hAnsi="Cambria"/>
+          <w:sz w:val="28"/>
+          <w:szCs w:val="28"/>
+        </w:rPr>
+        <w:t>a</w:t>
+      </w:r>
+      <w:r>
+        <w:rPr>
+          <w:rFonts w:ascii="Cambria" w:hAnsi="Cambria"/>
+          <w:sz w:val="28"/>
+          <w:szCs w:val="28"/>
+        </w:rPr>
+        <w:t>bilità</w:t>
+      </w:r>
+      <w:r>
+        <w:rPr>
+          <w:rFonts w:ascii="Cambria" w:hAnsi="Cambria"/>
+          <w:noProof/>
+          <w:sz w:val="28"/>
+          <w:szCs w:val="28"/>
+        </w:rPr>
+        <w:fldChar w:fldCharType="end"/>
+      </w:r>
+      <w:r>
+        <w:rPr>
+          <w:rFonts w:ascii="Cambria" w:hAnsi="Cambria"/>
+          <w:noProof/>
+          <w:sz w:val="28"/>
+          <w:szCs w:val="28"/>
+        </w:rPr>
+        <w:tab/>
+        <w:t>6</w:t>
+      </w:r>
+    </w:p>
+    <w:p>
+      <w:pPr>
+        <w:pStyle w:val="Indice1"/>
+        <w:tabs>
+          <w:tab w:val="right" w:leader="underscore" w:pos="9628"/>
+        </w:tabs>
+        <w:rPr>
+          <w:rFonts w:ascii="Cambria" w:hAnsi="Cambria"/>
+          <w:noProof/>
+          <w:sz w:val="28"/>
+          <w:szCs w:val="28"/>
+        </w:rPr>
+      </w:pPr>
+      <w:r>
+        <w:rPr>
+          <w:rFonts w:ascii="Cambria" w:hAnsi="Cambria"/>
+          <w:noProof/>
+          <w:sz w:val="28"/>
+          <w:szCs w:val="28"/>
+        </w:rPr>
+        <w:t>7.</w:t>
+      </w:r>
+      <w:r>
+        <w:rPr>
+          <w:rFonts w:ascii="Cambria" w:hAnsi="Cambria"/>
+          <w:noProof/>
+          <w:sz w:val="28"/>
+          <w:szCs w:val="28"/>
+        </w:rPr>
+        <w:fldChar w:fldCharType="begin"/>
+      </w:r>
+      <w:r>
+        <w:rPr>
+          <w:rFonts w:ascii="Cambria" w:hAnsi="Cambria"/>
+          <w:noProof/>
+          <w:sz w:val="28"/>
+          <w:szCs w:val="28"/>
+        </w:rPr>
+        <w:instrText xml:space="preserve"> REF _Ref527574749 \h </w:instrText>
+      </w:r>
+      <w:r>
+        <w:rPr>
+          <w:rFonts w:ascii="Cambria" w:hAnsi="Cambria"/>
+          <w:noProof/>
+          <w:sz w:val="28"/>
+          <w:szCs w:val="28"/>
+        </w:rPr>
+      </w:r>
+      <w:r>
+        <w:rPr>
+          <w:rFonts w:ascii="Cambria" w:hAnsi="Cambria"/>
+          <w:noProof/>
+          <w:sz w:val="28"/>
+          <w:szCs w:val="28"/>
+        </w:rPr>
+        <w:instrText xml:space="preserve"> \* MERGEFORMAT </w:instrText>
+      </w:r>
+      <w:r>
+        <w:rPr>
+          <w:rFonts w:ascii="Cambria" w:hAnsi="Cambria"/>
+          <w:noProof/>
+          <w:sz w:val="28"/>
+          <w:szCs w:val="28"/>
+        </w:rPr>
+        <w:fldChar w:fldCharType="separate"/>
+      </w:r>
+      <w:r>
+        <w:rPr>
+          <w:rFonts w:ascii="Cambria" w:hAnsi="Cambria"/>
+          <w:sz w:val="28"/>
+          <w:szCs w:val="28"/>
+        </w:rPr>
+        <w:t>Gestione verbali</w:t>
+      </w:r>
+      <w:r>
+        <w:rPr>
+          <w:rFonts w:ascii="Cambria" w:hAnsi="Cambria"/>
+          <w:noProof/>
+          <w:sz w:val="28"/>
+          <w:szCs w:val="28"/>
+        </w:rPr>
+        <w:fldChar w:fldCharType="end"/>
+      </w:r>
+      <w:r>
+        <w:rPr>
+          <w:rFonts w:ascii="Cambria" w:hAnsi="Cambria"/>
+          <w:noProof/>
+          <w:sz w:val="28"/>
+          <w:szCs w:val="28"/>
+        </w:rPr>
+        <w:tab/>
+        <w:t>6</w:t>
+      </w:r>
+    </w:p>
+    <w:p>
+      <w:pPr>
+        <w:rPr>
+          <w:noProof/>
+        </w:rPr>
+        <w:sectPr>
+          <w:type w:val="continuous"/>
+          <w:pgSz w:w="11906" w:h="16838"/>
+          <w:pgMar w:top="1417" w:right="1134" w:bottom="1134" w:left="1134" w:header="708" w:footer="708" w:gutter="0"/>
+          <w:cols w:space="720"/>
+          <w:titlePg/>
+          <w:docGrid w:linePitch="360"/>
+        </w:sectPr>
+      </w:pPr>
+    </w:p>
+    <w:p>
+      <w:r>
+        <w:fldChar w:fldCharType="end"/>
+      </w:r>
+    </w:p>
+    <w:p>
       <w:r>
         <w:br w:type="page"/>
       </w:r>
@@ -4065,6 +5809,21 @@
       <w:r>
         <w:lastRenderedPageBreak/>
         <w:t>Divisione Step</w:t>
+      </w:r>
+      <w:r>
+        <w:fldChar w:fldCharType="begin"/>
+      </w:r>
+      <w:r>
+        <w:instrText xml:space="preserve"> XE "</w:instrText>
+      </w:r>
+      <w:r>
+        <w:instrText>1. Divisione Step</w:instrText>
+      </w:r>
+      <w:r>
+        <w:instrText xml:space="preserve">" </w:instrText>
+      </w:r>
+      <w:r>
+        <w:fldChar w:fldCharType="end"/>
       </w:r>
     </w:p>
     <w:p/>
@@ -4077,8 +5836,8 @@
       </w:tblPr>
       <w:tblGrid>
         <w:gridCol w:w="1538"/>
-        <w:gridCol w:w="1269"/>
-        <w:gridCol w:w="1404"/>
+        <w:gridCol w:w="1434"/>
+        <w:gridCol w:w="1239"/>
         <w:gridCol w:w="1404"/>
         <w:gridCol w:w="1404"/>
         <w:gridCol w:w="1404"/>
@@ -4096,11 +5855,14 @@
         </w:tc>
         <w:tc>
           <w:tcPr>
-            <w:tcW w:w="1269" w:type="dxa"/>
+            <w:tcW w:w="1434" w:type="dxa"/>
           </w:tcPr>
           <w:p>
             <w:r>
               <w:t>Step 1</w:t>
+            </w:r>
+            <w:r>
+              <w:t xml:space="preserve"> </w:t>
             </w:r>
             <w:r>
               <w:t>(Anagrafica)</w:t>
@@ -4109,11 +5871,14 @@
         </w:tc>
         <w:tc>
           <w:tcPr>
-            <w:tcW w:w="1404" w:type="dxa"/>
+            <w:tcW w:w="1239" w:type="dxa"/>
           </w:tcPr>
           <w:p>
             <w:r>
               <w:t>Step 1.1</w:t>
+            </w:r>
+            <w:r>
+              <w:t xml:space="preserve"> </w:t>
             </w:r>
             <w:r>
               <w:t>(Anagrafica fornitore)</w:t>
@@ -4129,6 +5894,9 @@
               <w:t>Step 2</w:t>
             </w:r>
             <w:r>
+              <w:t xml:space="preserve"> </w:t>
+            </w:r>
+            <w:r>
               <w:t>(Tesseramento)</w:t>
             </w:r>
           </w:p>
@@ -4140,6 +5908,9 @@
           <w:p>
             <w:r>
               <w:t>Step 3</w:t>
+            </w:r>
+            <w:r>
+              <w:t xml:space="preserve"> </w:t>
             </w:r>
             <w:r>
               <w:t>(Iscrizione)</w:t>
@@ -4155,6 +5926,9 @@
               <w:t>Step 4</w:t>
             </w:r>
             <w:r>
+              <w:t xml:space="preserve"> </w:t>
+            </w:r>
+            <w:r>
               <w:t>(Dati fiscali)</w:t>
             </w:r>
           </w:p>
@@ -4166,6 +5940,9 @@
           <w:p>
             <w:r>
               <w:t>Step 5</w:t>
+            </w:r>
+            <w:r>
+              <w:t xml:space="preserve"> </w:t>
             </w:r>
             <w:r>
               <w:t>(Stampa moduli)</w:t>
@@ -4189,7 +5966,7 @@
         </w:tc>
         <w:tc>
           <w:tcPr>
-            <w:tcW w:w="1269" w:type="dxa"/>
+            <w:tcW w:w="1434" w:type="dxa"/>
           </w:tcPr>
           <w:p>
             <w:pPr>
@@ -4202,7 +5979,7 @@
         </w:tc>
         <w:tc>
           <w:tcPr>
-            <w:tcW w:w="1404" w:type="dxa"/>
+            <w:tcW w:w="1239" w:type="dxa"/>
           </w:tcPr>
           <w:p>
             <w:pPr>
@@ -4273,7 +6050,7 @@
         </w:tc>
         <w:tc>
           <w:tcPr>
-            <w:tcW w:w="1269" w:type="dxa"/>
+            <w:tcW w:w="1434" w:type="dxa"/>
           </w:tcPr>
           <w:p>
             <w:pPr>
@@ -4286,7 +6063,7 @@
         </w:tc>
         <w:tc>
           <w:tcPr>
-            <w:tcW w:w="1404" w:type="dxa"/>
+            <w:tcW w:w="1239" w:type="dxa"/>
           </w:tcPr>
           <w:p>
             <w:pPr>
@@ -4363,7 +6140,7 @@
         </w:tc>
         <w:tc>
           <w:tcPr>
-            <w:tcW w:w="1269" w:type="dxa"/>
+            <w:tcW w:w="1434" w:type="dxa"/>
           </w:tcPr>
           <w:p>
             <w:pPr>
@@ -4376,7 +6153,7 @@
         </w:tc>
         <w:tc>
           <w:tcPr>
-            <w:tcW w:w="1404" w:type="dxa"/>
+            <w:tcW w:w="1239" w:type="dxa"/>
           </w:tcPr>
           <w:p>
             <w:pPr>
@@ -4453,7 +6230,7 @@
         </w:tc>
         <w:tc>
           <w:tcPr>
-            <w:tcW w:w="1269" w:type="dxa"/>
+            <w:tcW w:w="1434" w:type="dxa"/>
           </w:tcPr>
           <w:p>
             <w:pPr>
@@ -4466,7 +6243,7 @@
         </w:tc>
         <w:tc>
           <w:tcPr>
-            <w:tcW w:w="1404" w:type="dxa"/>
+            <w:tcW w:w="1239" w:type="dxa"/>
           </w:tcPr>
           <w:p>
             <w:pPr>
@@ -4529,7 +6306,7 @@
       </w:tr>
       <w:tr>
         <w:trPr>
-          <w:trHeight w:val="555"/>
+          <w:trHeight w:val="212"/>
         </w:trPr>
         <w:tc>
           <w:tcPr>
@@ -4543,7 +6320,7 @@
         </w:tc>
         <w:tc>
           <w:tcPr>
-            <w:tcW w:w="1269" w:type="dxa"/>
+            <w:tcW w:w="1434" w:type="dxa"/>
           </w:tcPr>
           <w:p>
             <w:pPr>
@@ -4556,7 +6333,7 @@
         </w:tc>
         <w:tc>
           <w:tcPr>
-            <w:tcW w:w="1404" w:type="dxa"/>
+            <w:tcW w:w="1239" w:type="dxa"/>
           </w:tcPr>
           <w:p>
             <w:pPr>
@@ -4633,7 +6410,7 @@
         </w:tc>
         <w:tc>
           <w:tcPr>
-            <w:tcW w:w="1269" w:type="dxa"/>
+            <w:tcW w:w="1434" w:type="dxa"/>
           </w:tcPr>
           <w:p>
             <w:pPr>
@@ -4643,7 +6420,7 @@
         </w:tc>
         <w:tc>
           <w:tcPr>
-            <w:tcW w:w="1404" w:type="dxa"/>
+            <w:tcW w:w="1239" w:type="dxa"/>
           </w:tcPr>
           <w:p>
             <w:pPr>
@@ -4700,6 +6477,7 @@
       </w:tr>
     </w:tbl>
     <w:p/>
+    <w:p/>
     <w:p>
       <w:pPr>
         <w:pStyle w:val="Titolo2"/>
@@ -4711,19 +6489,39 @@
       <w:r>
         <w:t xml:space="preserve"> </w:t>
       </w:r>
-      <w:commentRangeStart w:id="0"/>
+      <w:bookmarkStart w:id="0" w:name="_Ref527574607"/>
       <w:r>
         <w:t>Specifica attori (tipo utente)</w:t>
       </w:r>
-      <w:commentRangeEnd w:id="0"/>
+      <w:r>
+        <w:fldChar w:fldCharType="begin"/>
+      </w:r>
+      <w:r>
+        <w:instrText xml:space="preserve"> XE "</w:instrText>
+      </w:r>
+      <w:r>
+        <w:instrText xml:space="preserve">1.1 </w:instrText>
+      </w:r>
+      <w:commentRangeStart w:id="1"/>
+      <w:r>
+        <w:instrText>Specifica attori (tipo utente)</w:instrText>
+      </w:r>
+      <w:commentRangeEnd w:id="1"/>
+      <w:r>
+        <w:instrText xml:space="preserve">" </w:instrText>
+      </w:r>
+      <w:r>
+        <w:fldChar w:fldCharType="end"/>
+      </w:r>
       <w:r>
         <w:rPr>
           <w:rStyle w:val="Rimandocommento"/>
           <w:rFonts w:asciiTheme="minorHAnsi" w:eastAsiaTheme="minorHAnsi" w:hAnsiTheme="minorHAnsi" w:cstheme="minorBidi"/>
           <w:color w:val="auto"/>
         </w:rPr>
-        <w:commentReference w:id="0"/>
-      </w:r>
+        <w:commentReference w:id="1"/>
+      </w:r>
+      <w:bookmarkEnd w:id="0"/>
     </w:p>
     <w:p/>
     <w:p>
@@ -4832,6 +6630,7 @@
       </w:r>
     </w:p>
     <w:p/>
+    <w:p/>
     <w:p>
       <w:pPr>
         <w:pStyle w:val="Titolo2"/>
@@ -4840,8 +6639,25 @@
           <w:numId w:val="9"/>
         </w:numPr>
       </w:pPr>
+      <w:bookmarkStart w:id="2" w:name="_Ref527574614"/>
       <w:r>
         <w:t>Definizione Step</w:t>
+      </w:r>
+      <w:bookmarkEnd w:id="2"/>
+      <w:r>
+        <w:fldChar w:fldCharType="begin"/>
+      </w:r>
+      <w:r>
+        <w:instrText xml:space="preserve"> XE "</w:instrText>
+      </w:r>
+      <w:r>
+        <w:instrText>2. Definizione Step</w:instrText>
+      </w:r>
+      <w:r>
+        <w:instrText xml:space="preserve">" </w:instrText>
+      </w:r>
+      <w:r>
+        <w:fldChar w:fldCharType="end"/>
       </w:r>
     </w:p>
     <w:p/>
@@ -4859,6 +6675,7 @@
           <w:numId w:val="9"/>
         </w:numPr>
       </w:pPr>
+      <w:bookmarkStart w:id="3" w:name="_Ref527574620"/>
       <w:r>
         <w:t>Step 1</w:t>
       </w:r>
@@ -4866,31 +6683,47 @@
         <w:t>.</w:t>
       </w:r>
       <w:r>
-        <w:t xml:space="preserve"> </w:t>
-      </w:r>
-      <w:commentRangeStart w:id="1"/>
-      <w:commentRangeStart w:id="2"/>
-      <w:r>
-        <w:t>Anagrafica</w:t>
-      </w:r>
-      <w:commentRangeEnd w:id="1"/>
+        <w:t xml:space="preserve"> Anagrafica</w:t>
+      </w:r>
+      <w:r>
+        <w:fldChar w:fldCharType="begin"/>
+      </w:r>
+      <w:r>
+        <w:instrText xml:space="preserve"> XE "</w:instrText>
+      </w:r>
+      <w:r>
+        <w:instrText xml:space="preserve">2.1 Step 1. </w:instrText>
+      </w:r>
+      <w:commentRangeStart w:id="4"/>
+      <w:commentRangeStart w:id="5"/>
+      <w:r>
+        <w:instrText>Anagrafica</w:instrText>
+      </w:r>
+      <w:commentRangeEnd w:id="4"/>
+      <w:commentRangeEnd w:id="5"/>
+      <w:r>
+        <w:instrText xml:space="preserve">" </w:instrText>
+      </w:r>
+      <w:r>
+        <w:fldChar w:fldCharType="end"/>
+      </w:r>
       <w:r>
         <w:rPr>
           <w:rStyle w:val="Rimandocommento"/>
           <w:rFonts w:asciiTheme="minorHAnsi" w:eastAsiaTheme="minorHAnsi" w:hAnsiTheme="minorHAnsi" w:cstheme="minorBidi"/>
           <w:color w:val="auto"/>
         </w:rPr>
-        <w:commentReference w:id="1"/>
-      </w:r>
-      <w:commentRangeEnd w:id="2"/>
+        <w:commentReference w:id="4"/>
+      </w:r>
       <w:r>
         <w:rPr>
           <w:rStyle w:val="Rimandocommento"/>
           <w:rFonts w:asciiTheme="minorHAnsi" w:eastAsiaTheme="minorHAnsi" w:hAnsiTheme="minorHAnsi" w:cstheme="minorBidi"/>
           <w:color w:val="auto"/>
         </w:rPr>
-        <w:commentReference w:id="2"/>
-      </w:r>
+        <w:commentReference w:id="5"/>
+      </w:r>
+      <w:bookmarkEnd w:id="3"/>
     </w:p>
     <w:p/>
     <w:p>
@@ -5036,16 +6869,8 @@
         <w:t xml:space="preserve">flag </w:t>
       </w:r>
       <w:r>
-        <w:t>da sistema)</w:t>
-      </w:r>
-      <w:r>
-        <w:t>.</w:t>
-      </w:r>
-    </w:p>
-    <w:p>
-      <w:pPr>
-        <w:pStyle w:val="Paragrafoelenco"/>
-      </w:pPr>
+        <w:t>da sistema).</w:t>
+      </w:r>
     </w:p>
     <w:p>
       <w:pPr>
@@ -5055,12 +6880,29 @@
           <w:numId w:val="9"/>
         </w:numPr>
       </w:pPr>
+      <w:bookmarkStart w:id="6" w:name="_Ref527574629"/>
       <w:r>
         <w:lastRenderedPageBreak/>
         <w:t xml:space="preserve">Step 1.1 </w:t>
       </w:r>
       <w:r>
         <w:t>Anagrafica fornitori</w:t>
+      </w:r>
+      <w:bookmarkEnd w:id="6"/>
+      <w:r>
+        <w:fldChar w:fldCharType="begin"/>
+      </w:r>
+      <w:r>
+        <w:instrText xml:space="preserve"> XE "</w:instrText>
+      </w:r>
+      <w:r>
+        <w:instrText>2.2 Step 1.1 Anagrafica fornitori</w:instrText>
+      </w:r>
+      <w:r>
+        <w:instrText xml:space="preserve">" </w:instrText>
+      </w:r>
+      <w:r>
+        <w:fldChar w:fldCharType="end"/>
       </w:r>
     </w:p>
     <w:p/>
@@ -5138,10 +6980,11 @@
     <w:p>
       <w:pPr>
         <w:pStyle w:val="Paragrafoelenco"/>
-        <w:numPr>
-          <w:ilvl w:val="0"/>
-          <w:numId w:val="4"/>
-        </w:numPr>
+      </w:pPr>
+    </w:p>
+    <w:p>
+      <w:pPr>
+        <w:pStyle w:val="Paragrafoelenco"/>
       </w:pPr>
     </w:p>
     <w:p>
@@ -5152,6 +6995,7 @@
           <w:numId w:val="9"/>
         </w:numPr>
       </w:pPr>
+      <w:bookmarkStart w:id="7" w:name="_Ref527574635"/>
       <w:r>
         <w:rPr>
           <w:rStyle w:val="Titolo2Carattere"/>
@@ -5172,6 +7016,40 @@
           <w:rStyle w:val="Titolo2Carattere"/>
         </w:rPr>
         <w:t>Tesseramento</w:t>
+      </w:r>
+      <w:bookmarkEnd w:id="7"/>
+      <w:r>
+        <w:rPr>
+          <w:rStyle w:val="Titolo2Carattere"/>
+        </w:rPr>
+        <w:fldChar w:fldCharType="begin"/>
+      </w:r>
+      <w:r>
+        <w:instrText xml:space="preserve"> XE "</w:instrText>
+      </w:r>
+      <w:r>
+        <w:rPr>
+          <w:rStyle w:val="Titolo2Carattere"/>
+        </w:rPr>
+        <w:instrText>2.3 Step 2.</w:instrText>
+      </w:r>
+      <w:r>
+        <w:instrText xml:space="preserve"> </w:instrText>
+      </w:r>
+      <w:r>
+        <w:rPr>
+          <w:rStyle w:val="Titolo2Carattere"/>
+        </w:rPr>
+        <w:instrText>Tesseramento</w:instrText>
+      </w:r>
+      <w:r>
+        <w:instrText xml:space="preserve">" </w:instrText>
+      </w:r>
+      <w:r>
+        <w:rPr>
+          <w:rStyle w:val="Titolo2Carattere"/>
+        </w:rPr>
+        <w:fldChar w:fldCharType="end"/>
       </w:r>
     </w:p>
     <w:p>
@@ -5235,6 +7113,7 @@
           <w:numId w:val="9"/>
         </w:numPr>
       </w:pPr>
+      <w:bookmarkStart w:id="8" w:name="_Ref527574675"/>
       <w:r>
         <w:rPr>
           <w:rStyle w:val="Titolo2Carattere"/>
@@ -5247,22 +7126,56 @@
       <w:r>
         <w:t xml:space="preserve"> </w:t>
       </w:r>
-      <w:commentRangeStart w:id="3"/>
+      <w:commentRangeStart w:id="9"/>
       <w:r>
         <w:rPr>
           <w:rStyle w:val="Titolo2Carattere"/>
         </w:rPr>
         <w:t>Iscrizione</w:t>
       </w:r>
-      <w:commentRangeEnd w:id="3"/>
+      <w:commentRangeEnd w:id="9"/>
+      <w:r>
+        <w:rPr>
+          <w:rStyle w:val="Titolo2Carattere"/>
+        </w:rPr>
+        <w:fldChar w:fldCharType="begin"/>
+      </w:r>
+      <w:r>
+        <w:instrText xml:space="preserve"> XE "</w:instrText>
+      </w:r>
+      <w:r>
+        <w:rPr>
+          <w:rStyle w:val="Titolo2Carattere"/>
+        </w:rPr>
+        <w:instrText>2.4 Step 3</w:instrText>
+      </w:r>
+      <w:r>
+        <w:instrText xml:space="preserve">. </w:instrText>
+      </w:r>
+      <w:r>
+        <w:rPr>
+          <w:rStyle w:val="Titolo2Carattere"/>
+        </w:rPr>
+        <w:instrText>Iscrizione</w:instrText>
+      </w:r>
+      <w:r>
+        <w:instrText xml:space="preserve">" </w:instrText>
+      </w:r>
+      <w:r>
+        <w:rPr>
+          <w:rStyle w:val="Titolo2Carattere"/>
+        </w:rPr>
+        <w:fldChar w:fldCharType="end"/>
+      </w:r>
       <w:r>
         <w:rPr>
           <w:rStyle w:val="Rimandocommento"/>
           <w:rFonts w:asciiTheme="minorHAnsi" w:eastAsiaTheme="minorHAnsi" w:hAnsiTheme="minorHAnsi" w:cstheme="minorBidi"/>
           <w:color w:val="auto"/>
         </w:rPr>
-        <w:commentReference w:id="3"/>
-      </w:r>
+        <w:commentReference w:id="9"/>
+      </w:r>
+      <w:bookmarkEnd w:id="8"/>
     </w:p>
     <w:p/>
     <w:p>
@@ -5384,6 +7297,11 @@
       </w:r>
     </w:p>
     <w:p>
+      <w:pPr>
+        <w:ind w:left="360"/>
+      </w:pPr>
+    </w:p>
+    <w:p>
       <w:r>
         <w:t>Allievo</w:t>
       </w:r>
@@ -5534,6 +7452,21 @@
     </w:p>
     <w:p>
       <w:pPr>
+        <w:ind w:left="360"/>
+      </w:pPr>
+    </w:p>
+    <w:p>
+      <w:pPr>
+        <w:ind w:left="360"/>
+      </w:pPr>
+    </w:p>
+    <w:p>
+      <w:pPr>
+        <w:ind w:left="360"/>
+      </w:pPr>
+    </w:p>
+    <w:p>
+      <w:pPr>
         <w:pStyle w:val="Titolo2"/>
         <w:numPr>
           <w:ilvl w:val="1"/>
@@ -5543,6 +7476,7 @@
           <w:rStyle w:val="Titolo2Carattere"/>
         </w:rPr>
       </w:pPr>
+      <w:bookmarkStart w:id="10" w:name="_Ref527574706"/>
       <w:r>
         <w:rPr>
           <w:rStyle w:val="Titolo2Carattere"/>
@@ -5563,6 +7497,28 @@
       </w:r>
       <w:r>
         <w:t>Dati fiscali</w:t>
+      </w:r>
+      <w:bookmarkEnd w:id="10"/>
+      <w:r>
+        <w:fldChar w:fldCharType="begin"/>
+      </w:r>
+      <w:r>
+        <w:instrText xml:space="preserve"> XE "</w:instrText>
+      </w:r>
+      <w:r>
+        <w:rPr>
+          <w:rStyle w:val="Titolo2Carattere"/>
+        </w:rPr>
+        <w:instrText xml:space="preserve">2.5 Step 4. </w:instrText>
+      </w:r>
+      <w:r>
+        <w:instrText>Dati fiscali</w:instrText>
+      </w:r>
+      <w:r>
+        <w:instrText xml:space="preserve">" </w:instrText>
+      </w:r>
+      <w:r>
+        <w:fldChar w:fldCharType="end"/>
       </w:r>
     </w:p>
     <w:p/>
@@ -5575,6 +7531,7 @@
         </w:numPr>
       </w:pPr>
       <w:r>
+        <w:lastRenderedPageBreak/>
         <w:t>Flag (sì/no) rilascio e salvataggio doc. fiscale;</w:t>
       </w:r>
     </w:p>
@@ -5700,6 +7657,7 @@
           <w:numId w:val="9"/>
         </w:numPr>
       </w:pPr>
+      <w:bookmarkStart w:id="11" w:name="_Ref527574713"/>
       <w:r>
         <w:rPr>
           <w:rStyle w:val="Titolo2Carattere"/>
@@ -5717,6 +7675,28 @@
       </w:r>
       <w:r>
         <w:t>Stampa moduli precompilati</w:t>
+      </w:r>
+      <w:bookmarkEnd w:id="11"/>
+      <w:r>
+        <w:fldChar w:fldCharType="begin"/>
+      </w:r>
+      <w:r>
+        <w:instrText xml:space="preserve"> XE "</w:instrText>
+      </w:r>
+      <w:r>
+        <w:rPr>
+          <w:rStyle w:val="Titolo2Carattere"/>
+        </w:rPr>
+        <w:instrText>2.6 Step 5.</w:instrText>
+      </w:r>
+      <w:r>
+        <w:instrText xml:space="preserve"> Stampa moduli precompilati</w:instrText>
+      </w:r>
+      <w:r>
+        <w:instrText xml:space="preserve">" </w:instrText>
+      </w:r>
+      <w:r>
+        <w:fldChar w:fldCharType="end"/>
       </w:r>
     </w:p>
     <w:p/>
@@ -5762,10 +7742,8 @@
         <w:t>Modulo iscrizione + liberatoria per uso immagini e materiale multimediali.</w:t>
       </w:r>
     </w:p>
-    <w:p>
-      <w:bookmarkStart w:id="4" w:name="_GoBack"/>
-      <w:bookmarkEnd w:id="4"/>
-    </w:p>
+    <w:p/>
+    <w:p/>
     <w:p>
       <w:pPr>
         <w:pStyle w:val="Titolo2"/>
@@ -5774,8 +7752,25 @@
           <w:numId w:val="9"/>
         </w:numPr>
       </w:pPr>
+      <w:bookmarkStart w:id="12" w:name="_Ref527574718"/>
       <w:r>
         <w:t>Gestione corsi</w:t>
+      </w:r>
+      <w:bookmarkEnd w:id="12"/>
+      <w:r>
+        <w:fldChar w:fldCharType="begin"/>
+      </w:r>
+      <w:r>
+        <w:instrText xml:space="preserve"> XE "</w:instrText>
+      </w:r>
+      <w:r>
+        <w:instrText>3. Gestione corsi</w:instrText>
+      </w:r>
+      <w:r>
+        <w:instrText xml:space="preserve">" </w:instrText>
+      </w:r>
+      <w:r>
+        <w:fldChar w:fldCharType="end"/>
       </w:r>
     </w:p>
     <w:p/>
@@ -5788,7 +7783,27 @@
         </w:numPr>
       </w:pPr>
       <w:r>
-        <w:t xml:space="preserve"> Tabelle</w:t>
+        <w:t xml:space="preserve"> </w:t>
+      </w:r>
+      <w:bookmarkStart w:id="13" w:name="_Ref527574723"/>
+      <w:r>
+        <w:t>Tabelle</w:t>
+      </w:r>
+      <w:bookmarkEnd w:id="13"/>
+      <w:r>
+        <w:fldChar w:fldCharType="begin"/>
+      </w:r>
+      <w:r>
+        <w:instrText xml:space="preserve"> XE "</w:instrText>
+      </w:r>
+      <w:r>
+        <w:instrText>3.1 Tabelle</w:instrText>
+      </w:r>
+      <w:r>
+        <w:instrText xml:space="preserve">" </w:instrText>
+      </w:r>
+      <w:r>
+        <w:fldChar w:fldCharType="end"/>
       </w:r>
     </w:p>
     <w:p>
@@ -5901,6 +7916,13 @@
       </w:r>
     </w:p>
     <w:p/>
+    <w:p/>
+    <w:p/>
+    <w:p/>
+    <w:p/>
+    <w:p/>
+    <w:p/>
+    <w:p/>
     <w:p>
       <w:pPr>
         <w:pStyle w:val="Titolo2"/>
@@ -5909,6 +7931,7 @@
           <w:numId w:val="9"/>
         </w:numPr>
       </w:pPr>
+      <w:bookmarkStart w:id="14" w:name="_Ref527574727"/>
       <w:proofErr w:type="spellStart"/>
       <w:r>
         <w:t>Scheduling</w:t>
@@ -5916,6 +7939,30 @@
       <w:proofErr w:type="spellEnd"/>
       <w:r>
         <w:t xml:space="preserve"> lezioni</w:t>
+      </w:r>
+      <w:bookmarkEnd w:id="14"/>
+      <w:r>
+        <w:fldChar w:fldCharType="begin"/>
+      </w:r>
+      <w:r>
+        <w:instrText xml:space="preserve"> XE "</w:instrText>
+      </w:r>
+      <w:r>
+        <w:instrText xml:space="preserve">4. </w:instrText>
+      </w:r>
+      <w:proofErr w:type="spellStart"/>
+      <w:r>
+        <w:instrText>Scheduling</w:instrText>
+      </w:r>
+      <w:proofErr w:type="spellEnd"/>
+      <w:r>
+        <w:instrText xml:space="preserve"> lezioni</w:instrText>
+      </w:r>
+      <w:r>
+        <w:instrText xml:space="preserve">" </w:instrText>
+      </w:r>
+      <w:r>
+        <w:fldChar w:fldCharType="end"/>
       </w:r>
     </w:p>
     <w:p/>
@@ -5927,8 +7974,26 @@
           <w:numId w:val="9"/>
         </w:numPr>
       </w:pPr>
-      <w:r>
+      <w:bookmarkStart w:id="15" w:name="_Ref527574735"/>
+      <w:r>
+        <w:lastRenderedPageBreak/>
         <w:t>Tabelle</w:t>
+      </w:r>
+      <w:bookmarkEnd w:id="15"/>
+      <w:r>
+        <w:fldChar w:fldCharType="begin"/>
+      </w:r>
+      <w:r>
+        <w:instrText xml:space="preserve"> XE "</w:instrText>
+      </w:r>
+      <w:r>
+        <w:instrText>4.1 Tabelle</w:instrText>
+      </w:r>
+      <w:r>
+        <w:instrText xml:space="preserve">" </w:instrText>
+      </w:r>
+      <w:r>
+        <w:fldChar w:fldCharType="end"/>
       </w:r>
     </w:p>
     <w:p/>
@@ -6027,8 +8092,25 @@
           <w:numId w:val="9"/>
         </w:numPr>
       </w:pPr>
+      <w:bookmarkStart w:id="16" w:name="_Ref527574740"/>
       <w:r>
         <w:t>Gestione iscrizioni</w:t>
+      </w:r>
+      <w:bookmarkEnd w:id="16"/>
+      <w:r>
+        <w:fldChar w:fldCharType="begin"/>
+      </w:r>
+      <w:r>
+        <w:instrText xml:space="preserve"> XE "</w:instrText>
+      </w:r>
+      <w:r>
+        <w:instrText>5. Gestione iscrizioni</w:instrText>
+      </w:r>
+      <w:r>
+        <w:instrText xml:space="preserve">" </w:instrText>
+      </w:r>
+      <w:r>
+        <w:fldChar w:fldCharType="end"/>
       </w:r>
     </w:p>
     <w:p/>
@@ -6058,7 +8140,6 @@
         </w:numPr>
       </w:pPr>
       <w:r>
-        <w:lastRenderedPageBreak/>
         <w:t>Corso (</w:t>
       </w:r>
       <w:proofErr w:type="spellStart"/>
@@ -6329,7 +8410,6 @@
         <w:t>/affitto/fornitore.</w:t>
       </w:r>
     </w:p>
-    <w:p/>
     <w:p>
       <w:r>
         <w:t>Visualizzazione corsi e iscritti:</w:t>
@@ -6356,6 +8436,7 @@
         </w:numPr>
       </w:pPr>
       <w:r>
+        <w:lastRenderedPageBreak/>
         <w:t>Vista iscritti.</w:t>
       </w:r>
     </w:p>
@@ -6379,6 +8460,9 @@
           <w:numId w:val="9"/>
         </w:numPr>
       </w:pPr>
+      <w:bookmarkStart w:id="17" w:name="_Ref527574744"/>
+      <w:bookmarkStart w:id="18" w:name="_GoBack"/>
+      <w:bookmarkEnd w:id="18"/>
       <w:r>
         <w:t xml:space="preserve">Gestione </w:t>
       </w:r>
@@ -6387,6 +8471,22 @@
       </w:r>
       <w:r>
         <w:t>ontabilità</w:t>
+      </w:r>
+      <w:bookmarkEnd w:id="17"/>
+      <w:r>
+        <w:fldChar w:fldCharType="begin"/>
+      </w:r>
+      <w:r>
+        <w:instrText xml:space="preserve"> XE "</w:instrText>
+      </w:r>
+      <w:r>
+        <w:instrText>6. Gestione contabilità</w:instrText>
+      </w:r>
+      <w:r>
+        <w:instrText xml:space="preserve">" </w:instrText>
+      </w:r>
+      <w:r>
+        <w:fldChar w:fldCharType="end"/>
       </w:r>
     </w:p>
     <w:p/>
@@ -6448,9 +8548,26 @@
           <w:numId w:val="9"/>
         </w:numPr>
       </w:pPr>
+      <w:bookmarkStart w:id="19" w:name="_Ref527574749"/>
       <w:r>
         <w:t>Gestione verbali</w:t>
       </w:r>
+      <w:bookmarkEnd w:id="19"/>
+      <w:r>
+        <w:fldChar w:fldCharType="begin"/>
+      </w:r>
+      <w:r>
+        <w:instrText xml:space="preserve"> XE "</w:instrText>
+      </w:r>
+      <w:r>
+        <w:instrText>7. Gestione verbali</w:instrText>
+      </w:r>
+      <w:r>
+        <w:instrText xml:space="preserve">" </w:instrText>
+      </w:r>
+      <w:r>
+        <w:fldChar w:fldCharType="end"/>
+      </w:r>
     </w:p>
     <w:p/>
     <w:p>
@@ -6460,14 +8577,14 @@
     </w:p>
     <w:p>
       <w:r>
-        <w:lastRenderedPageBreak/>
         <w:t>(Da approfondire, chiarire e capire).</w:t>
       </w:r>
     </w:p>
     <w:sectPr>
+      <w:footerReference w:type="default" r:id="rId12"/>
+      <w:type w:val="continuous"/>
       <w:pgSz w:w="11906" w:h="16838"/>
       <w:pgMar w:top="1417" w:right="1134" w:bottom="1134" w:left="1134" w:header="708" w:footer="708" w:gutter="0"/>
-      <w:pgNumType w:start="0"/>
       <w:cols w:space="708"/>
       <w:titlePg/>
       <w:docGrid w:linePitch="360"/>
@@ -6478,7 +8595,7 @@
 
 <file path=word/comments.xml><?xml version="1.0" encoding="utf-8"?>
 <w:comments xmlns:wpc="http://schemas.microsoft.com/office/word/2010/wordprocessingCanvas" xmlns:cx="http://schemas.microsoft.com/office/drawing/2014/chartex" xmlns:cx1="http://schemas.microsoft.com/office/drawing/2015/9/8/chartex" xmlns:cx2="http://schemas.microsoft.com/office/drawing/2015/10/21/chartex" xmlns:cx3="http://schemas.microsoft.com/office/drawing/2016/5/9/chartex" xmlns:cx4="http://schemas.microsoft.com/office/drawing/2016/5/10/chartex" xmlns:cx5="http://schemas.microsoft.com/office/drawing/2016/5/11/chartex" xmlns:cx6="http://schemas.microsoft.com/office/drawing/2016/5/12/chartex" xmlns:cx7="http://schemas.microsoft.com/office/drawing/2016/5/13/chartex" xmlns:cx8="http://schemas.microsoft.com/office/drawing/2016/5/14/chartex" xmlns:mc="http://schemas.openxmlformats.org/markup-compatibility/2006" xmlns:aink="http://schemas.microsoft.com/office/drawing/2016/ink" xmlns:am3d="http://schemas.microsoft.com/office/drawing/2017/model3d" xmlns:o="urn:schemas-microsoft-com:office:office" xmlns:r="http://schemas.openxmlformats.org/officeDocument/2006/relationships" xmlns:m="http://schemas.openxmlformats.org/officeDocument/2006/math" xmlns:v="urn:schemas-microsoft-com:vml" xmlns:wp14="http://schemas.microsoft.com/office/word/2010/wordprocessingDrawing" xmlns:wp="http://schemas.openxmlformats.org/drawingml/2006/wordprocessingDrawing" xmlns:w10="urn:schemas-microsoft-com:office:word" xmlns:w="http://schemas.openxmlformats.org/wordprocessingml/2006/main" xmlns:w14="http://schemas.microsoft.com/office/word/2010/wordml" xmlns:w15="http://schemas.microsoft.com/office/word/2012/wordml" xmlns:w16cid="http://schemas.microsoft.com/office/word/2016/wordml/cid" xmlns:w16se="http://schemas.microsoft.com/office/word/2015/wordml/symex" xmlns:wpg="http://schemas.microsoft.com/office/word/2010/wordprocessingGroup" xmlns:wpi="http://schemas.microsoft.com/office/word/2010/wordprocessingInk" xmlns:wne="http://schemas.microsoft.com/office/word/2006/wordml" xmlns:wps="http://schemas.microsoft.com/office/word/2010/wordprocessingShape" mc:Ignorable="w14 w15 w16se w16cid wp14">
-  <w:comment w:id="0" w:author="drew name" w:date="2018-10-17T17:20:00Z" w:initials="dn">
+  <w:comment w:id="1" w:author="drew name" w:date="2018-10-17T17:20:00Z" w:initials="dn">
     <w:p>
       <w:pPr>
         <w:pStyle w:val="Testocommento"/>
@@ -6494,7 +8611,7 @@
       </w:r>
     </w:p>
   </w:comment>
-  <w:comment w:id="1" w:author="drew name" w:date="2018-10-17T17:17:00Z" w:initials="dn">
+  <w:comment w:id="4" w:author="drew name" w:date="2018-10-17T17:17:00Z" w:initials="dn">
     <w:p>
       <w:pPr>
         <w:pStyle w:val="Testocommento"/>
@@ -6531,7 +8648,7 @@
       </w:pPr>
     </w:p>
   </w:comment>
-  <w:comment w:id="2" w:author="drew name" w:date="2018-10-17T17:19:00Z" w:initials="dn">
+  <w:comment w:id="5" w:author="drew name" w:date="2018-10-17T17:19:00Z" w:initials="dn">
     <w:p>
       <w:pPr>
         <w:pStyle w:val="Testocommento"/>
@@ -6552,7 +8669,7 @@
       </w:pPr>
     </w:p>
   </w:comment>
-  <w:comment w:id="3" w:author="drew name" w:date="2018-10-17T17:18:00Z" w:initials="dn">
+  <w:comment w:id="9" w:author="drew name" w:date="2018-10-17T17:18:00Z" w:initials="dn">
     <w:p>
       <w:pPr>
         <w:pStyle w:val="Testocommento"/>
@@ -6625,6 +8742,48 @@
     </w:p>
   </w:endnote>
 </w:endnotes>
+</file>
+
+<file path=word/footer1.xml><?xml version="1.0" encoding="utf-8"?>
+<w:ftr xmlns:wpc="http://schemas.microsoft.com/office/word/2010/wordprocessingCanvas" xmlns:cx="http://schemas.microsoft.com/office/drawing/2014/chartex" xmlns:cx1="http://schemas.microsoft.com/office/drawing/2015/9/8/chartex" xmlns:cx2="http://schemas.microsoft.com/office/drawing/2015/10/21/chartex" xmlns:cx3="http://schemas.microsoft.com/office/drawing/2016/5/9/chartex" xmlns:cx4="http://schemas.microsoft.com/office/drawing/2016/5/10/chartex" xmlns:cx5="http://schemas.microsoft.com/office/drawing/2016/5/11/chartex" xmlns:cx6="http://schemas.microsoft.com/office/drawing/2016/5/12/chartex" xmlns:cx7="http://schemas.microsoft.com/office/drawing/2016/5/13/chartex" xmlns:cx8="http://schemas.microsoft.com/office/drawing/2016/5/14/chartex" xmlns:mc="http://schemas.openxmlformats.org/markup-compatibility/2006" xmlns:aink="http://schemas.microsoft.com/office/drawing/2016/ink" xmlns:am3d="http://schemas.microsoft.com/office/drawing/2017/model3d" xmlns:o="urn:schemas-microsoft-com:office:office" xmlns:r="http://schemas.openxmlformats.org/officeDocument/2006/relationships" xmlns:m="http://schemas.openxmlformats.org/officeDocument/2006/math" xmlns:v="urn:schemas-microsoft-com:vml" xmlns:wp14="http://schemas.microsoft.com/office/word/2010/wordprocessingDrawing" xmlns:wp="http://schemas.openxmlformats.org/drawingml/2006/wordprocessingDrawing" xmlns:w10="urn:schemas-microsoft-com:office:word" xmlns:w="http://schemas.openxmlformats.org/wordprocessingml/2006/main" xmlns:w14="http://schemas.microsoft.com/office/word/2010/wordml" xmlns:w15="http://schemas.microsoft.com/office/word/2012/wordml" xmlns:w16cid="http://schemas.microsoft.com/office/word/2016/wordml/cid" xmlns:w16se="http://schemas.microsoft.com/office/word/2015/wordml/symex" xmlns:wpg="http://schemas.microsoft.com/office/word/2010/wordprocessingGroup" xmlns:wpi="http://schemas.microsoft.com/office/word/2010/wordprocessingInk" xmlns:wne="http://schemas.microsoft.com/office/word/2006/wordml" xmlns:wps="http://schemas.microsoft.com/office/word/2010/wordprocessingShape" mc:Ignorable="w14 w15 w16se w16cid wp14">
+  <w:sdt>
+    <w:sdtPr>
+      <w:id w:val="-447701563"/>
+      <w:docPartObj>
+        <w:docPartGallery w:val="Page Numbers (Bottom of Page)"/>
+        <w:docPartUnique/>
+      </w:docPartObj>
+    </w:sdtPr>
+    <w:sdtContent>
+      <w:p>
+        <w:pPr>
+          <w:pStyle w:val="Pidipagina"/>
+          <w:jc w:val="right"/>
+        </w:pPr>
+        <w:r>
+          <w:fldChar w:fldCharType="begin"/>
+        </w:r>
+        <w:r>
+          <w:instrText>PAGE   \* MERGEFORMAT</w:instrText>
+        </w:r>
+        <w:r>
+          <w:fldChar w:fldCharType="separate"/>
+        </w:r>
+        <w:r>
+          <w:t>2</w:t>
+        </w:r>
+        <w:r>
+          <w:fldChar w:fldCharType="end"/>
+        </w:r>
+      </w:p>
+    </w:sdtContent>
+  </w:sdt>
+  <w:p>
+    <w:pPr>
+      <w:pStyle w:val="Pidipagina"/>
+    </w:pPr>
+  </w:p>
+</w:ftr>
 </file>
 
 <file path=word/footnotes.xml><?xml version="1.0" encoding="utf-8"?>
@@ -9568,6 +11727,20 @@
       <w:szCs w:val="18"/>
     </w:rPr>
   </w:style>
+  <w:style w:type="paragraph" w:styleId="Indice1">
+    <w:name w:val="index 1"/>
+    <w:basedOn w:val="Normale"/>
+    <w:next w:val="Normale"/>
+    <w:autoRedefine/>
+    <w:uiPriority w:val="99"/>
+    <w:semiHidden/>
+    <w:unhideWhenUsed/>
+    <w:rsid w:val="0079648A"/>
+    <w:pPr>
+      <w:spacing w:after="0" w:line="240" w:lineRule="auto"/>
+      <w:ind w:left="220" w:hanging="220"/>
+    </w:pPr>
+  </w:style>
 </w:styles>
 </file>
 
@@ -9890,7 +12063,7 @@
 </file>
 
 <file path=customXml/itemProps2.xml><?xml version="1.0" encoding="utf-8"?>
-<ds:datastoreItem xmlns:ds="http://schemas.openxmlformats.org/officeDocument/2006/customXml" ds:itemID="{40A6A976-561A-4145-A04F-11CE871A43B5}">
+<ds:datastoreItem xmlns:ds="http://schemas.openxmlformats.org/officeDocument/2006/customXml" ds:itemID="{4C0B7620-3E44-41E6-94B7-EB0FDA186BD4}">
   <ds:schemaRefs>
     <ds:schemaRef ds:uri="http://schemas.openxmlformats.org/officeDocument/2006/bibliography"/>
   </ds:schemaRefs>

</xml_diff>

<commit_message>
Aggiornamento dei requisiti e del diagramma E-R
</commit_message>
<xml_diff>
--- a/Documentazioni/Tabelle e requisiti funzionali.docx
+++ b/Documentazioni/Tabelle e requisiti funzionali.docx
@@ -4161,24 +4161,15 @@
           <w:sz w:val="28"/>
           <w:szCs w:val="28"/>
         </w:rPr>
-        <w:instrText xml:space="preserve"> REF _Ref527574607 \h </w:instrText>
-      </w:r>
-      <w:r>
-        <w:rPr>
-          <w:rFonts w:ascii="Cambria" w:hAnsi="Cambria"/>
-          <w:noProof/>
-          <w:sz w:val="28"/>
-          <w:szCs w:val="28"/>
-        </w:rPr>
-      </w:r>
-      <w:r>
-        <w:rPr>
-          <w:rFonts w:ascii="Cambria" w:hAnsi="Cambria"/>
-          <w:noProof/>
-          <w:sz w:val="28"/>
-          <w:szCs w:val="28"/>
-        </w:rPr>
-        <w:instrText xml:space="preserve"> \* MERGEFORMAT </w:instrText>
+        <w:instrText xml:space="preserve"> REF _Ref527574607 \h  \* MERGEFORMAT </w:instrText>
+      </w:r>
+      <w:r>
+        <w:rPr>
+          <w:rFonts w:ascii="Cambria" w:hAnsi="Cambria"/>
+          <w:noProof/>
+          <w:sz w:val="28"/>
+          <w:szCs w:val="28"/>
+        </w:rPr>
       </w:r>
       <w:r>
         <w:rPr>
@@ -4279,24 +4270,15 @@
           <w:sz w:val="28"/>
           <w:szCs w:val="28"/>
         </w:rPr>
-        <w:instrText xml:space="preserve"> REF _Ref527574614 \h </w:instrText>
-      </w:r>
-      <w:r>
-        <w:rPr>
-          <w:rFonts w:ascii="Cambria" w:hAnsi="Cambria"/>
-          <w:noProof/>
-          <w:sz w:val="28"/>
-          <w:szCs w:val="28"/>
-        </w:rPr>
-      </w:r>
-      <w:r>
-        <w:rPr>
-          <w:rFonts w:ascii="Cambria" w:hAnsi="Cambria"/>
-          <w:noProof/>
-          <w:sz w:val="28"/>
-          <w:szCs w:val="28"/>
-        </w:rPr>
-        <w:instrText xml:space="preserve"> \* MERGEFORMAT </w:instrText>
+        <w:instrText xml:space="preserve"> REF _Ref527574614 \h  \* MERGEFORMAT </w:instrText>
+      </w:r>
+      <w:r>
+        <w:rPr>
+          <w:rFonts w:ascii="Cambria" w:hAnsi="Cambria"/>
+          <w:noProof/>
+          <w:sz w:val="28"/>
+          <w:szCs w:val="28"/>
+        </w:rPr>
       </w:r>
       <w:r>
         <w:rPr>
@@ -4382,24 +4364,15 @@
           <w:sz w:val="28"/>
           <w:szCs w:val="28"/>
         </w:rPr>
-        <w:instrText xml:space="preserve"> REF _Ref527574620 \h </w:instrText>
-      </w:r>
-      <w:r>
-        <w:rPr>
-          <w:rFonts w:ascii="Cambria" w:hAnsi="Cambria"/>
-          <w:noProof/>
-          <w:sz w:val="28"/>
-          <w:szCs w:val="28"/>
-        </w:rPr>
-      </w:r>
-      <w:r>
-        <w:rPr>
-          <w:rFonts w:ascii="Cambria" w:hAnsi="Cambria"/>
-          <w:noProof/>
-          <w:sz w:val="28"/>
-          <w:szCs w:val="28"/>
-        </w:rPr>
-        <w:instrText xml:space="preserve"> \* MERGEFORMAT </w:instrText>
+        <w:instrText xml:space="preserve"> REF _Ref527574620 \h  \* MERGEFORMAT </w:instrText>
+      </w:r>
+      <w:r>
+        <w:rPr>
+          <w:rFonts w:ascii="Cambria" w:hAnsi="Cambria"/>
+          <w:noProof/>
+          <w:sz w:val="28"/>
+          <w:szCs w:val="28"/>
+        </w:rPr>
       </w:r>
       <w:r>
         <w:rPr>
@@ -4509,24 +4482,15 @@
           <w:sz w:val="28"/>
           <w:szCs w:val="28"/>
         </w:rPr>
-        <w:instrText xml:space="preserve"> REF _Ref527574629 \h </w:instrText>
-      </w:r>
-      <w:r>
-        <w:rPr>
-          <w:rFonts w:ascii="Cambria" w:hAnsi="Cambria"/>
-          <w:noProof/>
-          <w:sz w:val="28"/>
-          <w:szCs w:val="28"/>
-        </w:rPr>
-      </w:r>
-      <w:r>
-        <w:rPr>
-          <w:rFonts w:ascii="Cambria" w:hAnsi="Cambria"/>
-          <w:noProof/>
-          <w:sz w:val="28"/>
-          <w:szCs w:val="28"/>
-        </w:rPr>
-        <w:instrText xml:space="preserve"> \* MERGEFORMAT </w:instrText>
+        <w:instrText xml:space="preserve"> REF _Ref527574629 \h  \* MERGEFORMAT </w:instrText>
+      </w:r>
+      <w:r>
+        <w:rPr>
+          <w:rFonts w:ascii="Cambria" w:hAnsi="Cambria"/>
+          <w:noProof/>
+          <w:sz w:val="28"/>
+          <w:szCs w:val="28"/>
+        </w:rPr>
       </w:r>
       <w:r>
         <w:rPr>
@@ -4612,24 +4576,15 @@
           <w:sz w:val="28"/>
           <w:szCs w:val="28"/>
         </w:rPr>
-        <w:instrText xml:space="preserve"> REF _Ref527574635 \h </w:instrText>
-      </w:r>
-      <w:r>
-        <w:rPr>
-          <w:rFonts w:ascii="Cambria" w:hAnsi="Cambria"/>
-          <w:noProof/>
-          <w:sz w:val="28"/>
-          <w:szCs w:val="28"/>
-        </w:rPr>
-      </w:r>
-      <w:r>
-        <w:rPr>
-          <w:rFonts w:ascii="Cambria" w:hAnsi="Cambria"/>
-          <w:noProof/>
-          <w:sz w:val="28"/>
-          <w:szCs w:val="28"/>
-        </w:rPr>
-        <w:instrText xml:space="preserve"> \* MERGEFORMAT </w:instrText>
+        <w:instrText xml:space="preserve"> REF _Ref527574635 \h  \* MERGEFORMAT </w:instrText>
+      </w:r>
+      <w:r>
+        <w:rPr>
+          <w:rFonts w:ascii="Cambria" w:hAnsi="Cambria"/>
+          <w:noProof/>
+          <w:sz w:val="28"/>
+          <w:szCs w:val="28"/>
+        </w:rPr>
       </w:r>
       <w:r>
         <w:rPr>
@@ -4731,24 +4686,15 @@
           <w:sz w:val="28"/>
           <w:szCs w:val="28"/>
         </w:rPr>
-        <w:instrText xml:space="preserve"> REF _Ref527574675 \h </w:instrText>
-      </w:r>
-      <w:r>
-        <w:rPr>
-          <w:rFonts w:ascii="Cambria" w:hAnsi="Cambria"/>
-          <w:noProof/>
-          <w:sz w:val="28"/>
-          <w:szCs w:val="28"/>
-        </w:rPr>
-      </w:r>
-      <w:r>
-        <w:rPr>
-          <w:rFonts w:ascii="Cambria" w:hAnsi="Cambria"/>
-          <w:noProof/>
-          <w:sz w:val="28"/>
-          <w:szCs w:val="28"/>
-        </w:rPr>
-        <w:instrText xml:space="preserve"> \* MERGEFORMAT </w:instrText>
+        <w:instrText xml:space="preserve"> REF _Ref527574675 \h  \* MERGEFORMAT </w:instrText>
+      </w:r>
+      <w:r>
+        <w:rPr>
+          <w:rFonts w:ascii="Cambria" w:hAnsi="Cambria"/>
+          <w:noProof/>
+          <w:sz w:val="28"/>
+          <w:szCs w:val="28"/>
+        </w:rPr>
       </w:r>
       <w:r>
         <w:rPr>
@@ -4906,24 +4852,15 @@
           <w:sz w:val="28"/>
           <w:szCs w:val="28"/>
         </w:rPr>
-        <w:instrText xml:space="preserve"> REF _Ref527574706 \h </w:instrText>
-      </w:r>
-      <w:r>
-        <w:rPr>
-          <w:rFonts w:ascii="Cambria" w:hAnsi="Cambria"/>
-          <w:noProof/>
-          <w:sz w:val="28"/>
-          <w:szCs w:val="28"/>
-        </w:rPr>
-      </w:r>
-      <w:r>
-        <w:rPr>
-          <w:rFonts w:ascii="Cambria" w:hAnsi="Cambria"/>
-          <w:noProof/>
-          <w:sz w:val="28"/>
-          <w:szCs w:val="28"/>
-        </w:rPr>
-        <w:instrText xml:space="preserve"> \* MERGEFORMAT </w:instrText>
+        <w:instrText xml:space="preserve"> REF _Ref527574706 \h  \* MERGEFORMAT </w:instrText>
+      </w:r>
+      <w:r>
+        <w:rPr>
+          <w:rFonts w:ascii="Cambria" w:hAnsi="Cambria"/>
+          <w:noProof/>
+          <w:sz w:val="28"/>
+          <w:szCs w:val="28"/>
+        </w:rPr>
       </w:r>
       <w:r>
         <w:rPr>
@@ -5017,24 +4954,15 @@
           <w:sz w:val="28"/>
           <w:szCs w:val="28"/>
         </w:rPr>
-        <w:instrText xml:space="preserve"> REF _Ref527574713 \h </w:instrText>
-      </w:r>
-      <w:r>
-        <w:rPr>
-          <w:rFonts w:ascii="Cambria" w:hAnsi="Cambria"/>
-          <w:noProof/>
-          <w:sz w:val="28"/>
-          <w:szCs w:val="28"/>
-        </w:rPr>
-      </w:r>
-      <w:r>
-        <w:rPr>
-          <w:rFonts w:ascii="Cambria" w:hAnsi="Cambria"/>
-          <w:noProof/>
-          <w:sz w:val="28"/>
-          <w:szCs w:val="28"/>
-        </w:rPr>
-        <w:instrText xml:space="preserve"> \* MERGEFORMAT </w:instrText>
+        <w:instrText xml:space="preserve"> REF _Ref527574713 \h  \* MERGEFORMAT </w:instrText>
+      </w:r>
+      <w:r>
+        <w:rPr>
+          <w:rFonts w:ascii="Cambria" w:hAnsi="Cambria"/>
+          <w:noProof/>
+          <w:sz w:val="28"/>
+          <w:szCs w:val="28"/>
+        </w:rPr>
       </w:r>
       <w:r>
         <w:rPr>
@@ -5119,24 +5047,15 @@
           <w:sz w:val="28"/>
           <w:szCs w:val="28"/>
         </w:rPr>
-        <w:instrText xml:space="preserve"> REF _Ref527574718 \h </w:instrText>
-      </w:r>
-      <w:r>
-        <w:rPr>
-          <w:rFonts w:ascii="Cambria" w:hAnsi="Cambria"/>
-          <w:noProof/>
-          <w:sz w:val="28"/>
-          <w:szCs w:val="28"/>
-        </w:rPr>
-      </w:r>
-      <w:r>
-        <w:rPr>
-          <w:rFonts w:ascii="Cambria" w:hAnsi="Cambria"/>
-          <w:noProof/>
-          <w:sz w:val="28"/>
-          <w:szCs w:val="28"/>
-        </w:rPr>
-        <w:instrText xml:space="preserve"> \* MERGEFORMAT </w:instrText>
+        <w:instrText xml:space="preserve"> REF _Ref527574718 \h  \* MERGEFORMAT </w:instrText>
+      </w:r>
+      <w:r>
+        <w:rPr>
+          <w:rFonts w:ascii="Cambria" w:hAnsi="Cambria"/>
+          <w:noProof/>
+          <w:sz w:val="28"/>
+          <w:szCs w:val="28"/>
+        </w:rPr>
       </w:r>
       <w:r>
         <w:rPr>
@@ -5222,24 +5141,15 @@
           <w:sz w:val="28"/>
           <w:szCs w:val="28"/>
         </w:rPr>
-        <w:instrText xml:space="preserve"> REF _Ref527574723 \h </w:instrText>
-      </w:r>
-      <w:r>
-        <w:rPr>
-          <w:rFonts w:ascii="Cambria" w:hAnsi="Cambria"/>
-          <w:noProof/>
-          <w:sz w:val="28"/>
-          <w:szCs w:val="28"/>
-        </w:rPr>
-      </w:r>
-      <w:r>
-        <w:rPr>
-          <w:rFonts w:ascii="Cambria" w:hAnsi="Cambria"/>
-          <w:noProof/>
-          <w:sz w:val="28"/>
-          <w:szCs w:val="28"/>
-        </w:rPr>
-        <w:instrText xml:space="preserve"> \* MERGEFORMAT </w:instrText>
+        <w:instrText xml:space="preserve"> REF _Ref527574723 \h  \* MERGEFORMAT </w:instrText>
+      </w:r>
+      <w:r>
+        <w:rPr>
+          <w:rFonts w:ascii="Cambria" w:hAnsi="Cambria"/>
+          <w:noProof/>
+          <w:sz w:val="28"/>
+          <w:szCs w:val="28"/>
+        </w:rPr>
       </w:r>
       <w:r>
         <w:rPr>
@@ -5316,24 +5226,15 @@
           <w:sz w:val="28"/>
           <w:szCs w:val="28"/>
         </w:rPr>
-        <w:instrText xml:space="preserve"> REF _Ref527574727 \h </w:instrText>
-      </w:r>
-      <w:r>
-        <w:rPr>
-          <w:rFonts w:ascii="Cambria" w:hAnsi="Cambria"/>
-          <w:noProof/>
-          <w:sz w:val="28"/>
-          <w:szCs w:val="28"/>
-        </w:rPr>
-      </w:r>
-      <w:r>
-        <w:rPr>
-          <w:rFonts w:ascii="Cambria" w:hAnsi="Cambria"/>
-          <w:noProof/>
-          <w:sz w:val="28"/>
-          <w:szCs w:val="28"/>
-        </w:rPr>
-        <w:instrText xml:space="preserve"> \* MERGEFORMAT </w:instrText>
+        <w:instrText xml:space="preserve"> REF _Ref527574727 \h  \* MERGEFORMAT </w:instrText>
+      </w:r>
+      <w:r>
+        <w:rPr>
+          <w:rFonts w:ascii="Cambria" w:hAnsi="Cambria"/>
+          <w:noProof/>
+          <w:sz w:val="28"/>
+          <w:szCs w:val="28"/>
+        </w:rPr>
       </w:r>
       <w:r>
         <w:rPr>
@@ -5419,24 +5320,15 @@
           <w:sz w:val="28"/>
           <w:szCs w:val="28"/>
         </w:rPr>
-        <w:instrText xml:space="preserve"> REF _Ref527574735 \h </w:instrText>
-      </w:r>
-      <w:r>
-        <w:rPr>
-          <w:rFonts w:ascii="Cambria" w:hAnsi="Cambria"/>
-          <w:noProof/>
-          <w:sz w:val="28"/>
-          <w:szCs w:val="28"/>
-        </w:rPr>
-      </w:r>
-      <w:r>
-        <w:rPr>
-          <w:rFonts w:ascii="Cambria" w:hAnsi="Cambria"/>
-          <w:noProof/>
-          <w:sz w:val="28"/>
-          <w:szCs w:val="28"/>
-        </w:rPr>
-        <w:instrText xml:space="preserve"> \* MERGEFORMAT </w:instrText>
+        <w:instrText xml:space="preserve"> REF _Ref527574735 \h  \* MERGEFORMAT </w:instrText>
+      </w:r>
+      <w:r>
+        <w:rPr>
+          <w:rFonts w:ascii="Cambria" w:hAnsi="Cambria"/>
+          <w:noProof/>
+          <w:sz w:val="28"/>
+          <w:szCs w:val="28"/>
+        </w:rPr>
       </w:r>
       <w:r>
         <w:rPr>
@@ -5513,24 +5405,15 @@
           <w:sz w:val="28"/>
           <w:szCs w:val="28"/>
         </w:rPr>
-        <w:instrText xml:space="preserve"> REF _Ref527574740 \h </w:instrText>
-      </w:r>
-      <w:r>
-        <w:rPr>
-          <w:rFonts w:ascii="Cambria" w:hAnsi="Cambria"/>
-          <w:noProof/>
-          <w:sz w:val="28"/>
-          <w:szCs w:val="28"/>
-        </w:rPr>
-      </w:r>
-      <w:r>
-        <w:rPr>
-          <w:rFonts w:ascii="Cambria" w:hAnsi="Cambria"/>
-          <w:noProof/>
-          <w:sz w:val="28"/>
-          <w:szCs w:val="28"/>
-        </w:rPr>
-        <w:instrText xml:space="preserve"> \* MERGEFORMAT </w:instrText>
+        <w:instrText xml:space="preserve"> REF _Ref527574740 \h  \* MERGEFORMAT </w:instrText>
+      </w:r>
+      <w:r>
+        <w:rPr>
+          <w:rFonts w:ascii="Cambria" w:hAnsi="Cambria"/>
+          <w:noProof/>
+          <w:sz w:val="28"/>
+          <w:szCs w:val="28"/>
+        </w:rPr>
       </w:r>
       <w:r>
         <w:rPr>
@@ -5607,24 +5490,15 @@
           <w:sz w:val="28"/>
           <w:szCs w:val="28"/>
         </w:rPr>
-        <w:instrText xml:space="preserve"> REF _Ref527574744 \h </w:instrText>
-      </w:r>
-      <w:r>
-        <w:rPr>
-          <w:rFonts w:ascii="Cambria" w:hAnsi="Cambria"/>
-          <w:noProof/>
-          <w:sz w:val="28"/>
-          <w:szCs w:val="28"/>
-        </w:rPr>
-      </w:r>
-      <w:r>
-        <w:rPr>
-          <w:rFonts w:ascii="Cambria" w:hAnsi="Cambria"/>
-          <w:noProof/>
-          <w:sz w:val="28"/>
-          <w:szCs w:val="28"/>
-        </w:rPr>
-        <w:instrText xml:space="preserve"> \* MERGEFORMAT </w:instrText>
+        <w:instrText xml:space="preserve"> REF _Ref527574744 \h  \* MERGEFORMAT </w:instrText>
+      </w:r>
+      <w:r>
+        <w:rPr>
+          <w:rFonts w:ascii="Cambria" w:hAnsi="Cambria"/>
+          <w:noProof/>
+          <w:sz w:val="28"/>
+          <w:szCs w:val="28"/>
+        </w:rPr>
       </w:r>
       <w:r>
         <w:rPr>
@@ -5641,23 +5515,7 @@
           <w:sz w:val="28"/>
           <w:szCs w:val="28"/>
         </w:rPr>
-        <w:t>Gestione cont</w:t>
-      </w:r>
-      <w:r>
-        <w:rPr>
-          <w:rFonts w:ascii="Cambria" w:hAnsi="Cambria"/>
-          <w:sz w:val="28"/>
-          <w:szCs w:val="28"/>
-        </w:rPr>
-        <w:t>a</w:t>
-      </w:r>
-      <w:r>
-        <w:rPr>
-          <w:rFonts w:ascii="Cambria" w:hAnsi="Cambria"/>
-          <w:sz w:val="28"/>
-          <w:szCs w:val="28"/>
-        </w:rPr>
-        <w:t>bilità</w:t>
+        <w:t>Gestione contabilità</w:t>
       </w:r>
       <w:r>
         <w:rPr>
@@ -5717,24 +5575,15 @@
           <w:sz w:val="28"/>
           <w:szCs w:val="28"/>
         </w:rPr>
-        <w:instrText xml:space="preserve"> REF _Ref527574749 \h </w:instrText>
-      </w:r>
-      <w:r>
-        <w:rPr>
-          <w:rFonts w:ascii="Cambria" w:hAnsi="Cambria"/>
-          <w:noProof/>
-          <w:sz w:val="28"/>
-          <w:szCs w:val="28"/>
-        </w:rPr>
-      </w:r>
-      <w:r>
-        <w:rPr>
-          <w:rFonts w:ascii="Cambria" w:hAnsi="Cambria"/>
-          <w:noProof/>
-          <w:sz w:val="28"/>
-          <w:szCs w:val="28"/>
-        </w:rPr>
-        <w:instrText xml:space="preserve"> \* MERGEFORMAT </w:instrText>
+        <w:instrText xml:space="preserve"> REF _Ref527574749 \h  \* MERGEFORMAT </w:instrText>
+      </w:r>
+      <w:r>
+        <w:rPr>
+          <w:rFonts w:ascii="Cambria" w:hAnsi="Cambria"/>
+          <w:noProof/>
+          <w:sz w:val="28"/>
+          <w:szCs w:val="28"/>
+        </w:rPr>
       </w:r>
       <w:r>
         <w:rPr>
@@ -6556,16 +6405,14 @@
           <w:numId w:val="20"/>
         </w:numPr>
       </w:pPr>
-      <w:proofErr w:type="gramStart"/>
       <w:r>
         <w:t>Allievo</w:t>
       </w:r>
       <w:r>
-        <w:t>(</w:t>
-      </w:r>
-      <w:proofErr w:type="gramEnd"/>
-      <w:r>
-        <w:t>salvato in anagrafica)</w:t>
+        <w:t xml:space="preserve"> </w:t>
+      </w:r>
+      <w:r>
+        <w:t>(salvato in anagrafica)</w:t>
       </w:r>
     </w:p>
     <w:p>
@@ -6728,6 +6575,29 @@
     <w:p/>
     <w:p>
       <w:pPr>
+        <w:pStyle w:val="Titolo2"/>
+        <w:numPr>
+          <w:ilvl w:val="2"/>
+          <w:numId w:val="9"/>
+        </w:numPr>
+      </w:pPr>
+      <w:commentRangeStart w:id="6"/>
+      <w:r>
+        <w:t>Registrazione Utente</w:t>
+      </w:r>
+      <w:commentRangeEnd w:id="6"/>
+      <w:r>
+        <w:rPr>
+          <w:rStyle w:val="Rimandocommento"/>
+          <w:rFonts w:asciiTheme="minorHAnsi" w:eastAsiaTheme="minorHAnsi" w:hAnsiTheme="minorHAnsi" w:cstheme="minorBidi"/>
+          <w:color w:val="auto"/>
+        </w:rPr>
+        <w:commentReference w:id="6"/>
+      </w:r>
+    </w:p>
+    <w:p/>
+    <w:p>
+      <w:pPr>
         <w:pStyle w:val="Paragrafoelenco"/>
         <w:numPr>
           <w:ilvl w:val="0"/>
@@ -6742,6 +6612,8 @@
       <w:r>
         <w:t>;</w:t>
       </w:r>
+      <w:bookmarkStart w:id="7" w:name="_GoBack"/>
+      <w:bookmarkEnd w:id="7"/>
     </w:p>
     <w:p>
       <w:pPr>
@@ -6755,6 +6627,22 @@
         <w:t>Pass.;</w:t>
       </w:r>
     </w:p>
+    <w:p/>
+    <w:p/>
+    <w:p>
+      <w:pPr>
+        <w:pStyle w:val="Titolo2"/>
+        <w:numPr>
+          <w:ilvl w:val="2"/>
+          <w:numId w:val="9"/>
+        </w:numPr>
+      </w:pPr>
+      <w:r>
+        <w:lastRenderedPageBreak/>
+        <w:t>Raccolta dati sensibili</w:t>
+      </w:r>
+    </w:p>
+    <w:p/>
     <w:p>
       <w:pPr>
         <w:pStyle w:val="Paragrafoelenco"/>
@@ -6874,21 +6762,25 @@
     </w:p>
     <w:p>
       <w:pPr>
+        <w:pStyle w:val="Paragrafoelenco"/>
+      </w:pPr>
+    </w:p>
+    <w:p>
+      <w:pPr>
         <w:pStyle w:val="Titolo2"/>
         <w:numPr>
           <w:ilvl w:val="1"/>
           <w:numId w:val="9"/>
         </w:numPr>
       </w:pPr>
-      <w:bookmarkStart w:id="6" w:name="_Ref527574629"/>
-      <w:r>
-        <w:lastRenderedPageBreak/>
+      <w:bookmarkStart w:id="8" w:name="_Ref527574629"/>
+      <w:r>
         <w:t xml:space="preserve">Step 1.1 </w:t>
       </w:r>
       <w:r>
         <w:t>Anagrafica fornitori</w:t>
       </w:r>
-      <w:bookmarkEnd w:id="6"/>
+      <w:bookmarkEnd w:id="8"/>
       <w:r>
         <w:fldChar w:fldCharType="begin"/>
       </w:r>
@@ -6995,7 +6887,7 @@
           <w:numId w:val="9"/>
         </w:numPr>
       </w:pPr>
-      <w:bookmarkStart w:id="7" w:name="_Ref527574635"/>
+      <w:bookmarkStart w:id="9" w:name="_Ref527574635"/>
       <w:r>
         <w:rPr>
           <w:rStyle w:val="Titolo2Carattere"/>
@@ -7017,7 +6909,7 @@
         </w:rPr>
         <w:t>Tesseramento</w:t>
       </w:r>
-      <w:bookmarkEnd w:id="7"/>
+      <w:bookmarkEnd w:id="9"/>
       <w:r>
         <w:rPr>
           <w:rStyle w:val="Titolo2Carattere"/>
@@ -7113,7 +7005,7 @@
           <w:numId w:val="9"/>
         </w:numPr>
       </w:pPr>
-      <w:bookmarkStart w:id="8" w:name="_Ref527574675"/>
+      <w:bookmarkStart w:id="10" w:name="_Ref527574675"/>
       <w:r>
         <w:rPr>
           <w:rStyle w:val="Titolo2Carattere"/>
@@ -7126,14 +7018,14 @@
       <w:r>
         <w:t xml:space="preserve"> </w:t>
       </w:r>
-      <w:commentRangeStart w:id="9"/>
+      <w:commentRangeStart w:id="11"/>
       <w:r>
         <w:rPr>
           <w:rStyle w:val="Titolo2Carattere"/>
         </w:rPr>
         <w:t>Iscrizione</w:t>
       </w:r>
-      <w:commentRangeEnd w:id="9"/>
+      <w:commentRangeEnd w:id="11"/>
       <w:r>
         <w:rPr>
           <w:rStyle w:val="Titolo2Carattere"/>
@@ -7173,9 +7065,9 @@
           <w:rFonts w:asciiTheme="minorHAnsi" w:eastAsiaTheme="minorHAnsi" w:hAnsiTheme="minorHAnsi" w:cstheme="minorBidi"/>
           <w:color w:val="auto"/>
         </w:rPr>
-        <w:commentReference w:id="9"/>
-      </w:r>
-      <w:bookmarkEnd w:id="8"/>
+        <w:commentReference w:id="11"/>
+      </w:r>
+      <w:bookmarkEnd w:id="10"/>
     </w:p>
     <w:p/>
     <w:p>
@@ -7422,6 +7314,7 @@
     <w:p/>
     <w:p>
       <w:r>
+        <w:lastRenderedPageBreak/>
         <w:t>Stagisti – Fornitore - Collaboratore:</w:t>
       </w:r>
     </w:p>
@@ -7476,7 +7369,7 @@
           <w:rStyle w:val="Titolo2Carattere"/>
         </w:rPr>
       </w:pPr>
-      <w:bookmarkStart w:id="10" w:name="_Ref527574706"/>
+      <w:bookmarkStart w:id="12" w:name="_Ref527574706"/>
       <w:r>
         <w:rPr>
           <w:rStyle w:val="Titolo2Carattere"/>
@@ -7498,7 +7391,7 @@
       <w:r>
         <w:t>Dati fiscali</w:t>
       </w:r>
-      <w:bookmarkEnd w:id="10"/>
+      <w:bookmarkEnd w:id="12"/>
       <w:r>
         <w:fldChar w:fldCharType="begin"/>
       </w:r>
@@ -7531,7 +7424,6 @@
         </w:numPr>
       </w:pPr>
       <w:r>
-        <w:lastRenderedPageBreak/>
         <w:t>Flag (sì/no) rilascio e salvataggio doc. fiscale;</w:t>
       </w:r>
     </w:p>
@@ -7657,7 +7549,7 @@
           <w:numId w:val="9"/>
         </w:numPr>
       </w:pPr>
-      <w:bookmarkStart w:id="11" w:name="_Ref527574713"/>
+      <w:bookmarkStart w:id="13" w:name="_Ref527574713"/>
       <w:r>
         <w:rPr>
           <w:rStyle w:val="Titolo2Carattere"/>
@@ -7676,7 +7568,7 @@
       <w:r>
         <w:t>Stampa moduli precompilati</w:t>
       </w:r>
-      <w:bookmarkEnd w:id="11"/>
+      <w:bookmarkEnd w:id="13"/>
       <w:r>
         <w:fldChar w:fldCharType="begin"/>
       </w:r>
@@ -7752,11 +7644,11 @@
           <w:numId w:val="9"/>
         </w:numPr>
       </w:pPr>
-      <w:bookmarkStart w:id="12" w:name="_Ref527574718"/>
+      <w:bookmarkStart w:id="14" w:name="_Ref527574718"/>
       <w:r>
         <w:t>Gestione corsi</w:t>
       </w:r>
-      <w:bookmarkEnd w:id="12"/>
+      <w:bookmarkEnd w:id="14"/>
       <w:r>
         <w:fldChar w:fldCharType="begin"/>
       </w:r>
@@ -7785,11 +7677,11 @@
       <w:r>
         <w:t xml:space="preserve"> </w:t>
       </w:r>
-      <w:bookmarkStart w:id="13" w:name="_Ref527574723"/>
+      <w:bookmarkStart w:id="15" w:name="_Ref527574723"/>
       <w:r>
         <w:t>Tabelle</w:t>
       </w:r>
-      <w:bookmarkEnd w:id="13"/>
+      <w:bookmarkEnd w:id="15"/>
       <w:r>
         <w:fldChar w:fldCharType="begin"/>
       </w:r>
@@ -7931,7 +7823,7 @@
           <w:numId w:val="9"/>
         </w:numPr>
       </w:pPr>
-      <w:bookmarkStart w:id="14" w:name="_Ref527574727"/>
+      <w:bookmarkStart w:id="16" w:name="_Ref527574727"/>
       <w:proofErr w:type="spellStart"/>
       <w:r>
         <w:t>Scheduling</w:t>
@@ -7940,7 +7832,7 @@
       <w:r>
         <w:t xml:space="preserve"> lezioni</w:t>
       </w:r>
-      <w:bookmarkEnd w:id="14"/>
+      <w:bookmarkEnd w:id="16"/>
       <w:r>
         <w:fldChar w:fldCharType="begin"/>
       </w:r>
@@ -7948,15 +7840,7 @@
         <w:instrText xml:space="preserve"> XE "</w:instrText>
       </w:r>
       <w:r>
-        <w:instrText xml:space="preserve">4. </w:instrText>
-      </w:r>
-      <w:proofErr w:type="spellStart"/>
-      <w:r>
-        <w:instrText>Scheduling</w:instrText>
-      </w:r>
-      <w:proofErr w:type="spellEnd"/>
-      <w:r>
-        <w:instrText xml:space="preserve"> lezioni</w:instrText>
+        <w:instrText>4. Scheduling lezioni</w:instrText>
       </w:r>
       <w:r>
         <w:instrText xml:space="preserve">" </w:instrText>
@@ -7974,12 +7858,11 @@
           <w:numId w:val="9"/>
         </w:numPr>
       </w:pPr>
-      <w:bookmarkStart w:id="15" w:name="_Ref527574735"/>
-      <w:r>
-        <w:lastRenderedPageBreak/>
+      <w:bookmarkStart w:id="17" w:name="_Ref527574735"/>
+      <w:r>
         <w:t>Tabelle</w:t>
       </w:r>
-      <w:bookmarkEnd w:id="15"/>
+      <w:bookmarkEnd w:id="17"/>
       <w:r>
         <w:fldChar w:fldCharType="begin"/>
       </w:r>
@@ -8050,16 +7933,28 @@
           <w:ilvl w:val="0"/>
           <w:numId w:val="4"/>
         </w:numPr>
-      </w:pPr>
-      <w:r>
+        <w:rPr>
+          <w:strike/>
+        </w:rPr>
+      </w:pPr>
+      <w:r>
+        <w:rPr>
+          <w:strike/>
+        </w:rPr>
         <w:t>Sala (</w:t>
       </w:r>
       <w:proofErr w:type="spellStart"/>
       <w:r>
+        <w:rPr>
+          <w:strike/>
+        </w:rPr>
         <w:t>fk</w:t>
       </w:r>
       <w:proofErr w:type="spellEnd"/>
       <w:r>
+        <w:rPr>
+          <w:strike/>
+        </w:rPr>
         <w:t>);</w:t>
       </w:r>
     </w:p>
@@ -8074,11 +7969,19 @@
       <w:r>
         <w:t>Corso (</w:t>
       </w:r>
+      <w:commentRangeStart w:id="18"/>
       <w:proofErr w:type="spellStart"/>
       <w:r>
         <w:t>fk</w:t>
       </w:r>
+      <w:commentRangeEnd w:id="18"/>
       <w:proofErr w:type="spellEnd"/>
+      <w:r>
+        <w:rPr>
+          <w:rStyle w:val="Rimandocommento"/>
+        </w:rPr>
+        <w:commentReference w:id="18"/>
+      </w:r>
       <w:r>
         <w:t>).</w:t>
       </w:r>
@@ -8092,11 +7995,11 @@
           <w:numId w:val="9"/>
         </w:numPr>
       </w:pPr>
-      <w:bookmarkStart w:id="16" w:name="_Ref527574740"/>
+      <w:bookmarkStart w:id="19" w:name="_Ref527574740"/>
       <w:r>
         <w:t>Gestione iscrizioni</w:t>
       </w:r>
-      <w:bookmarkEnd w:id="16"/>
+      <w:bookmarkEnd w:id="19"/>
       <w:r>
         <w:fldChar w:fldCharType="begin"/>
       </w:r>
@@ -8302,6 +8205,7 @@
     <w:p/>
     <w:p>
       <w:r>
+        <w:lastRenderedPageBreak/>
         <w:t>Transazione</w:t>
       </w:r>
       <w:r>
@@ -8436,7 +8340,6 @@
         </w:numPr>
       </w:pPr>
       <w:r>
-        <w:lastRenderedPageBreak/>
         <w:t>Vista iscritti.</w:t>
       </w:r>
     </w:p>
@@ -8460,9 +8363,7 @@
           <w:numId w:val="9"/>
         </w:numPr>
       </w:pPr>
-      <w:bookmarkStart w:id="17" w:name="_Ref527574744"/>
-      <w:bookmarkStart w:id="18" w:name="_GoBack"/>
-      <w:bookmarkEnd w:id="18"/>
+      <w:bookmarkStart w:id="20" w:name="_Ref527574744"/>
       <w:r>
         <w:t xml:space="preserve">Gestione </w:t>
       </w:r>
@@ -8472,7 +8373,7 @@
       <w:r>
         <w:t>ontabilità</w:t>
       </w:r>
-      <w:bookmarkEnd w:id="17"/>
+      <w:bookmarkEnd w:id="20"/>
       <w:r>
         <w:fldChar w:fldCharType="begin"/>
       </w:r>
@@ -8548,11 +8449,11 @@
           <w:numId w:val="9"/>
         </w:numPr>
       </w:pPr>
-      <w:bookmarkStart w:id="19" w:name="_Ref527574749"/>
+      <w:bookmarkStart w:id="21" w:name="_Ref527574749"/>
       <w:r>
         <w:t>Gestione verbali</w:t>
       </w:r>
-      <w:bookmarkEnd w:id="19"/>
+      <w:bookmarkEnd w:id="21"/>
       <w:r>
         <w:fldChar w:fldCharType="begin"/>
       </w:r>
@@ -8669,7 +8570,7 @@
       </w:pPr>
     </w:p>
   </w:comment>
-  <w:comment w:id="9" w:author="drew name" w:date="2018-10-17T17:18:00Z" w:initials="dn">
+  <w:comment w:id="6" w:author="drew name" w:date="2018-10-18T17:36:00Z" w:initials="dn">
     <w:p>
       <w:pPr>
         <w:pStyle w:val="Testocommento"/>
@@ -8681,6 +8582,22 @@
         <w:annotationRef/>
       </w:r>
       <w:r>
+        <w:t>Serve per poter identificare un admin tra tutti gli utenti salvati</w:t>
+      </w:r>
+    </w:p>
+  </w:comment>
+  <w:comment w:id="11" w:author="drew name" w:date="2018-10-17T17:18:00Z" w:initials="dn">
+    <w:p>
+      <w:pPr>
+        <w:pStyle w:val="Testocommento"/>
+      </w:pPr>
+      <w:r>
+        <w:rPr>
+          <w:rStyle w:val="Rimandocommento"/>
+        </w:rPr>
+        <w:annotationRef/>
+      </w:r>
+      <w:r>
         <w:t xml:space="preserve">Eliminato campo </w:t>
       </w:r>
       <w:proofErr w:type="gramStart"/>
@@ -8696,6 +8613,32 @@
       <w:pPr>
         <w:pStyle w:val="Testocommento"/>
       </w:pPr>
+    </w:p>
+  </w:comment>
+  <w:comment w:id="18" w:author="drew name" w:date="2018-10-18T15:55:00Z" w:initials="dn">
+    <w:p>
+      <w:pPr>
+        <w:pStyle w:val="Testocommento"/>
+      </w:pPr>
+      <w:r>
+        <w:rPr>
+          <w:rStyle w:val="Rimandocommento"/>
+        </w:rPr>
+        <w:annotationRef/>
+      </w:r>
+    </w:p>
+    <w:p>
+      <w:pPr>
+        <w:pStyle w:val="Testocommento"/>
+      </w:pPr>
+      <w:r>
+        <w:t xml:space="preserve">Nel modello E-R si è giunti a </w:t>
+      </w:r>
+      <w:proofErr w:type="spellStart"/>
+      <w:r>
+        <w:t>conclu</w:t>
+      </w:r>
+      <w:proofErr w:type="spellEnd"/>
     </w:p>
   </w:comment>
 </w:comments>
@@ -8706,7 +8649,9 @@
   <w15:commentEx w15:paraId="721819E8" w15:done="0"/>
   <w15:commentEx w15:paraId="77664135" w15:done="0"/>
   <w15:commentEx w15:paraId="1CBAA377" w15:done="0"/>
+  <w15:commentEx w15:paraId="357599A9" w15:done="0"/>
   <w15:commentEx w15:paraId="588877B5" w15:done="0"/>
+  <w15:commentEx w15:paraId="606E1B37" w15:done="0"/>
 </w15:commentsEx>
 </file>
 
@@ -8715,7 +8660,9 @@
   <w16cid:commentId w16cid:paraId="721819E8" w16cid:durableId="1F71EDE2"/>
   <w16cid:commentId w16cid:paraId="77664135" w16cid:durableId="1F71ED44"/>
   <w16cid:commentId w16cid:paraId="1CBAA377" w16cid:durableId="1F71EDA0"/>
+  <w16cid:commentId w16cid:paraId="357599A9" w16cid:durableId="1F73430F"/>
   <w16cid:commentId w16cid:paraId="588877B5" w16cid:durableId="1F71ED81"/>
+  <w16cid:commentId w16cid:paraId="606E1B37" w16cid:durableId="1F732B69"/>
 </w16cid:commentsIds>
 </file>
 
@@ -8754,6 +8701,7 @@
         <w:docPartUnique/>
       </w:docPartObj>
     </w:sdtPr>
+    <w:sdtEndPr/>
     <w:sdtContent>
       <w:p>
         <w:pPr>
@@ -9516,6 +9464,92 @@
     </w:lvl>
   </w:abstractNum>
   <w:abstractNum w:abstractNumId="7" w15:restartNumberingAfterBreak="0">
+    <w:nsid w:val="22F8421A"/>
+    <w:multiLevelType w:val="multilevel"/>
+    <w:tmpl w:val="0410001F"/>
+    <w:lvl w:ilvl="0">
+      <w:start w:val="1"/>
+      <w:numFmt w:val="decimal"/>
+      <w:lvlText w:val="%1."/>
+      <w:lvlJc w:val="left"/>
+      <w:pPr>
+        <w:ind w:left="720" w:hanging="360"/>
+      </w:pPr>
+    </w:lvl>
+    <w:lvl w:ilvl="1">
+      <w:start w:val="1"/>
+      <w:numFmt w:val="decimal"/>
+      <w:lvlText w:val="%1.%2."/>
+      <w:lvlJc w:val="left"/>
+      <w:pPr>
+        <w:ind w:left="1152" w:hanging="432"/>
+      </w:pPr>
+    </w:lvl>
+    <w:lvl w:ilvl="2">
+      <w:start w:val="1"/>
+      <w:numFmt w:val="decimal"/>
+      <w:lvlText w:val="%1.%2.%3."/>
+      <w:lvlJc w:val="left"/>
+      <w:pPr>
+        <w:ind w:left="1584" w:hanging="504"/>
+      </w:pPr>
+    </w:lvl>
+    <w:lvl w:ilvl="3">
+      <w:start w:val="1"/>
+      <w:numFmt w:val="decimal"/>
+      <w:lvlText w:val="%1.%2.%3.%4."/>
+      <w:lvlJc w:val="left"/>
+      <w:pPr>
+        <w:ind w:left="2088" w:hanging="648"/>
+      </w:pPr>
+    </w:lvl>
+    <w:lvl w:ilvl="4">
+      <w:start w:val="1"/>
+      <w:numFmt w:val="decimal"/>
+      <w:lvlText w:val="%1.%2.%3.%4.%5."/>
+      <w:lvlJc w:val="left"/>
+      <w:pPr>
+        <w:ind w:left="2592" w:hanging="792"/>
+      </w:pPr>
+    </w:lvl>
+    <w:lvl w:ilvl="5">
+      <w:start w:val="1"/>
+      <w:numFmt w:val="decimal"/>
+      <w:lvlText w:val="%1.%2.%3.%4.%5.%6."/>
+      <w:lvlJc w:val="left"/>
+      <w:pPr>
+        <w:ind w:left="3096" w:hanging="936"/>
+      </w:pPr>
+    </w:lvl>
+    <w:lvl w:ilvl="6">
+      <w:start w:val="1"/>
+      <w:numFmt w:val="decimal"/>
+      <w:lvlText w:val="%1.%2.%3.%4.%5.%6.%7."/>
+      <w:lvlJc w:val="left"/>
+      <w:pPr>
+        <w:ind w:left="3600" w:hanging="1080"/>
+      </w:pPr>
+    </w:lvl>
+    <w:lvl w:ilvl="7">
+      <w:start w:val="1"/>
+      <w:numFmt w:val="decimal"/>
+      <w:lvlText w:val="%1.%2.%3.%4.%5.%6.%7.%8."/>
+      <w:lvlJc w:val="left"/>
+      <w:pPr>
+        <w:ind w:left="4104" w:hanging="1224"/>
+      </w:pPr>
+    </w:lvl>
+    <w:lvl w:ilvl="8">
+      <w:start w:val="1"/>
+      <w:numFmt w:val="decimal"/>
+      <w:lvlText w:val="%1.%2.%3.%4.%5.%6.%7.%8.%9."/>
+      <w:lvlJc w:val="left"/>
+      <w:pPr>
+        <w:ind w:left="4680" w:hanging="1440"/>
+      </w:pPr>
+    </w:lvl>
+  </w:abstractNum>
+  <w:abstractNum w:abstractNumId="8" w15:restartNumberingAfterBreak="0">
     <w:nsid w:val="25446227"/>
     <w:multiLevelType w:val="hybridMultilevel"/>
     <w:tmpl w:val="01347FF4"/>
@@ -9601,7 +9635,7 @@
       </w:pPr>
     </w:lvl>
   </w:abstractNum>
-  <w:abstractNum w:abstractNumId="8" w15:restartNumberingAfterBreak="0">
+  <w:abstractNum w:abstractNumId="9" w15:restartNumberingAfterBreak="0">
     <w:nsid w:val="25DA5E4B"/>
     <w:multiLevelType w:val="hybridMultilevel"/>
     <w:tmpl w:val="6E4236F4"/>
@@ -9687,7 +9721,93 @@
       </w:pPr>
     </w:lvl>
   </w:abstractNum>
-  <w:abstractNum w:abstractNumId="9" w15:restartNumberingAfterBreak="0">
+  <w:abstractNum w:abstractNumId="10" w15:restartNumberingAfterBreak="0">
+    <w:nsid w:val="26DF64B8"/>
+    <w:multiLevelType w:val="multilevel"/>
+    <w:tmpl w:val="0410001F"/>
+    <w:lvl w:ilvl="0">
+      <w:start w:val="1"/>
+      <w:numFmt w:val="decimal"/>
+      <w:lvlText w:val="%1."/>
+      <w:lvlJc w:val="left"/>
+      <w:pPr>
+        <w:ind w:left="360" w:hanging="360"/>
+      </w:pPr>
+    </w:lvl>
+    <w:lvl w:ilvl="1">
+      <w:start w:val="1"/>
+      <w:numFmt w:val="decimal"/>
+      <w:lvlText w:val="%1.%2."/>
+      <w:lvlJc w:val="left"/>
+      <w:pPr>
+        <w:ind w:left="792" w:hanging="432"/>
+      </w:pPr>
+    </w:lvl>
+    <w:lvl w:ilvl="2">
+      <w:start w:val="1"/>
+      <w:numFmt w:val="decimal"/>
+      <w:lvlText w:val="%1.%2.%3."/>
+      <w:lvlJc w:val="left"/>
+      <w:pPr>
+        <w:ind w:left="1224" w:hanging="504"/>
+      </w:pPr>
+    </w:lvl>
+    <w:lvl w:ilvl="3">
+      <w:start w:val="1"/>
+      <w:numFmt w:val="decimal"/>
+      <w:lvlText w:val="%1.%2.%3.%4."/>
+      <w:lvlJc w:val="left"/>
+      <w:pPr>
+        <w:ind w:left="1728" w:hanging="648"/>
+      </w:pPr>
+    </w:lvl>
+    <w:lvl w:ilvl="4">
+      <w:start w:val="1"/>
+      <w:numFmt w:val="decimal"/>
+      <w:lvlText w:val="%1.%2.%3.%4.%5."/>
+      <w:lvlJc w:val="left"/>
+      <w:pPr>
+        <w:ind w:left="2232" w:hanging="792"/>
+      </w:pPr>
+    </w:lvl>
+    <w:lvl w:ilvl="5">
+      <w:start w:val="1"/>
+      <w:numFmt w:val="decimal"/>
+      <w:lvlText w:val="%1.%2.%3.%4.%5.%6."/>
+      <w:lvlJc w:val="left"/>
+      <w:pPr>
+        <w:ind w:left="2736" w:hanging="936"/>
+      </w:pPr>
+    </w:lvl>
+    <w:lvl w:ilvl="6">
+      <w:start w:val="1"/>
+      <w:numFmt w:val="decimal"/>
+      <w:lvlText w:val="%1.%2.%3.%4.%5.%6.%7."/>
+      <w:lvlJc w:val="left"/>
+      <w:pPr>
+        <w:ind w:left="3240" w:hanging="1080"/>
+      </w:pPr>
+    </w:lvl>
+    <w:lvl w:ilvl="7">
+      <w:start w:val="1"/>
+      <w:numFmt w:val="decimal"/>
+      <w:lvlText w:val="%1.%2.%3.%4.%5.%6.%7.%8."/>
+      <w:lvlJc w:val="left"/>
+      <w:pPr>
+        <w:ind w:left="3744" w:hanging="1224"/>
+      </w:pPr>
+    </w:lvl>
+    <w:lvl w:ilvl="8">
+      <w:start w:val="1"/>
+      <w:numFmt w:val="decimal"/>
+      <w:lvlText w:val="%1.%2.%3.%4.%5.%6.%7.%8.%9."/>
+      <w:lvlJc w:val="left"/>
+      <w:pPr>
+        <w:ind w:left="4320" w:hanging="1440"/>
+      </w:pPr>
+    </w:lvl>
+  </w:abstractNum>
+  <w:abstractNum w:abstractNumId="11" w15:restartNumberingAfterBreak="0">
     <w:nsid w:val="32645425"/>
     <w:multiLevelType w:val="multilevel"/>
     <w:tmpl w:val="0410001F"/>
@@ -9773,7 +9893,7 @@
       </w:pPr>
     </w:lvl>
   </w:abstractNum>
-  <w:abstractNum w:abstractNumId="10" w15:restartNumberingAfterBreak="0">
+  <w:abstractNum w:abstractNumId="12" w15:restartNumberingAfterBreak="0">
     <w:nsid w:val="349C7489"/>
     <w:multiLevelType w:val="multilevel"/>
     <w:tmpl w:val="0410001F"/>
@@ -9859,7 +9979,93 @@
       </w:pPr>
     </w:lvl>
   </w:abstractNum>
-  <w:abstractNum w:abstractNumId="11" w15:restartNumberingAfterBreak="0">
+  <w:abstractNum w:abstractNumId="13" w15:restartNumberingAfterBreak="0">
+    <w:nsid w:val="34D46596"/>
+    <w:multiLevelType w:val="hybridMultilevel"/>
+    <w:tmpl w:val="FF68D0B6"/>
+    <w:lvl w:ilvl="0" w:tplc="0410000F">
+      <w:start w:val="1"/>
+      <w:numFmt w:val="decimal"/>
+      <w:lvlText w:val="%1."/>
+      <w:lvlJc w:val="left"/>
+      <w:pPr>
+        <w:ind w:left="1080" w:hanging="360"/>
+      </w:pPr>
+    </w:lvl>
+    <w:lvl w:ilvl="1" w:tplc="04100019" w:tentative="1">
+      <w:start w:val="1"/>
+      <w:numFmt w:val="lowerLetter"/>
+      <w:lvlText w:val="%2."/>
+      <w:lvlJc w:val="left"/>
+      <w:pPr>
+        <w:ind w:left="1800" w:hanging="360"/>
+      </w:pPr>
+    </w:lvl>
+    <w:lvl w:ilvl="2" w:tplc="0410001B" w:tentative="1">
+      <w:start w:val="1"/>
+      <w:numFmt w:val="lowerRoman"/>
+      <w:lvlText w:val="%3."/>
+      <w:lvlJc w:val="right"/>
+      <w:pPr>
+        <w:ind w:left="2520" w:hanging="180"/>
+      </w:pPr>
+    </w:lvl>
+    <w:lvl w:ilvl="3" w:tplc="0410000F" w:tentative="1">
+      <w:start w:val="1"/>
+      <w:numFmt w:val="decimal"/>
+      <w:lvlText w:val="%4."/>
+      <w:lvlJc w:val="left"/>
+      <w:pPr>
+        <w:ind w:left="3240" w:hanging="360"/>
+      </w:pPr>
+    </w:lvl>
+    <w:lvl w:ilvl="4" w:tplc="04100019" w:tentative="1">
+      <w:start w:val="1"/>
+      <w:numFmt w:val="lowerLetter"/>
+      <w:lvlText w:val="%5."/>
+      <w:lvlJc w:val="left"/>
+      <w:pPr>
+        <w:ind w:left="3960" w:hanging="360"/>
+      </w:pPr>
+    </w:lvl>
+    <w:lvl w:ilvl="5" w:tplc="0410001B" w:tentative="1">
+      <w:start w:val="1"/>
+      <w:numFmt w:val="lowerRoman"/>
+      <w:lvlText w:val="%6."/>
+      <w:lvlJc w:val="right"/>
+      <w:pPr>
+        <w:ind w:left="4680" w:hanging="180"/>
+      </w:pPr>
+    </w:lvl>
+    <w:lvl w:ilvl="6" w:tplc="0410000F" w:tentative="1">
+      <w:start w:val="1"/>
+      <w:numFmt w:val="decimal"/>
+      <w:lvlText w:val="%7."/>
+      <w:lvlJc w:val="left"/>
+      <w:pPr>
+        <w:ind w:left="5400" w:hanging="360"/>
+      </w:pPr>
+    </w:lvl>
+    <w:lvl w:ilvl="7" w:tplc="04100019" w:tentative="1">
+      <w:start w:val="1"/>
+      <w:numFmt w:val="lowerLetter"/>
+      <w:lvlText w:val="%8."/>
+      <w:lvlJc w:val="left"/>
+      <w:pPr>
+        <w:ind w:left="6120" w:hanging="360"/>
+      </w:pPr>
+    </w:lvl>
+    <w:lvl w:ilvl="8" w:tplc="0410001B" w:tentative="1">
+      <w:start w:val="1"/>
+      <w:numFmt w:val="lowerRoman"/>
+      <w:lvlText w:val="%9."/>
+      <w:lvlJc w:val="right"/>
+      <w:pPr>
+        <w:ind w:left="6840" w:hanging="180"/>
+      </w:pPr>
+    </w:lvl>
+  </w:abstractNum>
+  <w:abstractNum w:abstractNumId="14" w15:restartNumberingAfterBreak="0">
     <w:nsid w:val="3A10367F"/>
     <w:multiLevelType w:val="hybridMultilevel"/>
     <w:tmpl w:val="CAFA616A"/>
@@ -9945,7 +10151,7 @@
       </w:pPr>
     </w:lvl>
   </w:abstractNum>
-  <w:abstractNum w:abstractNumId="12" w15:restartNumberingAfterBreak="0">
+  <w:abstractNum w:abstractNumId="15" w15:restartNumberingAfterBreak="0">
     <w:nsid w:val="40F82000"/>
     <w:multiLevelType w:val="hybridMultilevel"/>
     <w:tmpl w:val="904AC954"/>
@@ -10057,7 +10263,93 @@
       </w:rPr>
     </w:lvl>
   </w:abstractNum>
-  <w:abstractNum w:abstractNumId="13" w15:restartNumberingAfterBreak="0">
+  <w:abstractNum w:abstractNumId="16" w15:restartNumberingAfterBreak="0">
+    <w:nsid w:val="417977E2"/>
+    <w:multiLevelType w:val="hybridMultilevel"/>
+    <w:tmpl w:val="E0942CF8"/>
+    <w:lvl w:ilvl="0" w:tplc="0410000F">
+      <w:start w:val="1"/>
+      <w:numFmt w:val="decimal"/>
+      <w:lvlText w:val="%1."/>
+      <w:lvlJc w:val="left"/>
+      <w:pPr>
+        <w:ind w:left="720" w:hanging="360"/>
+      </w:pPr>
+    </w:lvl>
+    <w:lvl w:ilvl="1" w:tplc="04100019" w:tentative="1">
+      <w:start w:val="1"/>
+      <w:numFmt w:val="lowerLetter"/>
+      <w:lvlText w:val="%2."/>
+      <w:lvlJc w:val="left"/>
+      <w:pPr>
+        <w:ind w:left="1440" w:hanging="360"/>
+      </w:pPr>
+    </w:lvl>
+    <w:lvl w:ilvl="2" w:tplc="0410001B" w:tentative="1">
+      <w:start w:val="1"/>
+      <w:numFmt w:val="lowerRoman"/>
+      <w:lvlText w:val="%3."/>
+      <w:lvlJc w:val="right"/>
+      <w:pPr>
+        <w:ind w:left="2160" w:hanging="180"/>
+      </w:pPr>
+    </w:lvl>
+    <w:lvl w:ilvl="3" w:tplc="0410000F" w:tentative="1">
+      <w:start w:val="1"/>
+      <w:numFmt w:val="decimal"/>
+      <w:lvlText w:val="%4."/>
+      <w:lvlJc w:val="left"/>
+      <w:pPr>
+        <w:ind w:left="2880" w:hanging="360"/>
+      </w:pPr>
+    </w:lvl>
+    <w:lvl w:ilvl="4" w:tplc="04100019" w:tentative="1">
+      <w:start w:val="1"/>
+      <w:numFmt w:val="lowerLetter"/>
+      <w:lvlText w:val="%5."/>
+      <w:lvlJc w:val="left"/>
+      <w:pPr>
+        <w:ind w:left="3600" w:hanging="360"/>
+      </w:pPr>
+    </w:lvl>
+    <w:lvl w:ilvl="5" w:tplc="0410001B" w:tentative="1">
+      <w:start w:val="1"/>
+      <w:numFmt w:val="lowerRoman"/>
+      <w:lvlText w:val="%6."/>
+      <w:lvlJc w:val="right"/>
+      <w:pPr>
+        <w:ind w:left="4320" w:hanging="180"/>
+      </w:pPr>
+    </w:lvl>
+    <w:lvl w:ilvl="6" w:tplc="0410000F" w:tentative="1">
+      <w:start w:val="1"/>
+      <w:numFmt w:val="decimal"/>
+      <w:lvlText w:val="%7."/>
+      <w:lvlJc w:val="left"/>
+      <w:pPr>
+        <w:ind w:left="5040" w:hanging="360"/>
+      </w:pPr>
+    </w:lvl>
+    <w:lvl w:ilvl="7" w:tplc="04100019" w:tentative="1">
+      <w:start w:val="1"/>
+      <w:numFmt w:val="lowerLetter"/>
+      <w:lvlText w:val="%8."/>
+      <w:lvlJc w:val="left"/>
+      <w:pPr>
+        <w:ind w:left="5760" w:hanging="360"/>
+      </w:pPr>
+    </w:lvl>
+    <w:lvl w:ilvl="8" w:tplc="0410001B" w:tentative="1">
+      <w:start w:val="1"/>
+      <w:numFmt w:val="lowerRoman"/>
+      <w:lvlText w:val="%9."/>
+      <w:lvlJc w:val="right"/>
+      <w:pPr>
+        <w:ind w:left="6480" w:hanging="180"/>
+      </w:pPr>
+    </w:lvl>
+  </w:abstractNum>
+  <w:abstractNum w:abstractNumId="17" w15:restartNumberingAfterBreak="0">
     <w:nsid w:val="41C30CA8"/>
     <w:multiLevelType w:val="multilevel"/>
     <w:tmpl w:val="0410001F"/>
@@ -10143,7 +10435,7 @@
       </w:pPr>
     </w:lvl>
   </w:abstractNum>
-  <w:abstractNum w:abstractNumId="14" w15:restartNumberingAfterBreak="0">
+  <w:abstractNum w:abstractNumId="18" w15:restartNumberingAfterBreak="0">
     <w:nsid w:val="46C64A5D"/>
     <w:multiLevelType w:val="hybridMultilevel"/>
     <w:tmpl w:val="19866F5C"/>
@@ -10229,7 +10521,7 @@
       </w:pPr>
     </w:lvl>
   </w:abstractNum>
-  <w:abstractNum w:abstractNumId="15" w15:restartNumberingAfterBreak="0">
+  <w:abstractNum w:abstractNumId="19" w15:restartNumberingAfterBreak="0">
     <w:nsid w:val="487D1DF3"/>
     <w:multiLevelType w:val="multilevel"/>
     <w:tmpl w:val="0410001F"/>
@@ -10315,7 +10607,7 @@
       </w:pPr>
     </w:lvl>
   </w:abstractNum>
-  <w:abstractNum w:abstractNumId="16" w15:restartNumberingAfterBreak="0">
+  <w:abstractNum w:abstractNumId="20" w15:restartNumberingAfterBreak="0">
     <w:nsid w:val="4B496BAC"/>
     <w:multiLevelType w:val="hybridMultilevel"/>
     <w:tmpl w:val="019E67C2"/>
@@ -10401,7 +10693,7 @@
       </w:pPr>
     </w:lvl>
   </w:abstractNum>
-  <w:abstractNum w:abstractNumId="17" w15:restartNumberingAfterBreak="0">
+  <w:abstractNum w:abstractNumId="21" w15:restartNumberingAfterBreak="0">
     <w:nsid w:val="4DCD7AE7"/>
     <w:multiLevelType w:val="hybridMultilevel"/>
     <w:tmpl w:val="8E12BB78"/>
@@ -10487,7 +10779,7 @@
       </w:pPr>
     </w:lvl>
   </w:abstractNum>
-  <w:abstractNum w:abstractNumId="18" w15:restartNumberingAfterBreak="0">
+  <w:abstractNum w:abstractNumId="22" w15:restartNumberingAfterBreak="0">
     <w:nsid w:val="647517AA"/>
     <w:multiLevelType w:val="multilevel"/>
     <w:tmpl w:val="0410001F"/>
@@ -10573,7 +10865,7 @@
       </w:pPr>
     </w:lvl>
   </w:abstractNum>
-  <w:abstractNum w:abstractNumId="19" w15:restartNumberingAfterBreak="0">
+  <w:abstractNum w:abstractNumId="23" w15:restartNumberingAfterBreak="0">
     <w:nsid w:val="68781371"/>
     <w:multiLevelType w:val="multilevel"/>
     <w:tmpl w:val="0410001F"/>
@@ -10659,7 +10951,7 @@
       </w:pPr>
     </w:lvl>
   </w:abstractNum>
-  <w:abstractNum w:abstractNumId="20" w15:restartNumberingAfterBreak="0">
+  <w:abstractNum w:abstractNumId="24" w15:restartNumberingAfterBreak="0">
     <w:nsid w:val="782F7A46"/>
     <w:multiLevelType w:val="hybridMultilevel"/>
     <w:tmpl w:val="6950C390"/>
@@ -10745,7 +11037,7 @@
       </w:pPr>
     </w:lvl>
   </w:abstractNum>
-  <w:abstractNum w:abstractNumId="21" w15:restartNumberingAfterBreak="0">
+  <w:abstractNum w:abstractNumId="25" w15:restartNumberingAfterBreak="0">
     <w:nsid w:val="787E4A2A"/>
     <w:multiLevelType w:val="hybridMultilevel"/>
     <w:tmpl w:val="09183556"/>
@@ -10831,7 +11123,7 @@
       </w:pPr>
     </w:lvl>
   </w:abstractNum>
-  <w:abstractNum w:abstractNumId="22" w15:restartNumberingAfterBreak="0">
+  <w:abstractNum w:abstractNumId="26" w15:restartNumberingAfterBreak="0">
     <w:nsid w:val="79116097"/>
     <w:multiLevelType w:val="hybridMultilevel"/>
     <w:tmpl w:val="B3F2DB46"/>
@@ -10918,37 +11210,37 @@
     </w:lvl>
   </w:abstractNum>
   <w:num w:numId="1">
-    <w:abstractNumId w:val="22"/>
+    <w:abstractNumId w:val="26"/>
   </w:num>
   <w:num w:numId="2">
-    <w:abstractNumId w:val="8"/>
+    <w:abstractNumId w:val="9"/>
   </w:num>
   <w:num w:numId="3">
-    <w:abstractNumId w:val="12"/>
+    <w:abstractNumId w:val="15"/>
   </w:num>
   <w:num w:numId="4">
     <w:abstractNumId w:val="5"/>
   </w:num>
   <w:num w:numId="5">
-    <w:abstractNumId w:val="10"/>
+    <w:abstractNumId w:val="12"/>
   </w:num>
   <w:num w:numId="6">
-    <w:abstractNumId w:val="18"/>
+    <w:abstractNumId w:val="22"/>
   </w:num>
   <w:num w:numId="7">
     <w:abstractNumId w:val="1"/>
   </w:num>
   <w:num w:numId="8">
-    <w:abstractNumId w:val="9"/>
+    <w:abstractNumId w:val="11"/>
   </w:num>
   <w:num w:numId="9">
-    <w:abstractNumId w:val="13"/>
+    <w:abstractNumId w:val="17"/>
   </w:num>
   <w:num w:numId="10">
-    <w:abstractNumId w:val="14"/>
+    <w:abstractNumId w:val="18"/>
   </w:num>
   <w:num w:numId="11">
-    <w:abstractNumId w:val="17"/>
+    <w:abstractNumId w:val="21"/>
   </w:num>
   <w:num w:numId="12">
     <w:abstractNumId w:val="4"/>
@@ -10957,19 +11249,19 @@
     <w:abstractNumId w:val="2"/>
   </w:num>
   <w:num w:numId="14">
-    <w:abstractNumId w:val="11"/>
+    <w:abstractNumId w:val="14"/>
   </w:num>
   <w:num w:numId="15">
-    <w:abstractNumId w:val="7"/>
+    <w:abstractNumId w:val="8"/>
   </w:num>
   <w:num w:numId="16">
-    <w:abstractNumId w:val="15"/>
+    <w:abstractNumId w:val="19"/>
   </w:num>
   <w:num w:numId="17">
-    <w:abstractNumId w:val="19"/>
+    <w:abstractNumId w:val="23"/>
   </w:num>
   <w:num w:numId="18">
-    <w:abstractNumId w:val="20"/>
+    <w:abstractNumId w:val="24"/>
   </w:num>
   <w:num w:numId="19">
     <w:abstractNumId w:val="6"/>
@@ -10981,10 +11273,22 @@
     <w:abstractNumId w:val="3"/>
   </w:num>
   <w:num w:numId="22">
-    <w:abstractNumId w:val="21"/>
+    <w:abstractNumId w:val="25"/>
   </w:num>
   <w:num w:numId="23">
+    <w:abstractNumId w:val="20"/>
+  </w:num>
+  <w:num w:numId="24">
+    <w:abstractNumId w:val="13"/>
+  </w:num>
+  <w:num w:numId="25">
     <w:abstractNumId w:val="16"/>
+  </w:num>
+  <w:num w:numId="26">
+    <w:abstractNumId w:val="7"/>
+  </w:num>
+  <w:num w:numId="27">
+    <w:abstractNumId w:val="10"/>
   </w:num>
 </w:numbering>
 </file>
@@ -12063,7 +12367,7 @@
 </file>
 
 <file path=customXml/itemProps2.xml><?xml version="1.0" encoding="utf-8"?>
-<ds:datastoreItem xmlns:ds="http://schemas.openxmlformats.org/officeDocument/2006/customXml" ds:itemID="{4C0B7620-3E44-41E6-94B7-EB0FDA186BD4}">
+<ds:datastoreItem xmlns:ds="http://schemas.openxmlformats.org/officeDocument/2006/customXml" ds:itemID="{2529D8A9-0440-4B4A-930A-25847DEE847C}">
   <ds:schemaRefs>
     <ds:schemaRef ds:uri="http://schemas.openxmlformats.org/officeDocument/2006/bibliography"/>
   </ds:schemaRefs>

</xml_diff>

<commit_message>
Modifica requisiti e del diagramma e-r; finito raffinamento e-r
</commit_message>
<xml_diff>
--- a/Documentazioni/Tabelle e requisiti funzionali.docx
+++ b/Documentazioni/Tabelle e requisiti funzionali.docx
@@ -6612,8 +6612,6 @@
       <w:r>
         <w:t>;</w:t>
       </w:r>
-      <w:bookmarkStart w:id="7" w:name="_GoBack"/>
-      <w:bookmarkEnd w:id="7"/>
     </w:p>
     <w:p>
       <w:pPr>
@@ -6747,8 +6745,16 @@
           <w:numId w:val="4"/>
         </w:numPr>
       </w:pPr>
+      <w:commentRangeStart w:id="7"/>
       <w:r>
         <w:t>Socio</w:t>
+      </w:r>
+      <w:commentRangeEnd w:id="7"/>
+      <w:r>
+        <w:rPr>
+          <w:rStyle w:val="Rimandocommento"/>
+        </w:rPr>
+        <w:commentReference w:id="7"/>
       </w:r>
       <w:r>
         <w:t xml:space="preserve"> (</w:t>
@@ -6807,23 +6813,7 @@
         </w:numPr>
       </w:pPr>
       <w:r>
-        <w:t xml:space="preserve">Ragione sociale (privato, </w:t>
-      </w:r>
-      <w:proofErr w:type="spellStart"/>
-      <w:r>
-        <w:t>Srl</w:t>
-      </w:r>
-      <w:proofErr w:type="spellEnd"/>
-      <w:r>
-        <w:t xml:space="preserve">, Spa, </w:t>
-      </w:r>
-      <w:proofErr w:type="gramStart"/>
-      <w:r>
-        <w:t>Snc….</w:t>
-      </w:r>
-      <w:proofErr w:type="gramEnd"/>
-      <w:r>
-        <w:t>);</w:t>
+        <w:t>Nome;</w:t>
       </w:r>
     </w:p>
     <w:p>
@@ -6835,23 +6825,23 @@
         </w:numPr>
       </w:pPr>
       <w:r>
-        <w:t xml:space="preserve">Indirizzo, </w:t>
+        <w:t xml:space="preserve">Ragione sociale (privato, </w:t>
       </w:r>
       <w:proofErr w:type="spellStart"/>
       <w:r>
-        <w:t>cap</w:t>
+        <w:t>Srl</w:t>
       </w:r>
       <w:proofErr w:type="spellEnd"/>
       <w:r>
-        <w:t xml:space="preserve">, città, </w:t>
-      </w:r>
-      <w:proofErr w:type="spellStart"/>
-      <w:r>
-        <w:t>prov</w:t>
-      </w:r>
-      <w:proofErr w:type="spellEnd"/>
-      <w:r>
-        <w:t>;</w:t>
+        <w:t xml:space="preserve">, Spa, </w:t>
+      </w:r>
+      <w:proofErr w:type="gramStart"/>
+      <w:r>
+        <w:t>Snc….</w:t>
+      </w:r>
+      <w:proofErr w:type="gramEnd"/>
+      <w:r>
+        <w:t>);</w:t>
       </w:r>
     </w:p>
     <w:p>
@@ -6863,10 +6853,50 @@
         </w:numPr>
       </w:pPr>
       <w:r>
+        <w:t xml:space="preserve">Indirizzo, </w:t>
+      </w:r>
+      <w:proofErr w:type="spellStart"/>
+      <w:r>
+        <w:t>cap</w:t>
+      </w:r>
+      <w:proofErr w:type="spellEnd"/>
+      <w:r>
+        <w:t xml:space="preserve">, città, </w:t>
+      </w:r>
+      <w:proofErr w:type="spellStart"/>
+      <w:r>
+        <w:t>prov</w:t>
+      </w:r>
+      <w:proofErr w:type="spellEnd"/>
+      <w:r>
+        <w:t>;</w:t>
+      </w:r>
+    </w:p>
+    <w:p>
+      <w:pPr>
+        <w:pStyle w:val="Paragrafoelenco"/>
+        <w:numPr>
+          <w:ilvl w:val="0"/>
+          <w:numId w:val="4"/>
+        </w:numPr>
+      </w:pPr>
+      <w:r>
         <w:t xml:space="preserve">Tipologia di fornitura (Generico, affitto, energia, gas, acqua, consumi, abbigliamento, pubblicità, cancelleria, assistenza, commercialista, assicurazione, </w:t>
       </w:r>
       <w:r>
         <w:t>pulizie, altro da specificare a mano);</w:t>
+      </w:r>
+    </w:p>
+    <w:p>
+      <w:pPr>
+        <w:pStyle w:val="Paragrafoelenco"/>
+        <w:numPr>
+          <w:ilvl w:val="0"/>
+          <w:numId w:val="4"/>
+        </w:numPr>
+      </w:pPr>
+      <w:r>
+        <w:t>Note.</w:t>
       </w:r>
     </w:p>
     <w:p>
@@ -7314,7 +7344,6 @@
     <w:p/>
     <w:p>
       <w:r>
-        <w:lastRenderedPageBreak/>
         <w:t>Stagisti – Fornitore - Collaboratore:</w:t>
       </w:r>
     </w:p>
@@ -7435,16 +7464,31 @@
           <w:numId w:val="4"/>
         </w:numPr>
       </w:pPr>
-      <w:r>
-        <w:t xml:space="preserve">Tipo documento fiscale (Ricevuta </w:t>
-      </w:r>
-      <w:proofErr w:type="spellStart"/>
-      <w:r>
-        <w:t>num</w:t>
-      </w:r>
-      <w:proofErr w:type="spellEnd"/>
-      <w:r>
-        <w:t>., ricevuta, ricevuta fiscale, fattura);</w:t>
+      <w:commentRangeStart w:id="13"/>
+      <w:r>
+        <w:t>Tipo ricevuta</w:t>
+      </w:r>
+      <w:commentRangeEnd w:id="13"/>
+      <w:r>
+        <w:rPr>
+          <w:rStyle w:val="Rimandocommento"/>
+        </w:rPr>
+        <w:commentReference w:id="13"/>
+      </w:r>
+      <w:r>
+        <w:rPr>
+          <w:rStyle w:val="Rimandonotaapidipagina"/>
+        </w:rPr>
+        <w:footnoteReference w:id="2"/>
+      </w:r>
+      <w:r>
+        <w:t xml:space="preserve"> (</w:t>
+      </w:r>
+      <w:r>
+        <w:t>scontrino fiscale</w:t>
+      </w:r>
+      <w:r>
+        <w:t>, ricevuta fiscale, fattura);</w:t>
       </w:r>
     </w:p>
     <w:p>
@@ -7549,7 +7593,7 @@
           <w:numId w:val="9"/>
         </w:numPr>
       </w:pPr>
-      <w:bookmarkStart w:id="13" w:name="_Ref527574713"/>
+      <w:bookmarkStart w:id="14" w:name="_Ref527574713"/>
       <w:r>
         <w:rPr>
           <w:rStyle w:val="Titolo2Carattere"/>
@@ -7568,7 +7612,7 @@
       <w:r>
         <w:t>Stampa moduli precompilati</w:t>
       </w:r>
-      <w:bookmarkEnd w:id="13"/>
+      <w:bookmarkEnd w:id="14"/>
       <w:r>
         <w:fldChar w:fldCharType="begin"/>
       </w:r>
@@ -7644,11 +7688,11 @@
           <w:numId w:val="9"/>
         </w:numPr>
       </w:pPr>
-      <w:bookmarkStart w:id="14" w:name="_Ref527574718"/>
+      <w:bookmarkStart w:id="15" w:name="_Ref527574718"/>
       <w:r>
         <w:t>Gestione corsi</w:t>
       </w:r>
-      <w:bookmarkEnd w:id="14"/>
+      <w:bookmarkEnd w:id="15"/>
       <w:r>
         <w:fldChar w:fldCharType="begin"/>
       </w:r>
@@ -7677,11 +7721,11 @@
       <w:r>
         <w:t xml:space="preserve"> </w:t>
       </w:r>
-      <w:bookmarkStart w:id="15" w:name="_Ref527574723"/>
+      <w:bookmarkStart w:id="16" w:name="_Ref527574723"/>
       <w:r>
         <w:t>Tabelle</w:t>
       </w:r>
-      <w:bookmarkEnd w:id="15"/>
+      <w:bookmarkEnd w:id="16"/>
       <w:r>
         <w:fldChar w:fldCharType="begin"/>
       </w:r>
@@ -7783,7 +7827,9 @@
           <w:numId w:val="4"/>
         </w:numPr>
       </w:pPr>
-      <w:r>
+      <w:commentRangeStart w:id="17"/>
+      <w:r>
+        <w:lastRenderedPageBreak/>
         <w:t>Insegnante (</w:t>
       </w:r>
       <w:proofErr w:type="spellStart"/>
@@ -7793,6 +7839,13 @@
       <w:proofErr w:type="spellEnd"/>
       <w:r>
         <w:t>);</w:t>
+      </w:r>
+      <w:commentRangeEnd w:id="17"/>
+      <w:r>
+        <w:rPr>
+          <w:rStyle w:val="Rimandocommento"/>
+        </w:rPr>
+        <w:commentReference w:id="17"/>
       </w:r>
     </w:p>
     <w:p>
@@ -7823,7 +7876,7 @@
           <w:numId w:val="9"/>
         </w:numPr>
       </w:pPr>
-      <w:bookmarkStart w:id="16" w:name="_Ref527574727"/>
+      <w:bookmarkStart w:id="18" w:name="_Ref527574727"/>
       <w:proofErr w:type="spellStart"/>
       <w:r>
         <w:t>Scheduling</w:t>
@@ -7832,7 +7885,7 @@
       <w:r>
         <w:t xml:space="preserve"> lezioni</w:t>
       </w:r>
-      <w:bookmarkEnd w:id="16"/>
+      <w:bookmarkEnd w:id="18"/>
       <w:r>
         <w:fldChar w:fldCharType="begin"/>
       </w:r>
@@ -7858,11 +7911,11 @@
           <w:numId w:val="9"/>
         </w:numPr>
       </w:pPr>
-      <w:bookmarkStart w:id="17" w:name="_Ref527574735"/>
+      <w:bookmarkStart w:id="19" w:name="_Ref527574735"/>
       <w:r>
         <w:t>Tabelle</w:t>
       </w:r>
-      <w:bookmarkEnd w:id="17"/>
+      <w:bookmarkEnd w:id="19"/>
       <w:r>
         <w:fldChar w:fldCharType="begin"/>
       </w:r>
@@ -7900,7 +7953,16 @@
     <w:p/>
     <w:p>
       <w:r>
-        <w:t>Calendario:</w:t>
+        <w:t xml:space="preserve">Programmazione (ex </w:t>
+      </w:r>
+      <w:r>
+        <w:t>Calendario</w:t>
+      </w:r>
+      <w:r>
+        <w:t>)</w:t>
+      </w:r>
+      <w:r>
+        <w:t>:</w:t>
       </w:r>
     </w:p>
     <w:p>
@@ -7969,19 +8031,11 @@
       <w:r>
         <w:t>Corso (</w:t>
       </w:r>
-      <w:commentRangeStart w:id="18"/>
       <w:proofErr w:type="spellStart"/>
       <w:r>
         <w:t>fk</w:t>
       </w:r>
-      <w:commentRangeEnd w:id="18"/>
       <w:proofErr w:type="spellEnd"/>
-      <w:r>
-        <w:rPr>
-          <w:rStyle w:val="Rimandocommento"/>
-        </w:rPr>
-        <w:commentReference w:id="18"/>
-      </w:r>
       <w:r>
         <w:t>).</w:t>
       </w:r>
@@ -7995,11 +8049,11 @@
           <w:numId w:val="9"/>
         </w:numPr>
       </w:pPr>
-      <w:bookmarkStart w:id="19" w:name="_Ref527574740"/>
+      <w:bookmarkStart w:id="20" w:name="_Ref527574740"/>
       <w:r>
         <w:t>Gestione iscrizioni</w:t>
       </w:r>
-      <w:bookmarkEnd w:id="19"/>
+      <w:bookmarkEnd w:id="20"/>
       <w:r>
         <w:fldChar w:fldCharType="begin"/>
       </w:r>
@@ -8184,6 +8238,7 @@
       </w:pPr>
       <w:proofErr w:type="gramStart"/>
       <w:r>
+        <w:lastRenderedPageBreak/>
         <w:t>Transazione(</w:t>
       </w:r>
       <w:proofErr w:type="gramEnd"/>
@@ -8205,14 +8260,13 @@
     <w:p/>
     <w:p>
       <w:r>
-        <w:lastRenderedPageBreak/>
         <w:t>Transazione</w:t>
       </w:r>
       <w:r>
         <w:rPr>
           <w:rStyle w:val="Rimandonotaapidipagina"/>
         </w:rPr>
-        <w:footnoteReference w:id="2"/>
+        <w:footnoteReference w:id="3"/>
       </w:r>
       <w:r>
         <w:t xml:space="preserve"> (ex Fattura)</w:t>
@@ -8230,7 +8284,13 @@
         </w:numPr>
       </w:pPr>
       <w:r>
-        <w:t>Tipo di fattura (ricevuta auto-numerata, ricevuta senza numero, ricevuta fiscale numerata, fattura numerata)</w:t>
+        <w:t>Tipo di fattura (</w:t>
+      </w:r>
+      <w:r>
+        <w:t>scontrino fiscale, ricevuta fiscale, fattura</w:t>
+      </w:r>
+      <w:r>
+        <w:t>)</w:t>
       </w:r>
       <w:r>
         <w:t xml:space="preserve"> -&gt; doc pdf creato con php</w:t>
@@ -8259,6 +8319,8 @@
       <w:r>
         <w:t>;</w:t>
       </w:r>
+      <w:bookmarkStart w:id="21" w:name="_GoBack"/>
+      <w:bookmarkEnd w:id="21"/>
     </w:p>
     <w:p>
       <w:pPr>
@@ -8301,6 +8363,7 @@
           <w:numId w:val="4"/>
         </w:numPr>
       </w:pPr>
+      <w:commentRangeStart w:id="22"/>
       <w:r>
         <w:t>Acquisizione fattura utenze</w:t>
       </w:r>
@@ -8308,10 +8371,20 @@
         <w:rPr>
           <w:rStyle w:val="Rimandonotaapidipagina"/>
         </w:rPr>
-        <w:footnoteReference w:id="3"/>
-      </w:r>
-      <w:r>
-        <w:t>/affitto/fornitore.</w:t>
+        <w:footnoteReference w:id="4"/>
+      </w:r>
+      <w:r>
+        <w:t>/affitto/fornitore</w:t>
+      </w:r>
+      <w:commentRangeEnd w:id="22"/>
+      <w:r>
+        <w:rPr>
+          <w:rStyle w:val="Rimandocommento"/>
+        </w:rPr>
+        <w:commentReference w:id="22"/>
+      </w:r>
+      <w:r>
+        <w:t>.</w:t>
       </w:r>
     </w:p>
     <w:p>
@@ -8363,7 +8436,7 @@
           <w:numId w:val="9"/>
         </w:numPr>
       </w:pPr>
-      <w:bookmarkStart w:id="20" w:name="_Ref527574744"/>
+      <w:bookmarkStart w:id="23" w:name="_Ref527574744"/>
       <w:r>
         <w:t xml:space="preserve">Gestione </w:t>
       </w:r>
@@ -8373,7 +8446,7 @@
       <w:r>
         <w:t>ontabilità</w:t>
       </w:r>
-      <w:bookmarkEnd w:id="20"/>
+      <w:bookmarkEnd w:id="23"/>
       <w:r>
         <w:fldChar w:fldCharType="begin"/>
       </w:r>
@@ -8449,11 +8522,11 @@
           <w:numId w:val="9"/>
         </w:numPr>
       </w:pPr>
-      <w:bookmarkStart w:id="21" w:name="_Ref527574749"/>
+      <w:bookmarkStart w:id="24" w:name="_Ref527574749"/>
       <w:r>
         <w:t>Gestione verbali</w:t>
       </w:r>
-      <w:bookmarkEnd w:id="21"/>
+      <w:bookmarkEnd w:id="24"/>
       <w:r>
         <w:fldChar w:fldCharType="begin"/>
       </w:r>
@@ -8586,6 +8659,27 @@
       </w:r>
     </w:p>
   </w:comment>
+  <w:comment w:id="7" w:author="drew name" w:date="2018-10-24T14:55:00Z" w:initials="dn">
+    <w:p>
+      <w:pPr>
+        <w:pStyle w:val="Testocommento"/>
+      </w:pPr>
+      <w:r>
+        <w:rPr>
+          <w:rStyle w:val="Rimandocommento"/>
+        </w:rPr>
+        <w:annotationRef/>
+      </w:r>
+      <w:r>
+        <w:t>Valore booleano True/False</w:t>
+      </w:r>
+    </w:p>
+    <w:p>
+      <w:pPr>
+        <w:pStyle w:val="Testocommento"/>
+      </w:pPr>
+    </w:p>
+  </w:comment>
   <w:comment w:id="11" w:author="drew name" w:date="2018-10-17T17:18:00Z" w:initials="dn">
     <w:p>
       <w:pPr>
@@ -8615,7 +8709,7 @@
       </w:pPr>
     </w:p>
   </w:comment>
-  <w:comment w:id="18" w:author="drew name" w:date="2018-10-18T15:55:00Z" w:initials="dn">
+  <w:comment w:id="13" w:author="drew name" w:date="2018-10-24T16:02:00Z" w:initials="dn">
     <w:p>
       <w:pPr>
         <w:pStyle w:val="Testocommento"/>
@@ -8626,19 +8720,68 @@
         </w:rPr>
         <w:annotationRef/>
       </w:r>
-    </w:p>
+      <w:r>
+        <w:t xml:space="preserve">Nel </w:t>
+      </w:r>
+      <w:proofErr w:type="spellStart"/>
+      <w:r>
+        <w:t>form</w:t>
+      </w:r>
+      <w:proofErr w:type="spellEnd"/>
+      <w:r>
+        <w:t xml:space="preserve"> sarà un menù a tendina in cui poter selezionare solo una delle tre alternative.</w:t>
+      </w:r>
+    </w:p>
+  </w:comment>
+  <w:comment w:id="17" w:author="drew name" w:date="2018-10-24T15:48:00Z" w:initials="dn">
     <w:p>
       <w:pPr>
         <w:pStyle w:val="Testocommento"/>
       </w:pPr>
       <w:r>
-        <w:t xml:space="preserve">Nel modello E-R si è giunti a </w:t>
+        <w:rPr>
+          <w:rStyle w:val="Rimandocommento"/>
+        </w:rPr>
+        <w:annotationRef/>
+      </w:r>
+      <w:r>
+        <w:t>Nel diagramma E-R è rappresentata dalla relazione ASSOCIATO con l’entità ANAGRAFICA_UTENTE</w:t>
+      </w:r>
+    </w:p>
+  </w:comment>
+  <w:comment w:id="22" w:author="drew name" w:date="2018-10-24T16:10:00Z" w:initials="dn">
+    <w:p>
+      <w:pPr>
+        <w:pStyle w:val="Testocommento"/>
+      </w:pPr>
+      <w:r>
+        <w:rPr>
+          <w:rStyle w:val="Rimandocommento"/>
+        </w:rPr>
+        <w:annotationRef/>
+      </w:r>
+      <w:r>
+        <w:t xml:space="preserve">Nel </w:t>
       </w:r>
       <w:proofErr w:type="spellStart"/>
       <w:r>
-        <w:t>conclu</w:t>
+        <w:t>db</w:t>
       </w:r>
       <w:proofErr w:type="spellEnd"/>
+      <w:r>
+        <w:t xml:space="preserve"> salviamo il nome del file scansionato nell’attributo </w:t>
+      </w:r>
+      <w:proofErr w:type="spellStart"/>
+      <w:r>
+        <w:t>fi</w:t>
+      </w:r>
+      <w:r>
+        <w:t>le_fattura</w:t>
+      </w:r>
+      <w:proofErr w:type="spellEnd"/>
+      <w:r>
+        <w:t xml:space="preserve">. Verrà creata una cartella in cui salvare tali scansioni. </w:t>
+      </w:r>
     </w:p>
   </w:comment>
 </w:comments>
@@ -8650,8 +8793,11 @@
   <w15:commentEx w15:paraId="77664135" w15:done="0"/>
   <w15:commentEx w15:paraId="1CBAA377" w15:done="0"/>
   <w15:commentEx w15:paraId="357599A9" w15:done="0"/>
+  <w15:commentEx w15:paraId="28F39147" w15:done="0"/>
   <w15:commentEx w15:paraId="588877B5" w15:done="0"/>
-  <w15:commentEx w15:paraId="606E1B37" w15:done="0"/>
+  <w15:commentEx w15:paraId="5A387A64" w15:done="0"/>
+  <w15:commentEx w15:paraId="6D67AC54" w15:done="0"/>
+  <w15:commentEx w15:paraId="2EE06B15" w15:done="0"/>
 </w15:commentsEx>
 </file>
 
@@ -8661,8 +8807,11 @@
   <w16cid:commentId w16cid:paraId="77664135" w16cid:durableId="1F71ED44"/>
   <w16cid:commentId w16cid:paraId="1CBAA377" w16cid:durableId="1F71EDA0"/>
   <w16cid:commentId w16cid:paraId="357599A9" w16cid:durableId="1F73430F"/>
+  <w16cid:commentId w16cid:paraId="28F39147" w16cid:durableId="1F7B0663"/>
   <w16cid:commentId w16cid:paraId="588877B5" w16cid:durableId="1F71ED81"/>
-  <w16cid:commentId w16cid:paraId="606E1B37" w16cid:durableId="1F732B69"/>
+  <w16cid:commentId w16cid:paraId="5A387A64" w16cid:durableId="1F7B1629"/>
+  <w16cid:commentId w16cid:paraId="6D67AC54" w16cid:durableId="1F7B12B9"/>
+  <w16cid:commentId w16cid:paraId="2EE06B15" w16cid:durableId="1F7B17E8"/>
 </w16cid:commentsIds>
 </file>
 
@@ -8784,11 +8933,33 @@
         <w:footnoteRef/>
       </w:r>
       <w:r>
-        <w:t xml:space="preserve"> Inserire le fatture in entrata ed in uscita: In entrata sono i pagamenti dei clienti per i quali si emette fattura; in uscita sono i pagamenti di tutti i servizi che la struttura emette con periodicità per le quali si salva scansione della fattura.</w:t>
+        <w:t xml:space="preserve"> Ambiguità: Si </w:t>
+      </w:r>
+      <w:r>
+        <w:t>di</w:t>
+      </w:r>
+      <w:r>
+        <w:t>stingue tra ricevuta fiscale e scontrino fiscale. È lasciata completa discrezionalità all’associazione il rilascio di ricevuta o scontrino. Inoltre, la ricevuta ha valore (fattura-ricevuta fiscale) di fattura se vengono indicati anche il numero progressivo attribuito ai fini di IVA, gli estremi identificativi del cliente, l’aliquota dell’imposta, l’importo imponibile e l’ammontare dell’IVA.</w:t>
       </w:r>
     </w:p>
   </w:footnote>
   <w:footnote w:id="3">
+    <w:p>
+      <w:pPr>
+        <w:pStyle w:val="Testonotaapidipagina"/>
+      </w:pPr>
+      <w:r>
+        <w:rPr>
+          <w:rStyle w:val="Rimandonotaapidipagina"/>
+        </w:rPr>
+        <w:footnoteRef/>
+      </w:r>
+      <w:r>
+        <w:t xml:space="preserve"> Inserire le fatture in entrata ed in uscita: In entrata sono i pagamenti dei clienti per i quali si emette fattura; in uscita sono i pagamenti di tutti i servizi che la struttura emette con periodicità per le quali si salva scansione della fattura.</w:t>
+      </w:r>
+    </w:p>
+  </w:footnote>
+  <w:footnote w:id="4">
     <w:p>
       <w:pPr>
         <w:pStyle w:val="Testonotaapidipagina"/>
@@ -12367,7 +12538,7 @@
 </file>
 
 <file path=customXml/itemProps2.xml><?xml version="1.0" encoding="utf-8"?>
-<ds:datastoreItem xmlns:ds="http://schemas.openxmlformats.org/officeDocument/2006/customXml" ds:itemID="{2529D8A9-0440-4B4A-930A-25847DEE847C}">
+<ds:datastoreItem xmlns:ds="http://schemas.openxmlformats.org/officeDocument/2006/customXml" ds:itemID="{47CB997F-EF1B-4AB4-A1BC-88DDB9AC897F}">
   <ds:schemaRefs>
     <ds:schemaRef ds:uri="http://schemas.openxmlformats.org/officeDocument/2006/bibliography"/>
   </ds:schemaRefs>

</xml_diff>

<commit_message>
Nuovo E-R, modifiche alla documentazione del DB
</commit_message>
<xml_diff>
--- a/Documentazioni/Tabelle e requisiti funzionali.docx
+++ b/Documentazioni/Tabelle e requisiti funzionali.docx
@@ -6199,7 +6199,7 @@
               <w:jc w:val="center"/>
             </w:pPr>
             <w:r>
-              <w:t>X</w:t>
+              <w:t>*</w:t>
             </w:r>
           </w:p>
         </w:tc>
@@ -6384,6 +6384,9 @@
       <w:r>
         <w:t>Associazione</w:t>
       </w:r>
+      <w:r>
+        <w:t xml:space="preserve"> --</w:t>
+      </w:r>
     </w:p>
     <w:p>
       <w:pPr>
@@ -6396,6 +6399,9 @@
       <w:r>
         <w:t>Socio fondatore</w:t>
       </w:r>
+      <w:r>
+        <w:t xml:space="preserve"> --</w:t>
+      </w:r>
     </w:p>
     <w:p>
       <w:pPr>
@@ -6414,6 +6420,9 @@
       <w:r>
         <w:t>(salvato in anagrafica)</w:t>
       </w:r>
+      <w:r>
+        <w:t xml:space="preserve"> --</w:t>
+      </w:r>
     </w:p>
     <w:p>
       <w:pPr>
@@ -6447,8 +6456,16 @@
           <w:numId w:val="20"/>
         </w:numPr>
       </w:pPr>
+      <w:commentRangeStart w:id="2"/>
       <w:r>
         <w:t>Collaboratore</w:t>
+      </w:r>
+      <w:commentRangeEnd w:id="2"/>
+      <w:r>
+        <w:rPr>
+          <w:rStyle w:val="Rimandocommento"/>
+        </w:rPr>
+        <w:commentReference w:id="2"/>
       </w:r>
     </w:p>
     <w:p>
@@ -6486,11 +6503,11 @@
           <w:numId w:val="9"/>
         </w:numPr>
       </w:pPr>
-      <w:bookmarkStart w:id="2" w:name="_Ref527574614"/>
+      <w:bookmarkStart w:id="3" w:name="_Ref527574614"/>
       <w:r>
         <w:t>Definizione Step</w:t>
       </w:r>
-      <w:bookmarkEnd w:id="2"/>
+      <w:bookmarkEnd w:id="3"/>
       <w:r>
         <w:fldChar w:fldCharType="begin"/>
       </w:r>
@@ -6522,7 +6539,7 @@
           <w:numId w:val="9"/>
         </w:numPr>
       </w:pPr>
-      <w:bookmarkStart w:id="3" w:name="_Ref527574620"/>
+      <w:bookmarkStart w:id="4" w:name="_Ref527574620"/>
       <w:r>
         <w:t>Step 1</w:t>
       </w:r>
@@ -6541,13 +6558,13 @@
       <w:r>
         <w:instrText xml:space="preserve">2.1 Step 1. </w:instrText>
       </w:r>
-      <w:commentRangeStart w:id="4"/>
       <w:commentRangeStart w:id="5"/>
+      <w:commentRangeStart w:id="6"/>
       <w:r>
         <w:instrText>Anagrafica</w:instrText>
       </w:r>
-      <w:commentRangeEnd w:id="4"/>
       <w:commentRangeEnd w:id="5"/>
+      <w:commentRangeEnd w:id="6"/>
       <w:r>
         <w:instrText xml:space="preserve">" </w:instrText>
       </w:r>
@@ -6560,7 +6577,7 @@
           <w:rFonts w:asciiTheme="minorHAnsi" w:eastAsiaTheme="minorHAnsi" w:hAnsiTheme="minorHAnsi" w:cstheme="minorBidi"/>
           <w:color w:val="auto"/>
         </w:rPr>
-        <w:commentReference w:id="4"/>
+        <w:commentReference w:id="5"/>
       </w:r>
       <w:r>
         <w:rPr>
@@ -6568,9 +6585,9 @@
           <w:rFonts w:asciiTheme="minorHAnsi" w:eastAsiaTheme="minorHAnsi" w:hAnsiTheme="minorHAnsi" w:cstheme="minorBidi"/>
           <w:color w:val="auto"/>
         </w:rPr>
-        <w:commentReference w:id="5"/>
-      </w:r>
-      <w:bookmarkEnd w:id="3"/>
+        <w:commentReference w:id="6"/>
+      </w:r>
+      <w:bookmarkEnd w:id="4"/>
     </w:p>
     <w:p/>
     <w:p>
@@ -6581,18 +6598,18 @@
           <w:numId w:val="9"/>
         </w:numPr>
       </w:pPr>
-      <w:commentRangeStart w:id="6"/>
+      <w:commentRangeStart w:id="7"/>
       <w:r>
         <w:t>Registrazione Utente</w:t>
       </w:r>
-      <w:commentRangeEnd w:id="6"/>
+      <w:commentRangeEnd w:id="7"/>
       <w:r>
         <w:rPr>
           <w:rStyle w:val="Rimandocommento"/>
           <w:rFonts w:asciiTheme="minorHAnsi" w:eastAsiaTheme="minorHAnsi" w:hAnsiTheme="minorHAnsi" w:cstheme="minorBidi"/>
           <w:color w:val="auto"/>
         </w:rPr>
-        <w:commentReference w:id="6"/>
+        <w:commentReference w:id="7"/>
       </w:r>
     </w:p>
     <w:p/>
@@ -6745,16 +6762,16 @@
           <w:numId w:val="4"/>
         </w:numPr>
       </w:pPr>
-      <w:commentRangeStart w:id="7"/>
+      <w:commentRangeStart w:id="8"/>
       <w:r>
         <w:t>Socio</w:t>
       </w:r>
-      <w:commentRangeEnd w:id="7"/>
+      <w:commentRangeEnd w:id="8"/>
       <w:r>
         <w:rPr>
           <w:rStyle w:val="Rimandocommento"/>
         </w:rPr>
-        <w:commentReference w:id="7"/>
+        <w:commentReference w:id="8"/>
       </w:r>
       <w:r>
         <w:t xml:space="preserve"> (</w:t>
@@ -6779,14 +6796,14 @@
           <w:numId w:val="9"/>
         </w:numPr>
       </w:pPr>
-      <w:bookmarkStart w:id="8" w:name="_Ref527574629"/>
+      <w:bookmarkStart w:id="9" w:name="_Ref527574629"/>
       <w:r>
         <w:t xml:space="preserve">Step 1.1 </w:t>
       </w:r>
       <w:r>
         <w:t>Anagrafica fornitori</w:t>
       </w:r>
-      <w:bookmarkEnd w:id="8"/>
+      <w:bookmarkEnd w:id="9"/>
       <w:r>
         <w:fldChar w:fldCharType="begin"/>
       </w:r>
@@ -6917,7 +6934,7 @@
           <w:numId w:val="9"/>
         </w:numPr>
       </w:pPr>
-      <w:bookmarkStart w:id="9" w:name="_Ref527574635"/>
+      <w:bookmarkStart w:id="10" w:name="_Ref527574635"/>
       <w:r>
         <w:rPr>
           <w:rStyle w:val="Titolo2Carattere"/>
@@ -6933,13 +6950,23 @@
       <w:r>
         <w:t xml:space="preserve"> </w:t>
       </w:r>
+      <w:commentRangeStart w:id="11"/>
       <w:r>
         <w:rPr>
           <w:rStyle w:val="Titolo2Carattere"/>
         </w:rPr>
         <w:t>Tesseramento</w:t>
       </w:r>
-      <w:bookmarkEnd w:id="9"/>
+      <w:bookmarkEnd w:id="10"/>
+      <w:commentRangeEnd w:id="11"/>
+      <w:r>
+        <w:rPr>
+          <w:rStyle w:val="Rimandocommento"/>
+          <w:rFonts w:asciiTheme="minorHAnsi" w:eastAsiaTheme="minorHAnsi" w:hAnsiTheme="minorHAnsi" w:cstheme="minorBidi"/>
+          <w:color w:val="auto"/>
+        </w:rPr>
+        <w:commentReference w:id="11"/>
+      </w:r>
       <w:r>
         <w:rPr>
           <w:rStyle w:val="Titolo2Carattere"/>
@@ -7035,7 +7062,7 @@
           <w:numId w:val="9"/>
         </w:numPr>
       </w:pPr>
-      <w:bookmarkStart w:id="10" w:name="_Ref527574675"/>
+      <w:bookmarkStart w:id="12" w:name="_Ref527574675"/>
       <w:r>
         <w:rPr>
           <w:rStyle w:val="Titolo2Carattere"/>
@@ -7048,14 +7075,14 @@
       <w:r>
         <w:t xml:space="preserve"> </w:t>
       </w:r>
-      <w:commentRangeStart w:id="11"/>
+      <w:commentRangeStart w:id="13"/>
       <w:r>
         <w:rPr>
           <w:rStyle w:val="Titolo2Carattere"/>
         </w:rPr>
         <w:t>Iscrizione</w:t>
       </w:r>
-      <w:commentRangeEnd w:id="11"/>
+      <w:commentRangeEnd w:id="13"/>
       <w:r>
         <w:rPr>
           <w:rStyle w:val="Titolo2Carattere"/>
@@ -7095,9 +7122,9 @@
           <w:rFonts w:asciiTheme="minorHAnsi" w:eastAsiaTheme="minorHAnsi" w:hAnsiTheme="minorHAnsi" w:cstheme="minorBidi"/>
           <w:color w:val="auto"/>
         </w:rPr>
-        <w:commentReference w:id="11"/>
-      </w:r>
-      <w:bookmarkEnd w:id="10"/>
+        <w:commentReference w:id="13"/>
+      </w:r>
+      <w:bookmarkEnd w:id="12"/>
     </w:p>
     <w:p/>
     <w:p>
@@ -7398,7 +7425,7 @@
           <w:rStyle w:val="Titolo2Carattere"/>
         </w:rPr>
       </w:pPr>
-      <w:bookmarkStart w:id="12" w:name="_Ref527574706"/>
+      <w:bookmarkStart w:id="14" w:name="_Ref527574706"/>
       <w:r>
         <w:rPr>
           <w:rStyle w:val="Titolo2Carattere"/>
@@ -7420,7 +7447,7 @@
       <w:r>
         <w:t>Dati fiscali</w:t>
       </w:r>
-      <w:bookmarkEnd w:id="12"/>
+      <w:bookmarkEnd w:id="14"/>
       <w:r>
         <w:fldChar w:fldCharType="begin"/>
       </w:r>
@@ -7464,16 +7491,16 @@
           <w:numId w:val="4"/>
         </w:numPr>
       </w:pPr>
-      <w:commentRangeStart w:id="13"/>
+      <w:commentRangeStart w:id="15"/>
       <w:r>
         <w:t>Tipo ricevuta</w:t>
       </w:r>
-      <w:commentRangeEnd w:id="13"/>
+      <w:commentRangeEnd w:id="15"/>
       <w:r>
         <w:rPr>
           <w:rStyle w:val="Rimandocommento"/>
         </w:rPr>
-        <w:commentReference w:id="13"/>
+        <w:commentReference w:id="15"/>
       </w:r>
       <w:r>
         <w:rPr>
@@ -7593,7 +7620,7 @@
           <w:numId w:val="9"/>
         </w:numPr>
       </w:pPr>
-      <w:bookmarkStart w:id="14" w:name="_Ref527574713"/>
+      <w:bookmarkStart w:id="16" w:name="_Ref527574713"/>
       <w:r>
         <w:rPr>
           <w:rStyle w:val="Titolo2Carattere"/>
@@ -7612,7 +7639,7 @@
       <w:r>
         <w:t>Stampa moduli precompilati</w:t>
       </w:r>
-      <w:bookmarkEnd w:id="14"/>
+      <w:bookmarkEnd w:id="16"/>
       <w:r>
         <w:fldChar w:fldCharType="begin"/>
       </w:r>
@@ -7688,11 +7715,11 @@
           <w:numId w:val="9"/>
         </w:numPr>
       </w:pPr>
-      <w:bookmarkStart w:id="15" w:name="_Ref527574718"/>
+      <w:bookmarkStart w:id="17" w:name="_Ref527574718"/>
       <w:r>
         <w:t>Gestione corsi</w:t>
       </w:r>
-      <w:bookmarkEnd w:id="15"/>
+      <w:bookmarkEnd w:id="17"/>
       <w:r>
         <w:fldChar w:fldCharType="begin"/>
       </w:r>
@@ -7721,11 +7748,11 @@
       <w:r>
         <w:t xml:space="preserve"> </w:t>
       </w:r>
-      <w:bookmarkStart w:id="16" w:name="_Ref527574723"/>
+      <w:bookmarkStart w:id="18" w:name="_Ref527574723"/>
       <w:r>
         <w:t>Tabelle</w:t>
       </w:r>
-      <w:bookmarkEnd w:id="16"/>
+      <w:bookmarkEnd w:id="18"/>
       <w:r>
         <w:fldChar w:fldCharType="begin"/>
       </w:r>
@@ -7827,7 +7854,7 @@
           <w:numId w:val="4"/>
         </w:numPr>
       </w:pPr>
-      <w:commentRangeStart w:id="17"/>
+      <w:commentRangeStart w:id="19"/>
       <w:r>
         <w:lastRenderedPageBreak/>
         <w:t>Insegnante (</w:t>
@@ -7840,12 +7867,12 @@
       <w:r>
         <w:t>);</w:t>
       </w:r>
-      <w:commentRangeEnd w:id="17"/>
+      <w:commentRangeEnd w:id="19"/>
       <w:r>
         <w:rPr>
           <w:rStyle w:val="Rimandocommento"/>
         </w:rPr>
-        <w:commentReference w:id="17"/>
+        <w:commentReference w:id="19"/>
       </w:r>
     </w:p>
     <w:p>
@@ -7876,7 +7903,7 @@
           <w:numId w:val="9"/>
         </w:numPr>
       </w:pPr>
-      <w:bookmarkStart w:id="18" w:name="_Ref527574727"/>
+      <w:bookmarkStart w:id="20" w:name="_Ref527574727"/>
       <w:proofErr w:type="spellStart"/>
       <w:r>
         <w:t>Scheduling</w:t>
@@ -7885,7 +7912,7 @@
       <w:r>
         <w:t xml:space="preserve"> lezioni</w:t>
       </w:r>
-      <w:bookmarkEnd w:id="18"/>
+      <w:bookmarkEnd w:id="20"/>
       <w:r>
         <w:fldChar w:fldCharType="begin"/>
       </w:r>
@@ -7911,11 +7938,11 @@
           <w:numId w:val="9"/>
         </w:numPr>
       </w:pPr>
-      <w:bookmarkStart w:id="19" w:name="_Ref527574735"/>
+      <w:bookmarkStart w:id="21" w:name="_Ref527574735"/>
       <w:r>
         <w:t>Tabelle</w:t>
       </w:r>
-      <w:bookmarkEnd w:id="19"/>
+      <w:bookmarkEnd w:id="21"/>
       <w:r>
         <w:fldChar w:fldCharType="begin"/>
       </w:r>
@@ -8049,11 +8076,11 @@
           <w:numId w:val="9"/>
         </w:numPr>
       </w:pPr>
-      <w:bookmarkStart w:id="20" w:name="_Ref527574740"/>
+      <w:bookmarkStart w:id="22" w:name="_Ref527574740"/>
       <w:r>
         <w:t>Gestione iscrizioni</w:t>
       </w:r>
-      <w:bookmarkEnd w:id="20"/>
+      <w:bookmarkEnd w:id="22"/>
       <w:r>
         <w:fldChar w:fldCharType="begin"/>
       </w:r>
@@ -8236,14 +8263,15 @@
           <w:numId w:val="4"/>
         </w:numPr>
       </w:pPr>
-      <w:proofErr w:type="gramStart"/>
       <w:r>
         <w:lastRenderedPageBreak/>
-        <w:t>Transazione(</w:t>
-      </w:r>
-      <w:proofErr w:type="gramEnd"/>
-      <w:r>
-        <w:t>ex Fattura)</w:t>
+        <w:t>Transazione</w:t>
+      </w:r>
+      <w:r>
+        <w:t xml:space="preserve"> </w:t>
+      </w:r>
+      <w:r>
+        <w:t>(ex Fattura)</w:t>
       </w:r>
       <w:r>
         <w:t xml:space="preserve"> (</w:t>
@@ -8307,6 +8335,7 @@
           <w:numId w:val="4"/>
         </w:numPr>
       </w:pPr>
+      <w:commentRangeStart w:id="23"/>
       <w:r>
         <w:t>Importo</w:t>
       </w:r>
@@ -8319,8 +8348,13 @@
       <w:r>
         <w:t>;</w:t>
       </w:r>
-      <w:bookmarkStart w:id="21" w:name="_GoBack"/>
-      <w:bookmarkEnd w:id="21"/>
+      <w:commentRangeEnd w:id="23"/>
+      <w:r>
+        <w:rPr>
+          <w:rStyle w:val="Rimandocommento"/>
+        </w:rPr>
+        <w:commentReference w:id="23"/>
+      </w:r>
     </w:p>
     <w:p>
       <w:pPr>
@@ -8363,7 +8397,7 @@
           <w:numId w:val="4"/>
         </w:numPr>
       </w:pPr>
-      <w:commentRangeStart w:id="22"/>
+      <w:commentRangeStart w:id="24"/>
       <w:r>
         <w:t>Acquisizione fattura utenze</w:t>
       </w:r>
@@ -8376,16 +8410,18 @@
       <w:r>
         <w:t>/affitto/fornitore</w:t>
       </w:r>
-      <w:commentRangeEnd w:id="22"/>
+      <w:commentRangeEnd w:id="24"/>
       <w:r>
         <w:rPr>
           <w:rStyle w:val="Rimandocommento"/>
         </w:rPr>
-        <w:commentReference w:id="22"/>
+        <w:commentReference w:id="24"/>
       </w:r>
       <w:r>
         <w:t>.</w:t>
       </w:r>
+      <w:bookmarkStart w:id="25" w:name="_GoBack"/>
+      <w:bookmarkEnd w:id="25"/>
     </w:p>
     <w:p>
       <w:r>
@@ -8436,7 +8472,7 @@
           <w:numId w:val="9"/>
         </w:numPr>
       </w:pPr>
-      <w:bookmarkStart w:id="23" w:name="_Ref527574744"/>
+      <w:bookmarkStart w:id="26" w:name="_Ref527574744"/>
       <w:r>
         <w:t xml:space="preserve">Gestione </w:t>
       </w:r>
@@ -8446,7 +8482,7 @@
       <w:r>
         <w:t>ontabilità</w:t>
       </w:r>
-      <w:bookmarkEnd w:id="23"/>
+      <w:bookmarkEnd w:id="26"/>
       <w:r>
         <w:fldChar w:fldCharType="begin"/>
       </w:r>
@@ -8522,11 +8558,11 @@
           <w:numId w:val="9"/>
         </w:numPr>
       </w:pPr>
-      <w:bookmarkStart w:id="24" w:name="_Ref527574749"/>
+      <w:bookmarkStart w:id="27" w:name="_Ref527574749"/>
       <w:r>
         <w:t>Gestione verbali</w:t>
       </w:r>
-      <w:bookmarkEnd w:id="24"/>
+      <w:bookmarkEnd w:id="27"/>
       <w:r>
         <w:fldChar w:fldCharType="begin"/>
       </w:r>
@@ -8585,7 +8621,7 @@
       </w:r>
     </w:p>
   </w:comment>
-  <w:comment w:id="4" w:author="drew name" w:date="2018-10-17T17:17:00Z" w:initials="dn">
+  <w:comment w:id="2" w:author="drew name" w:date="2018-11-28T17:11:00Z" w:initials="dn">
     <w:p>
       <w:pPr>
         <w:pStyle w:val="Testocommento"/>
@@ -8597,6 +8633,22 @@
         <w:annotationRef/>
       </w:r>
       <w:r>
+        <w:t xml:space="preserve">In questa categoria rientrano: Esterno, interno, insegnante, stagista. Per esterno si intende, ad esempio, la ditta di pulizie; per interno si intende segreteria/amministrazione -&gt; gestiscono i corsi. </w:t>
+      </w:r>
+    </w:p>
+  </w:comment>
+  <w:comment w:id="5" w:author="drew name" w:date="2018-10-17T17:17:00Z" w:initials="dn">
+    <w:p>
+      <w:pPr>
+        <w:pStyle w:val="Testocommento"/>
+      </w:pPr>
+      <w:r>
+        <w:rPr>
+          <w:rStyle w:val="Rimandocommento"/>
+        </w:rPr>
+        <w:annotationRef/>
+      </w:r>
+      <w:r>
         <w:t xml:space="preserve">Spostati campi: </w:t>
       </w:r>
       <w:proofErr w:type="spellStart"/>
@@ -8622,7 +8674,7 @@
       </w:pPr>
     </w:p>
   </w:comment>
-  <w:comment w:id="5" w:author="drew name" w:date="2018-10-17T17:19:00Z" w:initials="dn">
+  <w:comment w:id="6" w:author="drew name" w:date="2018-10-17T17:19:00Z" w:initials="dn">
     <w:p>
       <w:pPr>
         <w:pStyle w:val="Testocommento"/>
@@ -8643,7 +8695,7 @@
       </w:pPr>
     </w:p>
   </w:comment>
-  <w:comment w:id="6" w:author="drew name" w:date="2018-10-18T17:36:00Z" w:initials="dn">
+  <w:comment w:id="7" w:author="drew name" w:date="2018-10-18T17:36:00Z" w:initials="dn">
     <w:p>
       <w:pPr>
         <w:pStyle w:val="Testocommento"/>
@@ -8659,7 +8711,7 @@
       </w:r>
     </w:p>
   </w:comment>
-  <w:comment w:id="7" w:author="drew name" w:date="2018-10-24T14:55:00Z" w:initials="dn">
+  <w:comment w:id="8" w:author="drew name" w:date="2018-10-24T14:55:00Z" w:initials="dn">
     <w:p>
       <w:pPr>
         <w:pStyle w:val="Testocommento"/>
@@ -8673,6 +8725,17 @@
       <w:r>
         <w:t>Valore booleano True/False</w:t>
       </w:r>
+      <w:r>
+        <w:t xml:space="preserve">, </w:t>
+      </w:r>
+      <w:proofErr w:type="spellStart"/>
+      <w:r>
+        <w:t>true</w:t>
+      </w:r>
+      <w:proofErr w:type="spellEnd"/>
+      <w:r>
+        <w:t xml:space="preserve"> quando viene completata l’iscrizione e diventa ufficialmente socio. </w:t>
+      </w:r>
     </w:p>
     <w:p>
       <w:pPr>
@@ -8680,7 +8743,7 @@
       </w:pPr>
     </w:p>
   </w:comment>
-  <w:comment w:id="11" w:author="drew name" w:date="2018-10-17T17:18:00Z" w:initials="dn">
+  <w:comment w:id="11" w:author="drew name" w:date="2018-11-28T17:09:00Z" w:initials="dn">
     <w:p>
       <w:pPr>
         <w:pStyle w:val="Testocommento"/>
@@ -8692,6 +8755,22 @@
         <w:annotationRef/>
       </w:r>
       <w:r>
+        <w:t>Per tessera si intende quella che fornisce la ASD come associato ed anche quella del CONI, qualora si possieda</w:t>
+      </w:r>
+    </w:p>
+  </w:comment>
+  <w:comment w:id="13" w:author="drew name" w:date="2018-10-17T17:18:00Z" w:initials="dn">
+    <w:p>
+      <w:pPr>
+        <w:pStyle w:val="Testocommento"/>
+      </w:pPr>
+      <w:r>
+        <w:rPr>
+          <w:rStyle w:val="Rimandocommento"/>
+        </w:rPr>
+        <w:annotationRef/>
+      </w:r>
+      <w:r>
         <w:t xml:space="preserve">Eliminato campo </w:t>
       </w:r>
       <w:proofErr w:type="gramStart"/>
@@ -8709,7 +8788,7 @@
       </w:pPr>
     </w:p>
   </w:comment>
-  <w:comment w:id="13" w:author="drew name" w:date="2018-10-24T16:02:00Z" w:initials="dn">
+  <w:comment w:id="15" w:author="drew name" w:date="2018-10-24T16:02:00Z" w:initials="dn">
     <w:p>
       <w:pPr>
         <w:pStyle w:val="Testocommento"/>
@@ -8729,11 +8808,19 @@
       </w:r>
       <w:proofErr w:type="spellEnd"/>
       <w:r>
-        <w:t xml:space="preserve"> sarà un menù a tendina in cui poter selezionare solo una delle tre alternative.</w:t>
+        <w:t xml:space="preserve"> sarà un </w:t>
+      </w:r>
+      <w:proofErr w:type="spellStart"/>
+      <w:r>
+        <w:t>menù</w:t>
+      </w:r>
+      <w:proofErr w:type="spellEnd"/>
+      <w:r>
+        <w:t xml:space="preserve"> a tendina in cui poter selezionare solo una delle tre alternative.</w:t>
       </w:r>
     </w:p>
   </w:comment>
-  <w:comment w:id="17" w:author="drew name" w:date="2018-10-24T15:48:00Z" w:initials="dn">
+  <w:comment w:id="19" w:author="drew name" w:date="2018-10-24T15:48:00Z" w:initials="dn">
     <w:p>
       <w:pPr>
         <w:pStyle w:val="Testocommento"/>
@@ -8749,7 +8836,37 @@
       </w:r>
     </w:p>
   </w:comment>
-  <w:comment w:id="22" w:author="drew name" w:date="2018-10-24T16:10:00Z" w:initials="dn">
+  <w:comment w:id="23" w:author="drew name" w:date="2018-11-28T17:10:00Z" w:initials="dn">
+    <w:p>
+      <w:pPr>
+        <w:pStyle w:val="Testocommento"/>
+      </w:pPr>
+      <w:r>
+        <w:rPr>
+          <w:rStyle w:val="Rimandocommento"/>
+        </w:rPr>
+        <w:annotationRef/>
+      </w:r>
+      <w:r>
+        <w:t xml:space="preserve">Inserita generalizzazione nel E-R, entrata/uscita sono figlie della generalizzazione. </w:t>
+      </w:r>
+    </w:p>
+    <w:p>
+      <w:pPr>
+        <w:pStyle w:val="Testocommento"/>
+      </w:pPr>
+      <w:r>
+        <w:t>Entrata è collegata ad UTENTI e USCITA è collegata a FORNITORE e C</w:t>
+      </w:r>
+      <w:r>
+        <w:t>O</w:t>
+      </w:r>
+      <w:r>
+        <w:t>LLABORATORE</w:t>
+      </w:r>
+    </w:p>
+  </w:comment>
+  <w:comment w:id="24" w:author="drew name" w:date="2018-10-24T16:10:00Z" w:initials="dn">
     <w:p>
       <w:pPr>
         <w:pStyle w:val="Testocommento"/>
@@ -8790,13 +8907,16 @@
 <file path=word/commentsExtended.xml><?xml version="1.0" encoding="utf-8"?>
 <w15:commentsEx xmlns:wpc="http://schemas.microsoft.com/office/word/2010/wordprocessingCanvas" xmlns:cx="http://schemas.microsoft.com/office/drawing/2014/chartex" xmlns:cx1="http://schemas.microsoft.com/office/drawing/2015/9/8/chartex" xmlns:cx2="http://schemas.microsoft.com/office/drawing/2015/10/21/chartex" xmlns:cx3="http://schemas.microsoft.com/office/drawing/2016/5/9/chartex" xmlns:cx4="http://schemas.microsoft.com/office/drawing/2016/5/10/chartex" xmlns:cx5="http://schemas.microsoft.com/office/drawing/2016/5/11/chartex" xmlns:cx6="http://schemas.microsoft.com/office/drawing/2016/5/12/chartex" xmlns:cx7="http://schemas.microsoft.com/office/drawing/2016/5/13/chartex" xmlns:cx8="http://schemas.microsoft.com/office/drawing/2016/5/14/chartex" xmlns:mc="http://schemas.openxmlformats.org/markup-compatibility/2006" xmlns:aink="http://schemas.microsoft.com/office/drawing/2016/ink" xmlns:am3d="http://schemas.microsoft.com/office/drawing/2017/model3d" xmlns:o="urn:schemas-microsoft-com:office:office" xmlns:r="http://schemas.openxmlformats.org/officeDocument/2006/relationships" xmlns:m="http://schemas.openxmlformats.org/officeDocument/2006/math" xmlns:v="urn:schemas-microsoft-com:vml" xmlns:wp14="http://schemas.microsoft.com/office/word/2010/wordprocessingDrawing" xmlns:wp="http://schemas.openxmlformats.org/drawingml/2006/wordprocessingDrawing" xmlns:w10="urn:schemas-microsoft-com:office:word" xmlns:w="http://schemas.openxmlformats.org/wordprocessingml/2006/main" xmlns:w14="http://schemas.microsoft.com/office/word/2010/wordml" xmlns:w15="http://schemas.microsoft.com/office/word/2012/wordml" xmlns:w16cid="http://schemas.microsoft.com/office/word/2016/wordml/cid" xmlns:w16se="http://schemas.microsoft.com/office/word/2015/wordml/symex" xmlns:wpg="http://schemas.microsoft.com/office/word/2010/wordprocessingGroup" xmlns:wpi="http://schemas.microsoft.com/office/word/2010/wordprocessingInk" xmlns:wne="http://schemas.microsoft.com/office/word/2006/wordml" xmlns:wps="http://schemas.microsoft.com/office/word/2010/wordprocessingShape" mc:Ignorable="w14 w15 w16se w16cid wp14">
   <w15:commentEx w15:paraId="721819E8" w15:done="0"/>
+  <w15:commentEx w15:paraId="728DA986" w15:done="0"/>
   <w15:commentEx w15:paraId="77664135" w15:done="0"/>
   <w15:commentEx w15:paraId="1CBAA377" w15:done="0"/>
   <w15:commentEx w15:paraId="357599A9" w15:done="0"/>
   <w15:commentEx w15:paraId="28F39147" w15:done="0"/>
+  <w15:commentEx w15:paraId="22D4D399" w15:done="0"/>
   <w15:commentEx w15:paraId="588877B5" w15:done="0"/>
   <w15:commentEx w15:paraId="5A387A64" w15:done="0"/>
   <w15:commentEx w15:paraId="6D67AC54" w15:done="0"/>
+  <w15:commentEx w15:paraId="74DCC637" w15:done="0"/>
   <w15:commentEx w15:paraId="2EE06B15" w15:done="0"/>
 </w15:commentsEx>
 </file>
@@ -8804,13 +8924,16 @@
 <file path=word/commentsIds.xml><?xml version="1.0" encoding="utf-8"?>
 <w16cid:commentsIds xmlns:wpc="http://schemas.microsoft.com/office/word/2010/wordprocessingCanvas" xmlns:cx="http://schemas.microsoft.com/office/drawing/2014/chartex" xmlns:cx1="http://schemas.microsoft.com/office/drawing/2015/9/8/chartex" xmlns:cx2="http://schemas.microsoft.com/office/drawing/2015/10/21/chartex" xmlns:cx3="http://schemas.microsoft.com/office/drawing/2016/5/9/chartex" xmlns:cx4="http://schemas.microsoft.com/office/drawing/2016/5/10/chartex" xmlns:cx5="http://schemas.microsoft.com/office/drawing/2016/5/11/chartex" xmlns:cx6="http://schemas.microsoft.com/office/drawing/2016/5/12/chartex" xmlns:cx7="http://schemas.microsoft.com/office/drawing/2016/5/13/chartex" xmlns:cx8="http://schemas.microsoft.com/office/drawing/2016/5/14/chartex" xmlns:mc="http://schemas.openxmlformats.org/markup-compatibility/2006" xmlns:aink="http://schemas.microsoft.com/office/drawing/2016/ink" xmlns:am3d="http://schemas.microsoft.com/office/drawing/2017/model3d" xmlns:o="urn:schemas-microsoft-com:office:office" xmlns:r="http://schemas.openxmlformats.org/officeDocument/2006/relationships" xmlns:m="http://schemas.openxmlformats.org/officeDocument/2006/math" xmlns:v="urn:schemas-microsoft-com:vml" xmlns:wp14="http://schemas.microsoft.com/office/word/2010/wordprocessingDrawing" xmlns:wp="http://schemas.openxmlformats.org/drawingml/2006/wordprocessingDrawing" xmlns:w10="urn:schemas-microsoft-com:office:word" xmlns:w="http://schemas.openxmlformats.org/wordprocessingml/2006/main" xmlns:w14="http://schemas.microsoft.com/office/word/2010/wordml" xmlns:w15="http://schemas.microsoft.com/office/word/2012/wordml" xmlns:w16cid="http://schemas.microsoft.com/office/word/2016/wordml/cid" xmlns:w16se="http://schemas.microsoft.com/office/word/2015/wordml/symex" xmlns:wpg="http://schemas.microsoft.com/office/word/2010/wordprocessingGroup" xmlns:wpi="http://schemas.microsoft.com/office/word/2010/wordprocessingInk" xmlns:wne="http://schemas.microsoft.com/office/word/2006/wordml" xmlns:wps="http://schemas.microsoft.com/office/word/2010/wordprocessingShape" mc:Ignorable="w14 w15 w16se w16cid wp14">
   <w16cid:commentId w16cid:paraId="721819E8" w16cid:durableId="1F71EDE2"/>
+  <w16cid:commentId w16cid:paraId="728DA986" w16cid:durableId="1FA94AD9"/>
   <w16cid:commentId w16cid:paraId="77664135" w16cid:durableId="1F71ED44"/>
   <w16cid:commentId w16cid:paraId="1CBAA377" w16cid:durableId="1F71EDA0"/>
   <w16cid:commentId w16cid:paraId="357599A9" w16cid:durableId="1F73430F"/>
   <w16cid:commentId w16cid:paraId="28F39147" w16cid:durableId="1F7B0663"/>
+  <w16cid:commentId w16cid:paraId="22D4D399" w16cid:durableId="1FA94A46"/>
   <w16cid:commentId w16cid:paraId="588877B5" w16cid:durableId="1F71ED81"/>
   <w16cid:commentId w16cid:paraId="5A387A64" w16cid:durableId="1F7B1629"/>
   <w16cid:commentId w16cid:paraId="6D67AC54" w16cid:durableId="1F7B12B9"/>
+  <w16cid:commentId w16cid:paraId="74DCC637" w16cid:durableId="1FA94A97"/>
   <w16cid:commentId w16cid:paraId="2EE06B15" w16cid:durableId="1F7B17E8"/>
 </w16cid:commentsIds>
 </file>
@@ -12538,7 +12661,7 @@
 </file>
 
 <file path=customXml/itemProps2.xml><?xml version="1.0" encoding="utf-8"?>
-<ds:datastoreItem xmlns:ds="http://schemas.openxmlformats.org/officeDocument/2006/customXml" ds:itemID="{47CB997F-EF1B-4AB4-A1BC-88DDB9AC897F}">
+<ds:datastoreItem xmlns:ds="http://schemas.openxmlformats.org/officeDocument/2006/customXml" ds:itemID="{87EF63C3-926C-44E5-88AA-AC191BF9F950}">
   <ds:schemaRefs>
     <ds:schemaRef ds:uri="http://schemas.openxmlformats.org/officeDocument/2006/bibliography"/>
   </ds:schemaRefs>

</xml_diff>

<commit_message>
Modifica alla tabella Users, modifica al diagramma E-R, modifica alla documentazione
Cambiato il valore della colonna 'tipo' in enum.
Eliminata colonna 'ruolo' in members.
Risolto, così, il problema dell'identificazione dei 'Segretari', 'Fondatore', 'Allievi'.
Modificato anche il modello E-R senza generalizzazioni.
</commit_message>
<xml_diff>
--- a/Documentazioni/Tabelle e requisiti funzionali.docx
+++ b/Documentazioni/Tabelle e requisiti funzionali.docx
@@ -2759,13 +2759,6 @@
           <w:szCs w:val="28"/>
         </w:rPr>
         <w:tab/>
-      </w:r>
-      <w:r>
-        <w:rPr>
-          <w:rFonts w:ascii="Cambria" w:hAnsi="Cambria"/>
-          <w:sz w:val="28"/>
-          <w:szCs w:val="28"/>
-        </w:rPr>
         <w:t xml:space="preserve">2.4 </w:t>
       </w:r>
       <w:r>
@@ -3169,10 +3162,7 @@
               <w:spacing w:after="0" w:line="240" w:lineRule="auto"/>
             </w:pPr>
             <w:r>
-              <w:t xml:space="preserve">Step 1.1 </w:t>
-            </w:r>
-            <w:r>
-              <w:t>(Anagrafica fornitore)</w:t>
+              <w:t>Step 1.1 (Anagrafica fornitore)</w:t>
             </w:r>
           </w:p>
         </w:tc>
@@ -3866,10 +3856,7 @@
         </w:numPr>
       </w:pPr>
       <w:r>
-        <w:t xml:space="preserve"> </w:t>
-      </w:r>
-      <w:r>
-        <w:t>Specifica attori (tipo utente)</w:t>
+        <w:t xml:space="preserve"> Specifica attori (tipo utente)</w:t>
       </w:r>
       <w:commentRangeStart w:id="0"/>
       <w:commentRangeEnd w:id="0"/>
@@ -4015,10 +4002,7 @@
     <w:p/>
     <w:p>
       <w:r>
-        <w:t xml:space="preserve">Il </w:t>
-      </w:r>
-      <w:r>
-        <w:t>processo di registrazione ed iscrizione avviene attraverso il passaggio di 5 Determinati step.</w:t>
+        <w:t>Il processo di registrazione ed iscrizione avviene attraverso il passaggio di 5 Determinati step.</w:t>
       </w:r>
     </w:p>
     <w:p/>
@@ -4132,16 +4116,8 @@
         </w:rPr>
         <w:t xml:space="preserve">: </w:t>
       </w:r>
-      <w:bookmarkStart w:id="5" w:name="_GoBack"/>
-      <w:bookmarkEnd w:id="5"/>
-      <w:r>
-        <w:t>Anagrafica utente</w:t>
-      </w:r>
-      <w:r>
-        <w:t>(utente</w:t>
-      </w:r>
-      <w:r>
-        <w:t>)</w:t>
+      <w:r>
+        <w:t>Anagrafica utente(utente)</w:t>
       </w:r>
     </w:p>
     <w:p/>
@@ -4225,13 +4201,13 @@
           <w:numId w:val="1"/>
         </w:numPr>
       </w:pPr>
-      <w:commentRangeStart w:id="6"/>
+      <w:commentRangeStart w:id="5"/>
       <w:r>
         <w:t>Socio</w:t>
       </w:r>
-      <w:commentRangeEnd w:id="6"/>
-      <w:r>
-        <w:commentReference w:id="6"/>
+      <w:commentRangeEnd w:id="5"/>
+      <w:r>
+        <w:commentReference w:id="5"/>
       </w:r>
       <w:r>
         <w:t xml:space="preserve"> (flag da sistema).</w:t>
@@ -4250,11 +4226,11 @@
           <w:numId w:val="2"/>
         </w:numPr>
       </w:pPr>
-      <w:bookmarkStart w:id="7" w:name="_Ref527574629"/>
+      <w:bookmarkStart w:id="6" w:name="_Ref527574629"/>
       <w:r>
         <w:t>Step 1.1 Anagrafica fornitori</w:t>
       </w:r>
-      <w:bookmarkEnd w:id="7"/>
+      <w:bookmarkEnd w:id="6"/>
       <w:r>
         <w:t>(fornitore)</w:t>
       </w:r>
@@ -4290,10 +4266,7 @@
         </w:numPr>
       </w:pPr>
       <w:r>
-        <w:t xml:space="preserve">Ragione sociale </w:t>
-      </w:r>
-      <w:r>
-        <w:t xml:space="preserve">(privato, </w:t>
+        <w:t xml:space="preserve">Ragione sociale (privato, </w:t>
       </w:r>
       <w:proofErr w:type="spellStart"/>
       <w:r>
@@ -4361,10 +4334,7 @@
         </w:numPr>
       </w:pPr>
       <w:r>
-        <w:t>Note</w:t>
-      </w:r>
-      <w:r>
-        <w:t>.</w:t>
+        <w:t>Note.</w:t>
       </w:r>
     </w:p>
     <w:p>
@@ -4385,7 +4355,7 @@
           <w:numId w:val="2"/>
         </w:numPr>
       </w:pPr>
-      <w:bookmarkStart w:id="8" w:name="_Ref527574635"/>
+      <w:bookmarkStart w:id="7" w:name="_Ref527574635"/>
       <w:r>
         <w:rPr>
           <w:rStyle w:val="Titolo2Carattere"/>
@@ -4401,7 +4371,7 @@
         </w:rPr>
         <w:t>Tesseramento</w:t>
       </w:r>
-      <w:bookmarkEnd w:id="8"/>
+      <w:bookmarkEnd w:id="7"/>
       <w:r>
         <w:rPr>
           <w:rStyle w:val="Titolo2Carattere"/>
@@ -4573,10 +4543,7 @@
         </w:numPr>
       </w:pPr>
       <w:r>
-        <w:t>data sti</w:t>
-      </w:r>
-      <w:r>
-        <w:t xml:space="preserve">pula, scadenza assicurazione, </w:t>
+        <w:t xml:space="preserve">data stipula, scadenza assicurazione, </w:t>
       </w:r>
       <w:proofErr w:type="spellStart"/>
       <w:r>
@@ -4606,8 +4573,14 @@
           <w:ilvl w:val="0"/>
           <w:numId w:val="1"/>
         </w:numPr>
-      </w:pPr>
-      <w:r>
+        <w:rPr>
+          <w:strike/>
+        </w:rPr>
+      </w:pPr>
+      <w:r>
+        <w:rPr>
+          <w:strike/>
+        </w:rPr>
         <w:t>ruolo (presidente, segretario, etc.), note.</w:t>
       </w:r>
     </w:p>
@@ -4684,10 +4657,7 @@
         </w:numPr>
       </w:pPr>
       <w:r>
-        <w:t xml:space="preserve">data stipula, scadenza </w:t>
-      </w:r>
-      <w:r>
-        <w:t xml:space="preserve">assicurazione, </w:t>
+        <w:t xml:space="preserve">data stipula, scadenza assicurazione, </w:t>
       </w:r>
       <w:proofErr w:type="spellStart"/>
       <w:r>
@@ -4776,7 +4746,7 @@
           <w:numId w:val="2"/>
         </w:numPr>
       </w:pPr>
-      <w:bookmarkStart w:id="9" w:name="_Ref527574706"/>
+      <w:bookmarkStart w:id="8" w:name="_Ref527574706"/>
       <w:r>
         <w:rPr>
           <w:rStyle w:val="Titolo2Carattere"/>
@@ -4786,7 +4756,7 @@
       <w:r>
         <w:t>Dati fiscali</w:t>
       </w:r>
-      <w:bookmarkEnd w:id="9"/>
+      <w:bookmarkEnd w:id="8"/>
       <w:r>
         <w:t>(</w:t>
       </w:r>
@@ -4818,10 +4788,7 @@
         </w:numPr>
       </w:pPr>
       <w:r>
-        <w:t xml:space="preserve">Flag (sì/no) rilascio e salvataggio </w:t>
-      </w:r>
-      <w:r>
-        <w:t>doc. fiscale;</w:t>
+        <w:t>Flag (sì/no) rilascio e salvataggio doc. fiscale;</w:t>
       </w:r>
     </w:p>
     <w:p>
@@ -4832,13 +4799,13 @@
           <w:numId w:val="1"/>
         </w:numPr>
       </w:pPr>
-      <w:commentRangeStart w:id="10"/>
+      <w:commentRangeStart w:id="9"/>
       <w:r>
         <w:t>Tipo ricevuta</w:t>
       </w:r>
-      <w:commentRangeEnd w:id="10"/>
-      <w:r>
-        <w:commentReference w:id="10"/>
+      <w:commentRangeEnd w:id="9"/>
+      <w:r>
+        <w:commentReference w:id="9"/>
       </w:r>
       <w:r>
         <w:rPr>
@@ -4928,10 +4895,7 @@
         </w:numPr>
       </w:pPr>
       <w:r>
-        <w:t xml:space="preserve">Modalità pagamento (Contanti, </w:t>
-      </w:r>
-      <w:r>
-        <w:t xml:space="preserve">assegno, bonifico, bancomat, carta di credito, </w:t>
+        <w:t xml:space="preserve">Modalità pagamento (Contanti, assegno, bonifico, bancomat, carta di credito, </w:t>
       </w:r>
       <w:proofErr w:type="spellStart"/>
       <w:r>
@@ -5008,10 +4972,7 @@
         </w:numPr>
       </w:pPr>
       <w:r>
-        <w:t xml:space="preserve">Modulo </w:t>
-      </w:r>
-      <w:r>
-        <w:t>iscrizione + liberatoria per uso immagini e materiale multimediali.</w:t>
+        <w:t>Modulo iscrizione + liberatoria per uso immagini e materiale multimediali.</w:t>
       </w:r>
     </w:p>
     <w:p/>
@@ -5075,10 +5036,7 @@
       </w:r>
       <w:proofErr w:type="spellStart"/>
       <w:r>
-        <w:t>date</w:t>
-      </w:r>
-      <w:r>
-        <w:t>.time</w:t>
+        <w:t>date.time</w:t>
       </w:r>
       <w:proofErr w:type="spellEnd"/>
       <w:r>
@@ -5244,7 +5202,7 @@
           <w:numId w:val="1"/>
         </w:numPr>
       </w:pPr>
-      <w:commentRangeStart w:id="11"/>
+      <w:commentRangeStart w:id="10"/>
       <w:r>
         <w:t>Insegnante (</w:t>
       </w:r>
@@ -5256,9 +5214,9 @@
       <w:r>
         <w:t>);</w:t>
       </w:r>
-      <w:commentRangeEnd w:id="11"/>
-      <w:r>
-        <w:commentReference w:id="11"/>
+      <w:commentRangeEnd w:id="10"/>
+      <w:r>
+        <w:commentReference w:id="10"/>
       </w:r>
     </w:p>
     <w:p>
@@ -5289,10 +5247,7 @@
         <w:fldChar w:fldCharType="begin"/>
       </w:r>
       <w:r>
-        <w:instrText xml:space="preserve">XE "4. </w:instrText>
-      </w:r>
-      <w:r>
-        <w:instrText>Scheduling lezioni: "</w:instrText>
+        <w:instrText>XE "4. Scheduling lezioni: "</w:instrText>
       </w:r>
       <w:r>
         <w:fldChar w:fldCharType="end"/>
@@ -5352,7 +5307,7 @@
           <w:numId w:val="1"/>
         </w:numPr>
       </w:pPr>
-      <w:bookmarkStart w:id="12" w:name="__DdeLink__738_3228756610"/>
+      <w:bookmarkStart w:id="11" w:name="__DdeLink__738_3228756610"/>
       <w:r>
         <w:t xml:space="preserve">Giorno (inserire anche la programmazione oraria) -&gt; </w:t>
       </w:r>
@@ -5364,7 +5319,7 @@
       <w:r>
         <w:t>;</w:t>
       </w:r>
-      <w:bookmarkEnd w:id="12"/>
+      <w:bookmarkEnd w:id="11"/>
     </w:p>
     <w:p>
       <w:pPr>
@@ -5648,13 +5603,13 @@
           <w:numId w:val="1"/>
         </w:numPr>
       </w:pPr>
-      <w:commentRangeStart w:id="13"/>
+      <w:commentRangeStart w:id="12"/>
       <w:r>
         <w:t>Importo (-/+) -&gt; pagamento in entrata/uscita;</w:t>
       </w:r>
-      <w:commentRangeEnd w:id="13"/>
-      <w:r>
-        <w:commentReference w:id="13"/>
+      <w:commentRangeEnd w:id="12"/>
+      <w:r>
+        <w:commentReference w:id="12"/>
       </w:r>
     </w:p>
     <w:p>
@@ -5689,12 +5644,9 @@
           <w:numId w:val="1"/>
         </w:numPr>
       </w:pPr>
-      <w:commentRangeStart w:id="14"/>
-      <w:r>
-        <w:t>Acquisizione fatt</w:t>
-      </w:r>
-      <w:r>
-        <w:t>ura utenze</w:t>
+      <w:commentRangeStart w:id="13"/>
+      <w:r>
+        <w:t>Acquisizione fattura utenze</w:t>
       </w:r>
       <w:r>
         <w:rPr>
@@ -5705,9 +5657,9 @@
       <w:r>
         <w:t>/affitto/fornitore</w:t>
       </w:r>
-      <w:commentRangeEnd w:id="14"/>
-      <w:r>
-        <w:commentReference w:id="14"/>
+      <w:commentRangeEnd w:id="13"/>
+      <w:r>
+        <w:commentReference w:id="13"/>
       </w:r>
       <w:r>
         <w:t>.</w:t>
@@ -5790,10 +5742,7 @@
         </w:numPr>
       </w:pPr>
       <w:r>
-        <w:t xml:space="preserve">Vista per ricerca in base a date (oggi, ultimi 7 giorni, </w:t>
-      </w:r>
-      <w:r>
-        <w:t>mese corrente/precedente, anno corrente, intervallo data);</w:t>
+        <w:t>Vista per ricerca in base a date (oggi, ultimi 7 giorni, mese corrente/precedente, anno corrente, intervallo data);</w:t>
       </w:r>
     </w:p>
     <w:p>
@@ -5853,17 +5802,12 @@
     <w:p/>
     <w:p>
       <w:r>
-        <w:t xml:space="preserve">Verbale </w:t>
-      </w:r>
-      <w:r>
-        <w:t>generato automaticamente acquisendo la data e i soci.</w:t>
-      </w:r>
-    </w:p>
-    <w:p>
-      <w:r>
-        <w:lastRenderedPageBreak/>
-        <w:t>(Da approfondire, chiarire e capire).</w:t>
-      </w:r>
+        <w:t>Verbale generato automaticamente acquisendo la data e i soci.</w:t>
+      </w:r>
+    </w:p>
+    <w:p>
+      <w:bookmarkStart w:id="14" w:name="_GoBack"/>
+      <w:bookmarkEnd w:id="14"/>
     </w:p>
     <w:sectPr>
       <w:type w:val="continuous"/>
@@ -6694,7 +6638,7 @@
       <w:proofErr w:type="spellEnd"/>
     </w:p>
   </w:comment>
-  <w:comment w:id="6" w:author="drew name" w:date="2018-10-24T14:55:00Z" w:initials="dn">
+  <w:comment w:id="5" w:author="drew name" w:date="2018-10-24T14:55:00Z" w:initials="dn">
     <w:p>
       <w:r>
         <w:rPr>
@@ -6848,7 +6792,7 @@
     </w:p>
     <w:p/>
   </w:comment>
-  <w:comment w:id="10" w:author="drew name" w:date="2018-10-24T16:02:00Z" w:initials="dn">
+  <w:comment w:id="9" w:author="drew name" w:date="2018-10-24T16:02:00Z" w:initials="dn">
     <w:p>
       <w:r>
         <w:rPr>
@@ -7001,7 +6945,7 @@
       </w:r>
     </w:p>
   </w:comment>
-  <w:comment w:id="11" w:author="drew name" w:date="2018-10-24T15:48:00Z" w:initials="dn">
+  <w:comment w:id="10" w:author="drew name" w:date="2018-10-24T15:48:00Z" w:initials="dn">
     <w:p>
       <w:r>
         <w:rPr>
@@ -7114,7 +7058,7 @@
       </w:r>
     </w:p>
   </w:comment>
-  <w:comment w:id="13" w:author="drew name" w:date="2018-11-28T17:10:00Z" w:initials="dn">
+  <w:comment w:id="12" w:author="drew name" w:date="2018-11-28T17:10:00Z" w:initials="dn">
     <w:p>
       <w:proofErr w:type="spellStart"/>
       <w:r>
@@ -7264,16 +7208,7 @@
           <w:szCs w:val="24"/>
           <w:lang w:val="en-US" w:bidi="en-US"/>
         </w:rPr>
-        <w:t>d</w:t>
-      </w:r>
-      <w:r>
-        <w:rPr>
-          <w:rFonts w:ascii="Liberation Serif" w:eastAsia="DejaVu Sans" w:hAnsi="Liberation Serif" w:cs="DejaVu Sans"/>
-          <w:sz w:val="24"/>
-          <w:szCs w:val="24"/>
-          <w:lang w:val="en-US" w:bidi="en-US"/>
-        </w:rPr>
-        <w:t>ella</w:t>
+        <w:t>della</w:t>
       </w:r>
       <w:proofErr w:type="spellEnd"/>
       <w:r>
@@ -7378,7 +7313,7 @@
       </w:r>
     </w:p>
   </w:comment>
-  <w:comment w:id="14" w:author="drew name" w:date="2018-10-24T16:10:00Z" w:initials="dn">
+  <w:comment w:id="13" w:author="drew name" w:date="2018-10-24T16:10:00Z" w:initials="dn">
     <w:p>
       <w:r>
         <w:rPr>
@@ -7733,10 +7668,7 @@
         <w:footnoteRef/>
       </w:r>
       <w:r>
-        <w:t xml:space="preserve"> Il </w:t>
-      </w:r>
-      <w:r>
-        <w:t>fornitore può iscriversi all’associazione ma non è visto come utente che accede a corsi e servizi di essa.</w:t>
+        <w:t xml:space="preserve"> Il fornitore può iscriversi all’associazione ma non è visto come utente che accede a corsi e servizi di essa.</w:t>
       </w:r>
     </w:p>
   </w:footnote>
@@ -7752,13 +7684,7 @@
         <w:footnoteRef/>
       </w:r>
       <w:r>
-        <w:t xml:space="preserve"> Ambiguità: Si distingue tra ricevuta fiscale e scontrino fiscale. È lasciata completa discrezionalità all’associazione il rilascio di ricevuta o sc</w:t>
-      </w:r>
-      <w:r>
-        <w:t>ontrino. Inoltre, la ricevuta ha valore (fattura-ricevuta fiscale) di fattura se vengono indicati anche il numero progressivo attribuito ai fini di IVA, gli estremi identificativi del cliente, l’aliquota dell’imposta, l’importo imponibile e l’ammontare del</w:t>
-      </w:r>
-      <w:r>
-        <w:t>l’IVA.</w:t>
+        <w:t xml:space="preserve"> Ambiguità: Si distingue tra ricevuta fiscale e scontrino fiscale. È lasciata completa discrezionalità all’associazione il rilascio di ricevuta o scontrino. Inoltre, la ricevuta ha valore (fattura-ricevuta fiscale) di fattura se vengono indicati anche il numero progressivo attribuito ai fini di IVA, gli estremi identificativi del cliente, l’aliquota dell’imposta, l’importo imponibile e l’ammontare dell’IVA.</w:t>
       </w:r>
     </w:p>
   </w:footnote>
@@ -7774,10 +7700,7 @@
         <w:footnoteRef/>
       </w:r>
       <w:r>
-        <w:t xml:space="preserve"> Inserire le fatture in entrata ed in uscita: In entrata sono i pagamenti dei clienti per i quali si emette fattura; in uscita sono i pagamenti di tutti i servizi che la struttura emette con periodicità per le quali si salva scansione della fattura</w:t>
-      </w:r>
-      <w:r>
-        <w:t>.</w:t>
+        <w:t xml:space="preserve"> Inserire le fatture in entrata ed in uscita: In entrata sono i pagamenti dei clienti per i quali si emette fattura; in uscita sono i pagamenti di tutti i servizi che la struttura emette con periodicità per le quali si salva scansione della fattura.</w:t>
       </w:r>
     </w:p>
   </w:footnote>
@@ -9462,7 +9385,7 @@
 </file>
 
 <file path=customXml/itemProps2.xml><?xml version="1.0" encoding="utf-8"?>
-<ds:datastoreItem xmlns:ds="http://schemas.openxmlformats.org/officeDocument/2006/customXml" ds:itemID="{3A00D178-102A-4B5A-8153-DF61104A5E28}">
+<ds:datastoreItem xmlns:ds="http://schemas.openxmlformats.org/officeDocument/2006/customXml" ds:itemID="{5EA0DDEA-2125-487D-BE24-3C385D7B0F7D}">
   <ds:schemaRefs>
     <ds:schemaRef ds:uri="http://schemas.openxmlformats.org/officeDocument/2006/bibliography"/>
   </ds:schemaRefs>

</xml_diff>